<commit_message>
added Rate Business stub and modified name of filter use case
</commit_message>
<xml_diff>
--- a/Use Cases.docx
+++ b/Use Cases.docx
@@ -115,23 +115,78 @@
           <w:rFonts w:ascii="Arial" w:eastAsia="Times New Roman" w:hAnsi="Arial" w:cs="Arial"/>
           <w:color w:val="000000"/>
         </w:rPr>
-        <w:t>Use Case: View Profile Information</w:t>
-      </w:r>
-    </w:p>
-    <w:p>
-      <w:pPr>
-        <w:spacing w:after="0" w:line="240" w:lineRule="auto"/>
-        <w:rPr>
-          <w:rFonts w:ascii="Arial" w:eastAsia="Times New Roman" w:hAnsi="Arial" w:cs="Arial"/>
-          <w:color w:val="000000"/>
-        </w:rPr>
-      </w:pPr>
-      <w:r>
-        <w:rPr>
-          <w:rFonts w:ascii="Arial" w:eastAsia="Times New Roman" w:hAnsi="Arial" w:cs="Arial"/>
-          <w:color w:val="000000"/>
-        </w:rPr>
-        <w:t>Requirements: 3, 4, 5, 6</w:t>
+        <w:t>Use Case: View</w:t>
+      </w:r>
+      <w:r>
+        <w:rPr>
+          <w:rFonts w:ascii="Arial" w:eastAsia="Times New Roman" w:hAnsi="Arial" w:cs="Arial"/>
+          <w:color w:val="000000"/>
+        </w:rPr>
+        <w:t xml:space="preserve"> Business</w:t>
+      </w:r>
+      <w:r>
+        <w:rPr>
+          <w:rFonts w:ascii="Arial" w:eastAsia="Times New Roman" w:hAnsi="Arial" w:cs="Arial"/>
+          <w:color w:val="000000"/>
+        </w:rPr>
+        <w:t xml:space="preserve"> Profile Information</w:t>
+      </w:r>
+    </w:p>
+    <w:p>
+      <w:pPr>
+        <w:spacing w:after="0" w:line="240" w:lineRule="auto"/>
+        <w:rPr>
+          <w:rFonts w:ascii="Arial" w:eastAsia="Times New Roman" w:hAnsi="Arial" w:cs="Arial"/>
+          <w:color w:val="000000"/>
+        </w:rPr>
+      </w:pPr>
+      <w:r>
+        <w:rPr>
+          <w:rFonts w:ascii="Arial" w:eastAsia="Times New Roman" w:hAnsi="Arial" w:cs="Arial"/>
+          <w:color w:val="000000"/>
+        </w:rPr>
+        <w:t>Requirements: 3, 5</w:t>
+      </w:r>
+    </w:p>
+    <w:p>
+      <w:pPr>
+        <w:spacing w:after="0" w:line="240" w:lineRule="auto"/>
+        <w:rPr>
+          <w:rFonts w:ascii="Arial" w:eastAsia="Times New Roman" w:hAnsi="Arial" w:cs="Arial"/>
+          <w:color w:val="000000"/>
+        </w:rPr>
+      </w:pPr>
+    </w:p>
+    <w:p>
+      <w:pPr>
+        <w:spacing w:after="0" w:line="240" w:lineRule="auto"/>
+        <w:rPr>
+          <w:rFonts w:ascii="Arial" w:eastAsia="Times New Roman" w:hAnsi="Arial" w:cs="Arial"/>
+          <w:color w:val="000000"/>
+        </w:rPr>
+      </w:pPr>
+      <w:r>
+        <w:rPr>
+          <w:rFonts w:ascii="Arial" w:eastAsia="Times New Roman" w:hAnsi="Arial" w:cs="Arial"/>
+          <w:color w:val="000000"/>
+        </w:rPr>
+        <w:t>Use Case: View User Profile Information</w:t>
+      </w:r>
+    </w:p>
+    <w:p>
+      <w:pPr>
+        <w:spacing w:after="0" w:line="240" w:lineRule="auto"/>
+        <w:rPr>
+          <w:rFonts w:ascii="Arial" w:eastAsia="Times New Roman" w:hAnsi="Arial" w:cs="Arial"/>
+          <w:color w:val="000000"/>
+        </w:rPr>
+      </w:pPr>
+      <w:r>
+        <w:rPr>
+          <w:rFonts w:ascii="Arial" w:eastAsia="Times New Roman" w:hAnsi="Arial" w:cs="Arial"/>
+          <w:color w:val="000000"/>
+        </w:rPr>
+        <w:t>Requirements: 4, 6</w:t>
       </w:r>
     </w:p>
     <w:p>
@@ -157,16 +212,7 @@
           <w:rFonts w:ascii="Arial" w:eastAsia="Times New Roman" w:hAnsi="Arial" w:cs="Arial"/>
           <w:color w:val="000000"/>
         </w:rPr>
-        <w:t>Use Case: Sub</w:t>
-      </w:r>
-      <w:bookmarkStart w:id="0" w:name="_GoBack"/>
-      <w:bookmarkEnd w:id="0"/>
-      <w:r>
-        <w:rPr>
-          <w:rFonts w:ascii="Arial" w:eastAsia="Times New Roman" w:hAnsi="Arial" w:cs="Arial"/>
-          <w:color w:val="000000"/>
-        </w:rPr>
-        <w:t>mit Review</w:t>
+        <w:t>Use Case: Submit Review</w:t>
       </w:r>
     </w:p>
     <w:p>
@@ -184,7 +230,7 @@
           <w:sz w:val="24"/>
           <w:szCs w:val="24"/>
         </w:rPr>
-        <w:t>Requirements: 7, 8, 9, 10, 11</w:t>
+        <w:t xml:space="preserve">Requirements: 7, 8, 9, </w:t>
       </w:r>
     </w:p>
     <w:p>
@@ -208,44 +254,11 @@
       </w:pPr>
       <w:r>
         <w:rPr>
-          <w:rFonts w:ascii="Arial" w:eastAsia="Times New Roman" w:hAnsi="Arial" w:cs="Arial"/>
-          <w:color w:val="000000"/>
-        </w:rPr>
-        <w:t>Use Case: Filter Business Entities</w:t>
-      </w:r>
-    </w:p>
-    <w:p>
-      <w:pPr>
-        <w:spacing w:after="0" w:line="240" w:lineRule="auto"/>
-        <w:ind w:firstLine="720"/>
-        <w:rPr>
           <w:rFonts w:ascii="Times New Roman" w:eastAsia="Times New Roman" w:hAnsi="Times New Roman" w:cs="Times New Roman"/>
           <w:sz w:val="24"/>
           <w:szCs w:val="24"/>
         </w:rPr>
-      </w:pPr>
-      <w:r>
-        <w:rPr>
-          <w:rFonts w:ascii="Arial" w:eastAsia="Times New Roman" w:hAnsi="Arial" w:cs="Arial"/>
-          <w:color w:val="000000"/>
-        </w:rPr>
-        <w:t xml:space="preserve">Includes </w:t>
-      </w:r>
-      <w:proofErr w:type="spellStart"/>
-      <w:r>
-        <w:rPr>
-          <w:rFonts w:ascii="Arial" w:eastAsia="Times New Roman" w:hAnsi="Arial" w:cs="Arial"/>
-          <w:color w:val="000000"/>
-        </w:rPr>
-        <w:t>Req</w:t>
-      </w:r>
-      <w:proofErr w:type="spellEnd"/>
-      <w:r>
-        <w:rPr>
-          <w:rFonts w:ascii="Arial" w:eastAsia="Times New Roman" w:hAnsi="Arial" w:cs="Arial"/>
-          <w:color w:val="000000"/>
-        </w:rPr>
-        <w:t xml:space="preserve"> 13</w:t>
+        <w:t>Use Case: Rate Business</w:t>
       </w:r>
     </w:p>
     <w:p>
@@ -259,20 +272,89 @@
       </w:pPr>
       <w:r>
         <w:rPr>
-          <w:rFonts w:ascii="Arial" w:eastAsia="Times New Roman" w:hAnsi="Arial" w:cs="Arial"/>
-          <w:color w:val="000000"/>
-        </w:rPr>
-        <w:t xml:space="preserve">Use Case: </w:t>
-      </w:r>
-      <w:proofErr w:type="gramStart"/>
-      <w:r>
-        <w:rPr>
-          <w:rFonts w:ascii="Arial" w:eastAsia="Times New Roman" w:hAnsi="Arial" w:cs="Arial"/>
-          <w:color w:val="000000"/>
-        </w:rPr>
-        <w:t>Suspend  User</w:t>
-      </w:r>
-      <w:proofErr w:type="gramEnd"/>
+          <w:rFonts w:ascii="Times New Roman" w:eastAsia="Times New Roman" w:hAnsi="Times New Roman" w:cs="Times New Roman"/>
+          <w:sz w:val="24"/>
+          <w:szCs w:val="24"/>
+        </w:rPr>
+        <w:t xml:space="preserve">Requirements: </w:t>
+      </w:r>
+      <w:r>
+        <w:rPr>
+          <w:rFonts w:ascii="Times New Roman" w:eastAsia="Times New Roman" w:hAnsi="Times New Roman" w:cs="Times New Roman"/>
+          <w:sz w:val="24"/>
+          <w:szCs w:val="24"/>
+        </w:rPr>
+        <w:t>10, 11</w:t>
+      </w:r>
+    </w:p>
+    <w:p>
+      <w:pPr>
+        <w:spacing w:after="0" w:line="240" w:lineRule="auto"/>
+        <w:rPr>
+          <w:rFonts w:ascii="Times New Roman" w:eastAsia="Times New Roman" w:hAnsi="Times New Roman" w:cs="Times New Roman"/>
+          <w:sz w:val="24"/>
+          <w:szCs w:val="24"/>
+        </w:rPr>
+      </w:pPr>
+    </w:p>
+    <w:p>
+      <w:pPr>
+        <w:spacing w:after="0" w:line="240" w:lineRule="auto"/>
+        <w:rPr>
+          <w:rFonts w:ascii="Times New Roman" w:eastAsia="Times New Roman" w:hAnsi="Times New Roman" w:cs="Times New Roman"/>
+          <w:sz w:val="24"/>
+          <w:szCs w:val="24"/>
+        </w:rPr>
+      </w:pPr>
+      <w:r>
+        <w:rPr>
+          <w:rFonts w:ascii="Arial" w:eastAsia="Times New Roman" w:hAnsi="Arial" w:cs="Arial"/>
+          <w:color w:val="000000"/>
+        </w:rPr>
+        <w:t>Us</w:t>
+      </w:r>
+      <w:r>
+        <w:rPr>
+          <w:rFonts w:ascii="Arial" w:eastAsia="Times New Roman" w:hAnsi="Arial" w:cs="Arial"/>
+          <w:color w:val="000000"/>
+        </w:rPr>
+        <w:t>e Case: Filter Business Search Results</w:t>
+      </w:r>
+      <w:bookmarkStart w:id="0" w:name="_GoBack"/>
+      <w:bookmarkEnd w:id="0"/>
+    </w:p>
+    <w:p>
+      <w:pPr>
+        <w:spacing w:after="0" w:line="240" w:lineRule="auto"/>
+        <w:rPr>
+          <w:rFonts w:ascii="Arial" w:eastAsia="Times New Roman" w:hAnsi="Arial" w:cs="Arial"/>
+          <w:color w:val="000000"/>
+        </w:rPr>
+      </w:pPr>
+      <w:r>
+        <w:rPr>
+          <w:rFonts w:ascii="Arial" w:eastAsia="Times New Roman" w:hAnsi="Arial" w:cs="Arial"/>
+          <w:color w:val="000000"/>
+        </w:rPr>
+        <w:t>Requirements:</w:t>
+      </w:r>
+    </w:p>
+    <w:p>
+      <w:pPr>
+        <w:spacing w:after="0" w:line="240" w:lineRule="auto"/>
+        <w:rPr>
+          <w:rFonts w:ascii="Times New Roman" w:eastAsia="Times New Roman" w:hAnsi="Times New Roman" w:cs="Times New Roman"/>
+          <w:sz w:val="24"/>
+          <w:szCs w:val="24"/>
+        </w:rPr>
+      </w:pPr>
+      <w:r>
+        <w:rPr>
+          <w:rFonts w:ascii="Arial" w:eastAsia="Times New Roman" w:hAnsi="Arial" w:cs="Arial"/>
+          <w:color w:val="000000"/>
+        </w:rPr>
+        <w:t>Use Case: Suspend  User</w:t>
+      </w:r>
     </w:p>
     <w:p>
       <w:pPr>
@@ -946,6 +1028,7 @@
           <w:rFonts w:ascii="Arial" w:eastAsia="Times New Roman" w:hAnsi="Arial" w:cs="Arial"/>
           <w:color w:val="FF0000"/>
         </w:rPr>
+        <w:lastRenderedPageBreak/>
         <w:t>Suspend Registered Users</w:t>
       </w:r>
     </w:p>
@@ -1009,23 +1092,7 @@
           <w:rFonts w:ascii="Arial" w:eastAsia="Times New Roman" w:hAnsi="Arial" w:cs="Arial"/>
           <w:color w:val="000000"/>
         </w:rPr>
-        <w:t xml:space="preserve">User can </w:t>
-      </w:r>
-      <w:proofErr w:type="gramStart"/>
-      <w:r>
-        <w:rPr>
-          <w:rFonts w:ascii="Arial" w:eastAsia="Times New Roman" w:hAnsi="Arial" w:cs="Arial"/>
-          <w:color w:val="000000"/>
-        </w:rPr>
-        <w:t>reports</w:t>
-      </w:r>
-      <w:proofErr w:type="gramEnd"/>
-      <w:r>
-        <w:rPr>
-          <w:rFonts w:ascii="Arial" w:eastAsia="Times New Roman" w:hAnsi="Arial" w:cs="Arial"/>
-          <w:color w:val="000000"/>
-        </w:rPr>
-        <w:t xml:space="preserve"> another User</w:t>
+        <w:t>User can reports another User</w:t>
       </w:r>
     </w:p>
     <w:p>
@@ -1046,23 +1113,7 @@
           <w:rFonts w:ascii="Arial" w:eastAsia="Times New Roman" w:hAnsi="Arial" w:cs="Arial"/>
           <w:color w:val="000000"/>
         </w:rPr>
-        <w:t xml:space="preserve">Business Entity can </w:t>
-      </w:r>
-      <w:proofErr w:type="gramStart"/>
-      <w:r>
-        <w:rPr>
-          <w:rFonts w:ascii="Arial" w:eastAsia="Times New Roman" w:hAnsi="Arial" w:cs="Arial"/>
-          <w:color w:val="000000"/>
-        </w:rPr>
-        <w:t>reports</w:t>
-      </w:r>
-      <w:proofErr w:type="gramEnd"/>
-      <w:r>
-        <w:rPr>
-          <w:rFonts w:ascii="Arial" w:eastAsia="Times New Roman" w:hAnsi="Arial" w:cs="Arial"/>
-          <w:color w:val="000000"/>
-        </w:rPr>
-        <w:t xml:space="preserve"> a User</w:t>
+        <w:t>Business Entity can reports a User</w:t>
       </w:r>
     </w:p>
     <w:p>
@@ -1184,23 +1235,7 @@
           <w:rFonts w:ascii="Arial" w:eastAsia="Times New Roman" w:hAnsi="Arial" w:cs="Arial"/>
           <w:color w:val="000000"/>
         </w:rPr>
-        <w:t xml:space="preserve">The guest has the desire to become </w:t>
-      </w:r>
-      <w:proofErr w:type="gramStart"/>
-      <w:r>
-        <w:rPr>
-          <w:rFonts w:ascii="Arial" w:eastAsia="Times New Roman" w:hAnsi="Arial" w:cs="Arial"/>
-          <w:color w:val="000000"/>
-        </w:rPr>
-        <w:t>an</w:t>
-      </w:r>
-      <w:proofErr w:type="gramEnd"/>
-      <w:r>
-        <w:rPr>
-          <w:rFonts w:ascii="Arial" w:eastAsia="Times New Roman" w:hAnsi="Arial" w:cs="Arial"/>
-          <w:color w:val="000000"/>
-        </w:rPr>
-        <w:t xml:space="preserve"> User.</w:t>
+        <w:t>The guest has the desire to become an User.</w:t>
       </w:r>
     </w:p>
     <w:p>
@@ -1577,7 +1612,14 @@
           <w:rFonts w:ascii="Arial" w:eastAsia="Times New Roman" w:hAnsi="Arial" w:cs="Arial"/>
           <w:color w:val="000000"/>
         </w:rPr>
-        <w:t>View Business Entity Complete Profile Information</w:t>
+        <w:t>View Business</w:t>
+      </w:r>
+      <w:r>
+        <w:rPr>
+          <w:rFonts w:ascii="Arial" w:eastAsia="Times New Roman" w:hAnsi="Arial" w:cs="Arial"/>
+          <w:color w:val="000000"/>
+        </w:rPr>
+        <w:t xml:space="preserve"> Complete Profile Information</w:t>
       </w:r>
       <w:r>
         <w:rPr>
@@ -1762,21 +1804,12 @@
           <w:color w:val="000000"/>
         </w:rPr>
       </w:pPr>
-      <w:proofErr w:type="gramStart"/>
-      <w:r>
-        <w:rPr>
-          <w:rFonts w:ascii="Arial" w:eastAsia="Times New Roman" w:hAnsi="Arial" w:cs="Arial"/>
-          <w:color w:val="000000"/>
-        </w:rPr>
-        <w:t>.Business</w:t>
-      </w:r>
-      <w:proofErr w:type="gramEnd"/>
-      <w:r>
-        <w:rPr>
-          <w:rFonts w:ascii="Arial" w:eastAsia="Times New Roman" w:hAnsi="Arial" w:cs="Arial"/>
-          <w:color w:val="000000"/>
-        </w:rPr>
-        <w:t xml:space="preserve"> Entity is able to view the information.</w:t>
+      <w:r>
+        <w:rPr>
+          <w:rFonts w:ascii="Arial" w:eastAsia="Times New Roman" w:hAnsi="Arial" w:cs="Arial"/>
+          <w:color w:val="000000"/>
+        </w:rPr>
+        <w:t>.Business Entity is able to view the information.</w:t>
       </w:r>
     </w:p>
     <w:p>
@@ -1921,14 +1954,6 @@
       </w:pPr>
     </w:p>
     <w:p>
-      <w:pPr>
-        <w:spacing w:after="0" w:line="240" w:lineRule="auto"/>
-        <w:textAlignment w:val="baseline"/>
-        <w:rPr>
-          <w:rFonts w:ascii="Arial" w:eastAsia="Times New Roman" w:hAnsi="Arial" w:cs="Arial"/>
-          <w:color w:val="000000"/>
-        </w:rPr>
-      </w:pPr>
       <w:r>
         <w:br w:type="page"/>
       </w:r>
@@ -1957,7 +1982,326 @@
           <w:rFonts w:ascii="Arial" w:eastAsia="Times New Roman" w:hAnsi="Arial" w:cs="Arial"/>
           <w:color w:val="000000"/>
         </w:rPr>
-        <w:t>Add review</w:t>
+        <w:t xml:space="preserve">View </w:t>
+      </w:r>
+      <w:r>
+        <w:rPr>
+          <w:rFonts w:ascii="Arial" w:eastAsia="Times New Roman" w:hAnsi="Arial" w:cs="Arial"/>
+          <w:color w:val="000000"/>
+        </w:rPr>
+        <w:t>User Profile Information</w:t>
+      </w:r>
+      <w:r>
+        <w:rPr>
+          <w:rFonts w:ascii="Arial" w:eastAsia="Times New Roman" w:hAnsi="Arial" w:cs="Arial"/>
+          <w:color w:val="000000"/>
+        </w:rPr>
+        <w:br/>
+      </w:r>
+      <w:r>
+        <w:rPr>
+          <w:rFonts w:ascii="Arial" w:eastAsia="Times New Roman" w:hAnsi="Arial" w:cs="Arial"/>
+          <w:b/>
+          <w:bCs/>
+          <w:color w:val="000000"/>
+        </w:rPr>
+        <w:t>Actors:</w:t>
+      </w:r>
+      <w:r>
+        <w:rPr>
+          <w:rFonts w:ascii="Arial" w:eastAsia="Times New Roman" w:hAnsi="Arial" w:cs="Arial"/>
+          <w:color w:val="000000"/>
+        </w:rPr>
+        <w:t xml:space="preserve"> User</w:t>
+      </w:r>
+      <w:r>
+        <w:rPr>
+          <w:rFonts w:ascii="Arial" w:eastAsia="Times New Roman" w:hAnsi="Arial" w:cs="Arial"/>
+          <w:color w:val="000000"/>
+        </w:rPr>
+        <w:br/>
+      </w:r>
+      <w:r>
+        <w:rPr>
+          <w:rFonts w:ascii="Arial" w:eastAsia="Times New Roman" w:hAnsi="Arial" w:cs="Arial"/>
+          <w:b/>
+          <w:bCs/>
+          <w:color w:val="000000"/>
+        </w:rPr>
+        <w:t>Entry condition:</w:t>
+      </w:r>
+      <w:r>
+        <w:rPr>
+          <w:rFonts w:ascii="Arial" w:eastAsia="Times New Roman" w:hAnsi="Arial" w:cs="Arial"/>
+          <w:color w:val="000000"/>
+        </w:rPr>
+        <w:t xml:space="preserve"> </w:t>
+      </w:r>
+    </w:p>
+    <w:p>
+      <w:pPr>
+        <w:numPr>
+          <w:ilvl w:val="0"/>
+          <w:numId w:val="6"/>
+        </w:numPr>
+        <w:spacing w:after="0" w:line="240" w:lineRule="auto"/>
+        <w:textAlignment w:val="baseline"/>
+        <w:rPr>
+          <w:rFonts w:ascii="Arial" w:eastAsia="Times New Roman" w:hAnsi="Arial" w:cs="Arial"/>
+          <w:color w:val="000000"/>
+        </w:rPr>
+      </w:pPr>
+      <w:r>
+        <w:rPr>
+          <w:rFonts w:ascii="Arial" w:eastAsia="Times New Roman" w:hAnsi="Arial" w:cs="Arial"/>
+          <w:color w:val="000000"/>
+        </w:rPr>
+        <w:t>TODO</w:t>
+      </w:r>
+    </w:p>
+    <w:p>
+      <w:pPr>
+        <w:spacing w:after="0" w:line="240" w:lineRule="auto"/>
+        <w:ind w:firstLine="720"/>
+        <w:rPr>
+          <w:rFonts w:ascii="Times New Roman" w:eastAsia="Times New Roman" w:hAnsi="Times New Roman" w:cs="Times New Roman"/>
+          <w:sz w:val="24"/>
+          <w:szCs w:val="24"/>
+        </w:rPr>
+      </w:pPr>
+      <w:r>
+        <w:rPr>
+          <w:rFonts w:ascii="Arial" w:eastAsia="Times New Roman" w:hAnsi="Arial" w:cs="Arial"/>
+          <w:color w:val="000000"/>
+        </w:rPr>
+        <w:br/>
+      </w:r>
+      <w:r>
+        <w:rPr>
+          <w:rFonts w:ascii="Arial" w:eastAsia="Times New Roman" w:hAnsi="Arial" w:cs="Arial"/>
+          <w:b/>
+          <w:bCs/>
+          <w:color w:val="000000"/>
+        </w:rPr>
+        <w:t>Flow of Events:</w:t>
+      </w:r>
+    </w:p>
+    <w:p>
+      <w:pPr>
+        <w:numPr>
+          <w:ilvl w:val="0"/>
+          <w:numId w:val="7"/>
+        </w:numPr>
+        <w:spacing w:after="0" w:line="240" w:lineRule="auto"/>
+        <w:textAlignment w:val="baseline"/>
+        <w:rPr>
+          <w:rFonts w:ascii="Arial" w:eastAsia="Times New Roman" w:hAnsi="Arial" w:cs="Arial"/>
+          <w:color w:val="000000"/>
+        </w:rPr>
+      </w:pPr>
+      <w:r>
+        <w:rPr>
+          <w:rFonts w:ascii="Arial" w:eastAsia="Times New Roman" w:hAnsi="Arial" w:cs="Arial"/>
+          <w:color w:val="000000"/>
+        </w:rPr>
+        <w:t>TODO</w:t>
+      </w:r>
+      <w:r>
+        <w:rPr>
+          <w:rFonts w:ascii="Arial" w:eastAsia="Times New Roman" w:hAnsi="Arial" w:cs="Arial"/>
+          <w:color w:val="000000"/>
+        </w:rPr>
+        <w:tab/>
+      </w:r>
+      <w:r>
+        <w:rPr>
+          <w:rFonts w:ascii="Arial" w:eastAsia="Times New Roman" w:hAnsi="Arial" w:cs="Arial"/>
+          <w:color w:val="000000"/>
+        </w:rPr>
+        <w:br/>
+      </w:r>
+      <w:r>
+        <w:rPr>
+          <w:rFonts w:ascii="Arial" w:eastAsia="Times New Roman" w:hAnsi="Arial" w:cs="Arial"/>
+          <w:color w:val="000000"/>
+        </w:rPr>
+        <w:br/>
+      </w:r>
+    </w:p>
+    <w:p>
+      <w:pPr>
+        <w:spacing w:after="0" w:line="240" w:lineRule="auto"/>
+        <w:rPr>
+          <w:rFonts w:ascii="Times New Roman" w:eastAsia="Times New Roman" w:hAnsi="Times New Roman" w:cs="Times New Roman"/>
+          <w:sz w:val="24"/>
+          <w:szCs w:val="24"/>
+        </w:rPr>
+      </w:pPr>
+      <w:r>
+        <w:rPr>
+          <w:rFonts w:ascii="Arial" w:eastAsia="Times New Roman" w:hAnsi="Arial" w:cs="Arial"/>
+          <w:b/>
+          <w:bCs/>
+          <w:color w:val="000000"/>
+        </w:rPr>
+        <w:t>Exit condition:</w:t>
+      </w:r>
+    </w:p>
+    <w:p>
+      <w:pPr>
+        <w:numPr>
+          <w:ilvl w:val="0"/>
+          <w:numId w:val="8"/>
+        </w:numPr>
+        <w:spacing w:after="0" w:line="240" w:lineRule="auto"/>
+        <w:textAlignment w:val="baseline"/>
+        <w:rPr>
+          <w:rFonts w:ascii="Arial" w:eastAsia="Times New Roman" w:hAnsi="Arial" w:cs="Arial"/>
+          <w:color w:val="000000"/>
+        </w:rPr>
+      </w:pPr>
+      <w:r>
+        <w:rPr>
+          <w:rFonts w:ascii="Arial" w:eastAsia="Times New Roman" w:hAnsi="Arial" w:cs="Arial"/>
+          <w:color w:val="000000"/>
+        </w:rPr>
+        <w:t>TODO</w:t>
+      </w:r>
+    </w:p>
+    <w:p>
+      <w:pPr>
+        <w:spacing w:after="0" w:line="240" w:lineRule="auto"/>
+        <w:rPr>
+          <w:rFonts w:ascii="Times New Roman" w:eastAsia="Times New Roman" w:hAnsi="Times New Roman" w:cs="Times New Roman"/>
+          <w:sz w:val="24"/>
+          <w:szCs w:val="24"/>
+        </w:rPr>
+      </w:pPr>
+    </w:p>
+    <w:p>
+      <w:pPr>
+        <w:spacing w:after="0" w:line="240" w:lineRule="auto"/>
+        <w:rPr>
+          <w:rFonts w:ascii="Times New Roman" w:eastAsia="Times New Roman" w:hAnsi="Times New Roman" w:cs="Times New Roman"/>
+          <w:sz w:val="24"/>
+          <w:szCs w:val="24"/>
+        </w:rPr>
+      </w:pPr>
+      <w:r>
+        <w:rPr>
+          <w:rFonts w:ascii="Arial" w:eastAsia="Times New Roman" w:hAnsi="Arial" w:cs="Arial"/>
+          <w:b/>
+          <w:bCs/>
+          <w:color w:val="000000"/>
+        </w:rPr>
+        <w:t>Exceptions:</w:t>
+      </w:r>
+    </w:p>
+    <w:p>
+      <w:pPr>
+        <w:numPr>
+          <w:ilvl w:val="0"/>
+          <w:numId w:val="9"/>
+        </w:numPr>
+        <w:spacing w:after="0" w:line="240" w:lineRule="auto"/>
+        <w:textAlignment w:val="baseline"/>
+        <w:rPr>
+          <w:rFonts w:ascii="Arial" w:eastAsia="Times New Roman" w:hAnsi="Arial" w:cs="Arial"/>
+          <w:color w:val="000000"/>
+        </w:rPr>
+      </w:pPr>
+      <w:r>
+        <w:rPr>
+          <w:rFonts w:ascii="Arial" w:eastAsia="Times New Roman" w:hAnsi="Arial" w:cs="Arial"/>
+          <w:color w:val="000000"/>
+        </w:rPr>
+        <w:t>TODO</w:t>
+      </w:r>
+    </w:p>
+    <w:p>
+      <w:pPr>
+        <w:spacing w:after="0" w:line="240" w:lineRule="auto"/>
+        <w:rPr>
+          <w:rFonts w:ascii="Times New Roman" w:eastAsia="Times New Roman" w:hAnsi="Times New Roman" w:cs="Times New Roman"/>
+          <w:sz w:val="24"/>
+          <w:szCs w:val="24"/>
+        </w:rPr>
+      </w:pPr>
+      <w:r>
+        <w:rPr>
+          <w:rFonts w:ascii="Arial" w:eastAsia="Times New Roman" w:hAnsi="Arial" w:cs="Arial"/>
+          <w:color w:val="000000"/>
+        </w:rPr>
+        <w:br/>
+      </w:r>
+      <w:r>
+        <w:rPr>
+          <w:rFonts w:ascii="Arial" w:eastAsia="Times New Roman" w:hAnsi="Arial" w:cs="Arial"/>
+          <w:b/>
+          <w:bCs/>
+          <w:color w:val="000000"/>
+        </w:rPr>
+        <w:t>Quality Requirements:</w:t>
+      </w:r>
+    </w:p>
+    <w:p>
+      <w:pPr>
+        <w:numPr>
+          <w:ilvl w:val="0"/>
+          <w:numId w:val="10"/>
+        </w:numPr>
+        <w:spacing w:after="0" w:line="240" w:lineRule="auto"/>
+        <w:textAlignment w:val="baseline"/>
+        <w:rPr>
+          <w:rFonts w:ascii="Arial" w:eastAsia="Times New Roman" w:hAnsi="Arial" w:cs="Arial"/>
+          <w:color w:val="000000"/>
+        </w:rPr>
+      </w:pPr>
+      <w:r>
+        <w:rPr>
+          <w:rFonts w:ascii="Arial" w:eastAsia="Times New Roman" w:hAnsi="Arial" w:cs="Arial"/>
+          <w:color w:val="000000"/>
+        </w:rPr>
+        <w:t>TODO</w:t>
+      </w:r>
+    </w:p>
+    <w:p>
+      <w:r>
+        <w:br w:type="page"/>
+      </w:r>
+    </w:p>
+    <w:p>
+      <w:pPr>
+        <w:spacing w:after="0" w:line="240" w:lineRule="auto"/>
+        <w:rPr>
+          <w:rFonts w:ascii="Times New Roman" w:eastAsia="Times New Roman" w:hAnsi="Times New Roman" w:cs="Times New Roman"/>
+          <w:sz w:val="24"/>
+          <w:szCs w:val="24"/>
+        </w:rPr>
+      </w:pPr>
+      <w:r>
+        <w:rPr>
+          <w:rFonts w:ascii="Arial" w:eastAsia="Times New Roman" w:hAnsi="Arial" w:cs="Arial"/>
+          <w:b/>
+          <w:bCs/>
+          <w:color w:val="000000"/>
+        </w:rPr>
+        <w:lastRenderedPageBreak/>
+        <w:t xml:space="preserve">Name: </w:t>
+      </w:r>
+      <w:r>
+        <w:rPr>
+          <w:rFonts w:ascii="Arial" w:eastAsia="Times New Roman" w:hAnsi="Arial" w:cs="Arial"/>
+          <w:color w:val="000000"/>
+        </w:rPr>
+        <w:t>Submit</w:t>
+      </w:r>
+      <w:r>
+        <w:rPr>
+          <w:rFonts w:ascii="Arial" w:eastAsia="Times New Roman" w:hAnsi="Arial" w:cs="Arial"/>
+          <w:color w:val="000000"/>
+        </w:rPr>
+        <w:t xml:space="preserve"> review</w:t>
       </w:r>
       <w:r>
         <w:rPr>
@@ -2144,13 +2488,6 @@
         </w:rPr>
         <w:br/>
       </w:r>
-      <w:r>
-        <w:rPr>
-          <w:rFonts w:ascii="Arial" w:eastAsia="Times New Roman" w:hAnsi="Arial" w:cs="Arial"/>
-          <w:color w:val="000000"/>
-        </w:rPr>
-        <w:br/>
-      </w:r>
     </w:p>
     <w:p>
       <w:pPr>
@@ -2311,11 +2648,6 @@
       </w:r>
     </w:p>
     <w:p>
-      <w:r>
-        <w:br w:type="page"/>
-      </w:r>
-    </w:p>
-    <w:p>
       <w:pPr>
         <w:spacing w:after="0" w:line="240" w:lineRule="auto"/>
         <w:rPr>
@@ -2324,10 +2656,98 @@
           <w:szCs w:val="24"/>
         </w:rPr>
       </w:pPr>
-    </w:p>
-    <w:p>
-      <w:pPr>
-        <w:spacing w:after="0" w:line="240" w:lineRule="auto"/>
+      <w:r>
+        <w:br w:type="page"/>
+      </w:r>
+      <w:r>
+        <w:rPr>
+          <w:rFonts w:ascii="Arial" w:eastAsia="Times New Roman" w:hAnsi="Arial" w:cs="Arial"/>
+          <w:b/>
+          <w:bCs/>
+          <w:color w:val="000000"/>
+        </w:rPr>
+        <w:lastRenderedPageBreak/>
+        <w:t xml:space="preserve">Name: </w:t>
+      </w:r>
+      <w:r>
+        <w:rPr>
+          <w:rFonts w:ascii="Arial" w:eastAsia="Times New Roman" w:hAnsi="Arial" w:cs="Arial"/>
+          <w:color w:val="000000"/>
+        </w:rPr>
+        <w:t>Rate Business</w:t>
+      </w:r>
+      <w:r>
+        <w:rPr>
+          <w:rFonts w:ascii="Arial" w:eastAsia="Times New Roman" w:hAnsi="Arial" w:cs="Arial"/>
+          <w:color w:val="000000"/>
+        </w:rPr>
+        <w:br/>
+      </w:r>
+      <w:r>
+        <w:rPr>
+          <w:rFonts w:ascii="Arial" w:eastAsia="Times New Roman" w:hAnsi="Arial" w:cs="Arial"/>
+          <w:b/>
+          <w:bCs/>
+          <w:color w:val="000000"/>
+        </w:rPr>
+        <w:t>Actors:</w:t>
+      </w:r>
+      <w:r>
+        <w:rPr>
+          <w:rFonts w:ascii="Arial" w:eastAsia="Times New Roman" w:hAnsi="Arial" w:cs="Arial"/>
+          <w:color w:val="000000"/>
+        </w:rPr>
+        <w:t xml:space="preserve"> User</w:t>
+      </w:r>
+      <w:r>
+        <w:rPr>
+          <w:rFonts w:ascii="Arial" w:eastAsia="Times New Roman" w:hAnsi="Arial" w:cs="Arial"/>
+          <w:color w:val="000000"/>
+        </w:rPr>
+        <w:br/>
+      </w:r>
+      <w:r>
+        <w:rPr>
+          <w:rFonts w:ascii="Arial" w:eastAsia="Times New Roman" w:hAnsi="Arial" w:cs="Arial"/>
+          <w:b/>
+          <w:bCs/>
+          <w:color w:val="000000"/>
+        </w:rPr>
+        <w:t>Entry condition:</w:t>
+      </w:r>
+      <w:r>
+        <w:rPr>
+          <w:rFonts w:ascii="Arial" w:eastAsia="Times New Roman" w:hAnsi="Arial" w:cs="Arial"/>
+          <w:color w:val="000000"/>
+        </w:rPr>
+        <w:t xml:space="preserve"> </w:t>
+      </w:r>
+    </w:p>
+    <w:p>
+      <w:pPr>
+        <w:numPr>
+          <w:ilvl w:val="0"/>
+          <w:numId w:val="6"/>
+        </w:numPr>
+        <w:spacing w:after="0" w:line="240" w:lineRule="auto"/>
+        <w:textAlignment w:val="baseline"/>
+        <w:rPr>
+          <w:rFonts w:ascii="Arial" w:eastAsia="Times New Roman" w:hAnsi="Arial" w:cs="Arial"/>
+          <w:color w:val="000000"/>
+        </w:rPr>
+      </w:pPr>
+      <w:r>
+        <w:rPr>
+          <w:rFonts w:ascii="Arial" w:eastAsia="Times New Roman" w:hAnsi="Arial" w:cs="Arial"/>
+          <w:color w:val="000000"/>
+        </w:rPr>
+        <w:t>TODO</w:t>
+      </w:r>
+    </w:p>
+    <w:p>
+      <w:pPr>
+        <w:spacing w:after="0" w:line="240" w:lineRule="auto"/>
+        <w:ind w:firstLine="720"/>
         <w:rPr>
           <w:rFonts w:ascii="Times New Roman" w:eastAsia="Times New Roman" w:hAnsi="Times New Roman" w:cs="Times New Roman"/>
           <w:sz w:val="24"/>
@@ -2337,10 +2757,213 @@
       <w:r>
         <w:rPr>
           <w:rFonts w:ascii="Arial" w:eastAsia="Times New Roman" w:hAnsi="Arial" w:cs="Arial"/>
+          <w:color w:val="000000"/>
+        </w:rPr>
+        <w:br/>
+      </w:r>
+      <w:r>
+        <w:rPr>
+          <w:rFonts w:ascii="Arial" w:eastAsia="Times New Roman" w:hAnsi="Arial" w:cs="Arial"/>
           <w:b/>
           <w:bCs/>
           <w:color w:val="000000"/>
         </w:rPr>
+        <w:t>Flow of Events:</w:t>
+      </w:r>
+    </w:p>
+    <w:p>
+      <w:pPr>
+        <w:numPr>
+          <w:ilvl w:val="0"/>
+          <w:numId w:val="7"/>
+        </w:numPr>
+        <w:spacing w:after="0" w:line="240" w:lineRule="auto"/>
+        <w:textAlignment w:val="baseline"/>
+        <w:rPr>
+          <w:rFonts w:ascii="Arial" w:eastAsia="Times New Roman" w:hAnsi="Arial" w:cs="Arial"/>
+          <w:color w:val="000000"/>
+        </w:rPr>
+      </w:pPr>
+      <w:r>
+        <w:rPr>
+          <w:rFonts w:ascii="Arial" w:eastAsia="Times New Roman" w:hAnsi="Arial" w:cs="Arial"/>
+          <w:color w:val="000000"/>
+        </w:rPr>
+        <w:t>TODO</w:t>
+      </w:r>
+      <w:r>
+        <w:rPr>
+          <w:rFonts w:ascii="Arial" w:eastAsia="Times New Roman" w:hAnsi="Arial" w:cs="Arial"/>
+          <w:color w:val="000000"/>
+        </w:rPr>
+        <w:tab/>
+      </w:r>
+      <w:r>
+        <w:rPr>
+          <w:rFonts w:ascii="Arial" w:eastAsia="Times New Roman" w:hAnsi="Arial" w:cs="Arial"/>
+          <w:color w:val="000000"/>
+        </w:rPr>
+        <w:br/>
+      </w:r>
+      <w:r>
+        <w:rPr>
+          <w:rFonts w:ascii="Arial" w:eastAsia="Times New Roman" w:hAnsi="Arial" w:cs="Arial"/>
+          <w:color w:val="000000"/>
+        </w:rPr>
+        <w:br/>
+      </w:r>
+    </w:p>
+    <w:p>
+      <w:pPr>
+        <w:spacing w:after="0" w:line="240" w:lineRule="auto"/>
+        <w:rPr>
+          <w:rFonts w:ascii="Times New Roman" w:eastAsia="Times New Roman" w:hAnsi="Times New Roman" w:cs="Times New Roman"/>
+          <w:sz w:val="24"/>
+          <w:szCs w:val="24"/>
+        </w:rPr>
+      </w:pPr>
+      <w:r>
+        <w:rPr>
+          <w:rFonts w:ascii="Arial" w:eastAsia="Times New Roman" w:hAnsi="Arial" w:cs="Arial"/>
+          <w:b/>
+          <w:bCs/>
+          <w:color w:val="000000"/>
+        </w:rPr>
+        <w:t>Exit condition:</w:t>
+      </w:r>
+    </w:p>
+    <w:p>
+      <w:pPr>
+        <w:numPr>
+          <w:ilvl w:val="0"/>
+          <w:numId w:val="8"/>
+        </w:numPr>
+        <w:spacing w:after="0" w:line="240" w:lineRule="auto"/>
+        <w:textAlignment w:val="baseline"/>
+        <w:rPr>
+          <w:rFonts w:ascii="Arial" w:eastAsia="Times New Roman" w:hAnsi="Arial" w:cs="Arial"/>
+          <w:color w:val="000000"/>
+        </w:rPr>
+      </w:pPr>
+      <w:r>
+        <w:rPr>
+          <w:rFonts w:ascii="Arial" w:eastAsia="Times New Roman" w:hAnsi="Arial" w:cs="Arial"/>
+          <w:color w:val="000000"/>
+        </w:rPr>
+        <w:t>TODO</w:t>
+      </w:r>
+    </w:p>
+    <w:p>
+      <w:pPr>
+        <w:spacing w:after="0" w:line="240" w:lineRule="auto"/>
+        <w:rPr>
+          <w:rFonts w:ascii="Times New Roman" w:eastAsia="Times New Roman" w:hAnsi="Times New Roman" w:cs="Times New Roman"/>
+          <w:sz w:val="24"/>
+          <w:szCs w:val="24"/>
+        </w:rPr>
+      </w:pPr>
+    </w:p>
+    <w:p>
+      <w:pPr>
+        <w:spacing w:after="0" w:line="240" w:lineRule="auto"/>
+        <w:rPr>
+          <w:rFonts w:ascii="Times New Roman" w:eastAsia="Times New Roman" w:hAnsi="Times New Roman" w:cs="Times New Roman"/>
+          <w:sz w:val="24"/>
+          <w:szCs w:val="24"/>
+        </w:rPr>
+      </w:pPr>
+      <w:r>
+        <w:rPr>
+          <w:rFonts w:ascii="Arial" w:eastAsia="Times New Roman" w:hAnsi="Arial" w:cs="Arial"/>
+          <w:b/>
+          <w:bCs/>
+          <w:color w:val="000000"/>
+        </w:rPr>
+        <w:t>Exceptions:</w:t>
+      </w:r>
+    </w:p>
+    <w:p>
+      <w:pPr>
+        <w:numPr>
+          <w:ilvl w:val="0"/>
+          <w:numId w:val="9"/>
+        </w:numPr>
+        <w:spacing w:after="0" w:line="240" w:lineRule="auto"/>
+        <w:textAlignment w:val="baseline"/>
+        <w:rPr>
+          <w:rFonts w:ascii="Arial" w:eastAsia="Times New Roman" w:hAnsi="Arial" w:cs="Arial"/>
+          <w:color w:val="000000"/>
+        </w:rPr>
+      </w:pPr>
+      <w:r>
+        <w:rPr>
+          <w:rFonts w:ascii="Arial" w:eastAsia="Times New Roman" w:hAnsi="Arial" w:cs="Arial"/>
+          <w:color w:val="000000"/>
+        </w:rPr>
+        <w:t>TODO</w:t>
+      </w:r>
+    </w:p>
+    <w:p>
+      <w:pPr>
+        <w:spacing w:after="0" w:line="240" w:lineRule="auto"/>
+        <w:rPr>
+          <w:rFonts w:ascii="Times New Roman" w:eastAsia="Times New Roman" w:hAnsi="Times New Roman" w:cs="Times New Roman"/>
+          <w:sz w:val="24"/>
+          <w:szCs w:val="24"/>
+        </w:rPr>
+      </w:pPr>
+      <w:r>
+        <w:rPr>
+          <w:rFonts w:ascii="Arial" w:eastAsia="Times New Roman" w:hAnsi="Arial" w:cs="Arial"/>
+          <w:color w:val="000000"/>
+        </w:rPr>
+        <w:br/>
+      </w:r>
+      <w:r>
+        <w:rPr>
+          <w:rFonts w:ascii="Arial" w:eastAsia="Times New Roman" w:hAnsi="Arial" w:cs="Arial"/>
+          <w:b/>
+          <w:bCs/>
+          <w:color w:val="000000"/>
+        </w:rPr>
+        <w:t>Quality Requirements:</w:t>
+      </w:r>
+    </w:p>
+    <w:p>
+      <w:pPr>
+        <w:numPr>
+          <w:ilvl w:val="0"/>
+          <w:numId w:val="10"/>
+        </w:numPr>
+        <w:spacing w:after="0" w:line="240" w:lineRule="auto"/>
+        <w:textAlignment w:val="baseline"/>
+        <w:rPr>
+          <w:rFonts w:ascii="Arial" w:eastAsia="Times New Roman" w:hAnsi="Arial" w:cs="Arial"/>
+          <w:color w:val="000000"/>
+        </w:rPr>
+      </w:pPr>
+      <w:r>
+        <w:rPr>
+          <w:rFonts w:ascii="Arial" w:eastAsia="Times New Roman" w:hAnsi="Arial" w:cs="Arial"/>
+          <w:color w:val="000000"/>
+        </w:rPr>
+        <w:t>TODO</w:t>
+      </w:r>
+    </w:p>
+    <w:p>
+      <w:r>
+        <w:br w:type="page"/>
+      </w:r>
+    </w:p>
+    <w:p>
+      <w:r>
+        <w:rPr>
+          <w:rFonts w:ascii="Arial" w:eastAsia="Times New Roman" w:hAnsi="Arial" w:cs="Arial"/>
+          <w:b/>
+          <w:bCs/>
+          <w:color w:val="000000"/>
+        </w:rPr>
+        <w:lastRenderedPageBreak/>
         <w:t xml:space="preserve">Name: </w:t>
       </w:r>
       <w:r>
@@ -2348,7 +2971,7 @@
           <w:rFonts w:ascii="Arial" w:eastAsia="Times New Roman" w:hAnsi="Arial" w:cs="Arial"/>
           <w:color w:val="000000"/>
         </w:rPr>
-        <w:t>Filter Business Entities</w:t>
+        <w:t>Filter Business Search Results</w:t>
       </w:r>
       <w:r>
         <w:rPr>
@@ -2415,17 +3038,8 @@
           <w:rFonts w:ascii="Arial" w:eastAsia="Times New Roman" w:hAnsi="Arial" w:cs="Arial"/>
           <w:color w:val="000000"/>
         </w:rPr>
-        <w:t xml:space="preserve">User expresses desire to filter search </w:t>
-      </w:r>
-      <w:proofErr w:type="gramStart"/>
-      <w:r>
-        <w:rPr>
-          <w:rFonts w:ascii="Arial" w:eastAsia="Times New Roman" w:hAnsi="Arial" w:cs="Arial"/>
-          <w:color w:val="000000"/>
-        </w:rPr>
-        <w:t>results..</w:t>
-      </w:r>
-      <w:proofErr w:type="gramEnd"/>
+        <w:t>User expresses desire to filter search results..</w:t>
+      </w:r>
     </w:p>
     <w:p>
       <w:pPr>
@@ -7023,6 +7637,7 @@
     <w:lsdException w:name="HTML Sample" w:semiHidden="1" w:unhideWhenUsed="1"/>
     <w:lsdException w:name="HTML Typewriter" w:semiHidden="1" w:unhideWhenUsed="1"/>
     <w:lsdException w:name="HTML Variable" w:semiHidden="1" w:unhideWhenUsed="1"/>
+    <w:lsdException w:name="Normal Table" w:semiHidden="1" w:unhideWhenUsed="1"/>
     <w:lsdException w:name="annotation subject" w:semiHidden="1" w:unhideWhenUsed="1"/>
     <w:lsdException w:name="No List" w:semiHidden="1" w:unhideWhenUsed="1"/>
     <w:lsdException w:name="Outline List 1" w:semiHidden="1" w:unhideWhenUsed="1"/>
@@ -7067,6 +7682,7 @@
     <w:lsdException w:name="Table Professional" w:semiHidden="1" w:unhideWhenUsed="1"/>
     <w:lsdException w:name="Table Subtle 1" w:semiHidden="1" w:unhideWhenUsed="1"/>
     <w:lsdException w:name="Table Subtle 2" w:semiHidden="1" w:unhideWhenUsed="1"/>
+    <w:lsdException w:name="Table Web 1" w:semiHidden="1" w:unhideWhenUsed="1"/>
     <w:lsdException w:name="Table Web 2" w:semiHidden="1" w:unhideWhenUsed="1"/>
     <w:lsdException w:name="Table Web 3" w:semiHidden="1" w:unhideWhenUsed="1"/>
     <w:lsdException w:name="Balloon Text" w:semiHidden="1" w:unhideWhenUsed="1"/>

</xml_diff>

<commit_message>
created Stub for Report User use case
</commit_message>
<xml_diff>
--- a/Use Cases.docx
+++ b/Use Cases.docx
@@ -320,8 +320,6 @@
         </w:rPr>
         <w:t>e Case: Filter Business Search Results</w:t>
       </w:r>
-      <w:bookmarkStart w:id="0" w:name="_GoBack"/>
-      <w:bookmarkEnd w:id="0"/>
     </w:p>
     <w:p>
       <w:pPr>
@@ -338,6 +336,22 @@
         </w:rPr>
         <w:t>Requirements:</w:t>
       </w:r>
+      <w:r>
+        <w:rPr>
+          <w:rFonts w:ascii="Arial" w:eastAsia="Times New Roman" w:hAnsi="Arial" w:cs="Arial"/>
+          <w:color w:val="000000"/>
+        </w:rPr>
+        <w:t xml:space="preserve"> 13</w:t>
+      </w:r>
+    </w:p>
+    <w:p>
+      <w:pPr>
+        <w:spacing w:after="0" w:line="240" w:lineRule="auto"/>
+        <w:rPr>
+          <w:rFonts w:ascii="Arial" w:eastAsia="Times New Roman" w:hAnsi="Arial" w:cs="Arial"/>
+          <w:color w:val="000000"/>
+        </w:rPr>
+      </w:pPr>
     </w:p>
     <w:p>
       <w:pPr>
@@ -353,7 +367,30 @@
           <w:rFonts w:ascii="Arial" w:eastAsia="Times New Roman" w:hAnsi="Arial" w:cs="Arial"/>
           <w:color w:val="000000"/>
         </w:rPr>
-        <w:t>Use Case: Suspend  User</w:t>
+        <w:t xml:space="preserve">Use Case: </w:t>
+      </w:r>
+      <w:r>
+        <w:rPr>
+          <w:rFonts w:ascii="Arial" w:eastAsia="Times New Roman" w:hAnsi="Arial" w:cs="Arial"/>
+          <w:color w:val="000000"/>
+        </w:rPr>
+        <w:t>Suspend User</w:t>
+      </w:r>
+    </w:p>
+    <w:p>
+      <w:pPr>
+        <w:spacing w:after="0" w:line="240" w:lineRule="auto"/>
+        <w:rPr>
+          <w:rFonts w:ascii="Arial" w:eastAsia="Times New Roman" w:hAnsi="Arial" w:cs="Arial"/>
+          <w:color w:val="000000"/>
+        </w:rPr>
+      </w:pPr>
+      <w:r>
+        <w:rPr>
+          <w:rFonts w:ascii="Arial" w:eastAsia="Times New Roman" w:hAnsi="Arial" w:cs="Arial"/>
+          <w:color w:val="000000"/>
+        </w:rPr>
+        <w:t>Requirements 14, 16, 17</w:t>
       </w:r>
     </w:p>
     <w:p>
@@ -365,172 +402,46 @@
           <w:szCs w:val="24"/>
         </w:rPr>
       </w:pPr>
-      <w:r>
-        <w:rPr>
-          <w:rFonts w:ascii="Arial" w:eastAsia="Times New Roman" w:hAnsi="Arial" w:cs="Arial"/>
-          <w:color w:val="000000"/>
-        </w:rPr>
-        <w:t xml:space="preserve">Includes: </w:t>
-      </w:r>
-      <w:proofErr w:type="spellStart"/>
-      <w:r>
-        <w:rPr>
-          <w:rFonts w:ascii="Arial" w:eastAsia="Times New Roman" w:hAnsi="Arial" w:cs="Arial"/>
-          <w:color w:val="000000"/>
-        </w:rPr>
-        <w:t>Req</w:t>
-      </w:r>
-      <w:proofErr w:type="spellEnd"/>
-      <w:r>
-        <w:rPr>
-          <w:rFonts w:ascii="Arial" w:eastAsia="Times New Roman" w:hAnsi="Arial" w:cs="Arial"/>
-          <w:color w:val="000000"/>
-        </w:rPr>
-        <w:t xml:space="preserve"> 14</w:t>
-      </w:r>
-    </w:p>
-    <w:p>
-      <w:pPr>
-        <w:spacing w:after="0" w:line="240" w:lineRule="auto"/>
-        <w:ind w:firstLine="720"/>
+    </w:p>
+    <w:p>
+      <w:pPr>
+        <w:spacing w:after="0" w:line="240" w:lineRule="auto"/>
         <w:rPr>
           <w:rFonts w:ascii="Times New Roman" w:eastAsia="Times New Roman" w:hAnsi="Times New Roman" w:cs="Times New Roman"/>
           <w:sz w:val="24"/>
           <w:szCs w:val="24"/>
         </w:rPr>
       </w:pPr>
-      <w:proofErr w:type="spellStart"/>
-      <w:r>
-        <w:rPr>
-          <w:rFonts w:ascii="Arial" w:eastAsia="Times New Roman" w:hAnsi="Arial" w:cs="Arial"/>
-          <w:color w:val="000000"/>
-        </w:rPr>
-        <w:t>Req</w:t>
-      </w:r>
-      <w:proofErr w:type="spellEnd"/>
-      <w:r>
-        <w:rPr>
-          <w:rFonts w:ascii="Arial" w:eastAsia="Times New Roman" w:hAnsi="Arial" w:cs="Arial"/>
-          <w:color w:val="000000"/>
-        </w:rPr>
-        <w:t xml:space="preserve"> 16</w:t>
-      </w:r>
-      <w:r>
-        <w:rPr>
-          <w:rFonts w:ascii="Arial" w:eastAsia="Times New Roman" w:hAnsi="Arial" w:cs="Arial"/>
-          <w:color w:val="000000"/>
-        </w:rPr>
-        <w:tab/>
-      </w:r>
-    </w:p>
-    <w:p>
-      <w:pPr>
-        <w:spacing w:after="0" w:line="240" w:lineRule="auto"/>
-        <w:ind w:firstLine="720"/>
+      <w:r>
+        <w:rPr>
+          <w:rFonts w:ascii="Arial" w:eastAsia="Times New Roman" w:hAnsi="Arial" w:cs="Arial"/>
+          <w:color w:val="000000"/>
+        </w:rPr>
+        <w:t xml:space="preserve">Use Case: Report </w:t>
+      </w:r>
+      <w:r>
+        <w:rPr>
+          <w:rFonts w:ascii="Arial" w:eastAsia="Times New Roman" w:hAnsi="Arial" w:cs="Arial"/>
+          <w:color w:val="000000"/>
+        </w:rPr>
+        <w:t>User</w:t>
+      </w:r>
+    </w:p>
+    <w:p>
+      <w:pPr>
+        <w:spacing w:after="0" w:line="240" w:lineRule="auto"/>
         <w:rPr>
           <w:rFonts w:ascii="Times New Roman" w:eastAsia="Times New Roman" w:hAnsi="Times New Roman" w:cs="Times New Roman"/>
           <w:sz w:val="24"/>
           <w:szCs w:val="24"/>
         </w:rPr>
       </w:pPr>
-      <w:proofErr w:type="spellStart"/>
-      <w:r>
-        <w:rPr>
-          <w:rFonts w:ascii="Arial" w:eastAsia="Times New Roman" w:hAnsi="Arial" w:cs="Arial"/>
-          <w:color w:val="000000"/>
-        </w:rPr>
-        <w:t>Req</w:t>
-      </w:r>
-      <w:proofErr w:type="spellEnd"/>
-      <w:r>
-        <w:rPr>
-          <w:rFonts w:ascii="Arial" w:eastAsia="Times New Roman" w:hAnsi="Arial" w:cs="Arial"/>
-          <w:color w:val="000000"/>
-        </w:rPr>
-        <w:t xml:space="preserve"> 17</w:t>
-      </w:r>
-    </w:p>
-    <w:p>
-      <w:pPr>
-        <w:spacing w:after="0" w:line="240" w:lineRule="auto"/>
-        <w:rPr>
-          <w:rFonts w:ascii="Times New Roman" w:eastAsia="Times New Roman" w:hAnsi="Times New Roman" w:cs="Times New Roman"/>
-          <w:sz w:val="24"/>
-          <w:szCs w:val="24"/>
-        </w:rPr>
-      </w:pPr>
-      <w:r>
-        <w:rPr>
-          <w:rFonts w:ascii="Arial" w:eastAsia="Times New Roman" w:hAnsi="Arial" w:cs="Arial"/>
-          <w:color w:val="000000"/>
-        </w:rPr>
-        <w:t xml:space="preserve">Use Case: Report </w:t>
-      </w:r>
-    </w:p>
-    <w:p>
-      <w:pPr>
-        <w:spacing w:after="0" w:line="240" w:lineRule="auto"/>
-        <w:rPr>
-          <w:rFonts w:ascii="Times New Roman" w:eastAsia="Times New Roman" w:hAnsi="Times New Roman" w:cs="Times New Roman"/>
-          <w:sz w:val="24"/>
-          <w:szCs w:val="24"/>
-        </w:rPr>
-      </w:pPr>
-      <w:r>
-        <w:rPr>
-          <w:rFonts w:ascii="Arial" w:eastAsia="Times New Roman" w:hAnsi="Arial" w:cs="Arial"/>
-          <w:color w:val="000000"/>
-        </w:rPr>
-        <w:t xml:space="preserve">Includes </w:t>
-      </w:r>
-      <w:proofErr w:type="spellStart"/>
-      <w:r>
-        <w:rPr>
-          <w:rFonts w:ascii="Arial" w:eastAsia="Times New Roman" w:hAnsi="Arial" w:cs="Arial"/>
-          <w:color w:val="000000"/>
-        </w:rPr>
-        <w:t>Req</w:t>
-      </w:r>
-      <w:proofErr w:type="spellEnd"/>
-      <w:r>
-        <w:rPr>
-          <w:rFonts w:ascii="Arial" w:eastAsia="Times New Roman" w:hAnsi="Arial" w:cs="Arial"/>
-          <w:color w:val="000000"/>
-        </w:rPr>
-        <w:t>: 19</w:t>
-      </w:r>
-    </w:p>
-    <w:p>
-      <w:pPr>
-        <w:spacing w:after="0" w:line="240" w:lineRule="auto"/>
-        <w:rPr>
-          <w:rFonts w:ascii="Times New Roman" w:eastAsia="Times New Roman" w:hAnsi="Times New Roman" w:cs="Times New Roman"/>
-          <w:sz w:val="24"/>
-          <w:szCs w:val="24"/>
-        </w:rPr>
-      </w:pPr>
-      <w:r>
-        <w:rPr>
-          <w:rFonts w:ascii="Arial" w:eastAsia="Times New Roman" w:hAnsi="Arial" w:cs="Arial"/>
-          <w:color w:val="000000"/>
-        </w:rPr>
-        <w:tab/>
-      </w:r>
-      <w:proofErr w:type="spellStart"/>
-      <w:r>
-        <w:rPr>
-          <w:rFonts w:ascii="Arial" w:eastAsia="Times New Roman" w:hAnsi="Arial" w:cs="Arial"/>
-          <w:color w:val="000000"/>
-        </w:rPr>
-        <w:t>Req</w:t>
-      </w:r>
-      <w:proofErr w:type="spellEnd"/>
-      <w:r>
-        <w:rPr>
-          <w:rFonts w:ascii="Arial" w:eastAsia="Times New Roman" w:hAnsi="Arial" w:cs="Arial"/>
-          <w:color w:val="000000"/>
-        </w:rPr>
-        <w:t xml:space="preserve"> 20</w:t>
+      <w:r>
+        <w:rPr>
+          <w:rFonts w:ascii="Arial" w:eastAsia="Times New Roman" w:hAnsi="Arial" w:cs="Arial"/>
+          <w:color w:val="000000"/>
+        </w:rPr>
+        <w:t>Requirements 19, 20</w:t>
       </w:r>
     </w:p>
     <w:p>
@@ -1028,7 +939,6 @@
           <w:rFonts w:ascii="Arial" w:eastAsia="Times New Roman" w:hAnsi="Arial" w:cs="Arial"/>
           <w:color w:val="FF0000"/>
         </w:rPr>
-        <w:lastRenderedPageBreak/>
         <w:t>Suspend Registered Users</w:t>
       </w:r>
     </w:p>
@@ -1050,6 +960,7 @@
           <w:rFonts w:ascii="Arial" w:eastAsia="Times New Roman" w:hAnsi="Arial" w:cs="Arial"/>
           <w:color w:val="000000"/>
         </w:rPr>
+        <w:lastRenderedPageBreak/>
         <w:t>Delete Registered Users</w:t>
       </w:r>
     </w:p>
@@ -3581,6 +3492,333 @@
         </w:rPr>
         <w:t>User’s status can be Suspended at most 3 times.</w:t>
       </w:r>
+    </w:p>
+    <w:p>
+      <w:pPr>
+        <w:rPr>
+          <w:rFonts w:ascii="Arial" w:eastAsia="Times New Roman" w:hAnsi="Arial" w:cs="Arial"/>
+          <w:color w:val="000000"/>
+        </w:rPr>
+      </w:pPr>
+      <w:r>
+        <w:rPr>
+          <w:rFonts w:ascii="Arial" w:eastAsia="Times New Roman" w:hAnsi="Arial" w:cs="Arial"/>
+          <w:color w:val="000000"/>
+        </w:rPr>
+        <w:br w:type="page"/>
+      </w:r>
+    </w:p>
+    <w:p>
+      <w:pPr>
+        <w:spacing w:after="0" w:line="240" w:lineRule="auto"/>
+        <w:rPr>
+          <w:rFonts w:ascii="Times New Roman" w:eastAsia="Times New Roman" w:hAnsi="Times New Roman" w:cs="Times New Roman"/>
+          <w:sz w:val="24"/>
+          <w:szCs w:val="24"/>
+        </w:rPr>
+      </w:pPr>
+      <w:r>
+        <w:rPr>
+          <w:rFonts w:ascii="Arial" w:eastAsia="Times New Roman" w:hAnsi="Arial" w:cs="Arial"/>
+          <w:b/>
+          <w:bCs/>
+          <w:color w:val="000000"/>
+        </w:rPr>
+        <w:lastRenderedPageBreak/>
+        <w:t xml:space="preserve">Name: </w:t>
+      </w:r>
+      <w:r>
+        <w:rPr>
+          <w:rFonts w:ascii="Arial" w:eastAsia="Times New Roman" w:hAnsi="Arial" w:cs="Arial"/>
+          <w:color w:val="000000"/>
+        </w:rPr>
+        <w:t>Report User</w:t>
+      </w:r>
+      <w:r>
+        <w:rPr>
+          <w:rFonts w:ascii="Arial" w:eastAsia="Times New Roman" w:hAnsi="Arial" w:cs="Arial"/>
+          <w:color w:val="000000"/>
+        </w:rPr>
+        <w:br/>
+      </w:r>
+      <w:r>
+        <w:rPr>
+          <w:rFonts w:ascii="Arial" w:eastAsia="Times New Roman" w:hAnsi="Arial" w:cs="Arial"/>
+          <w:b/>
+          <w:bCs/>
+          <w:color w:val="000000"/>
+        </w:rPr>
+        <w:t>Actors:</w:t>
+      </w:r>
+      <w:r>
+        <w:rPr>
+          <w:rFonts w:ascii="Arial" w:eastAsia="Times New Roman" w:hAnsi="Arial" w:cs="Arial"/>
+          <w:color w:val="000000"/>
+        </w:rPr>
+        <w:t xml:space="preserve"> TODO</w:t>
+      </w:r>
+      <w:bookmarkStart w:id="0" w:name="_GoBack"/>
+      <w:bookmarkEnd w:id="0"/>
+      <w:r>
+        <w:rPr>
+          <w:rFonts w:ascii="Arial" w:eastAsia="Times New Roman" w:hAnsi="Arial" w:cs="Arial"/>
+          <w:color w:val="000000"/>
+        </w:rPr>
+        <w:br/>
+      </w:r>
+      <w:r>
+        <w:rPr>
+          <w:rFonts w:ascii="Arial" w:eastAsia="Times New Roman" w:hAnsi="Arial" w:cs="Arial"/>
+          <w:b/>
+          <w:bCs/>
+          <w:color w:val="000000"/>
+        </w:rPr>
+        <w:t>Entry condition:</w:t>
+      </w:r>
+      <w:r>
+        <w:rPr>
+          <w:rFonts w:ascii="Arial" w:eastAsia="Times New Roman" w:hAnsi="Arial" w:cs="Arial"/>
+          <w:color w:val="000000"/>
+        </w:rPr>
+        <w:t xml:space="preserve"> </w:t>
+      </w:r>
+    </w:p>
+    <w:p>
+      <w:pPr>
+        <w:numPr>
+          <w:ilvl w:val="0"/>
+          <w:numId w:val="6"/>
+        </w:numPr>
+        <w:spacing w:after="0" w:line="240" w:lineRule="auto"/>
+        <w:textAlignment w:val="baseline"/>
+        <w:rPr>
+          <w:rFonts w:ascii="Arial" w:eastAsia="Times New Roman" w:hAnsi="Arial" w:cs="Arial"/>
+          <w:color w:val="000000"/>
+        </w:rPr>
+      </w:pPr>
+      <w:r>
+        <w:rPr>
+          <w:rFonts w:ascii="Arial" w:eastAsia="Times New Roman" w:hAnsi="Arial" w:cs="Arial"/>
+          <w:color w:val="000000"/>
+        </w:rPr>
+        <w:t>TODO</w:t>
+      </w:r>
+    </w:p>
+    <w:p>
+      <w:pPr>
+        <w:spacing w:after="0" w:line="240" w:lineRule="auto"/>
+        <w:ind w:firstLine="720"/>
+        <w:rPr>
+          <w:rFonts w:ascii="Times New Roman" w:eastAsia="Times New Roman" w:hAnsi="Times New Roman" w:cs="Times New Roman"/>
+          <w:sz w:val="24"/>
+          <w:szCs w:val="24"/>
+        </w:rPr>
+      </w:pPr>
+      <w:r>
+        <w:rPr>
+          <w:rFonts w:ascii="Arial" w:eastAsia="Times New Roman" w:hAnsi="Arial" w:cs="Arial"/>
+          <w:color w:val="000000"/>
+        </w:rPr>
+        <w:br/>
+      </w:r>
+      <w:r>
+        <w:rPr>
+          <w:rFonts w:ascii="Arial" w:eastAsia="Times New Roman" w:hAnsi="Arial" w:cs="Arial"/>
+          <w:b/>
+          <w:bCs/>
+          <w:color w:val="000000"/>
+        </w:rPr>
+        <w:t>Flow of Events:</w:t>
+      </w:r>
+    </w:p>
+    <w:p>
+      <w:pPr>
+        <w:numPr>
+          <w:ilvl w:val="0"/>
+          <w:numId w:val="7"/>
+        </w:numPr>
+        <w:spacing w:after="0" w:line="240" w:lineRule="auto"/>
+        <w:textAlignment w:val="baseline"/>
+        <w:rPr>
+          <w:rFonts w:ascii="Arial" w:eastAsia="Times New Roman" w:hAnsi="Arial" w:cs="Arial"/>
+          <w:color w:val="000000"/>
+        </w:rPr>
+      </w:pPr>
+      <w:r>
+        <w:rPr>
+          <w:rFonts w:ascii="Arial" w:eastAsia="Times New Roman" w:hAnsi="Arial" w:cs="Arial"/>
+          <w:color w:val="000000"/>
+        </w:rPr>
+        <w:t>TODO</w:t>
+      </w:r>
+      <w:r>
+        <w:rPr>
+          <w:rFonts w:ascii="Arial" w:eastAsia="Times New Roman" w:hAnsi="Arial" w:cs="Arial"/>
+          <w:color w:val="000000"/>
+        </w:rPr>
+        <w:tab/>
+      </w:r>
+      <w:r>
+        <w:rPr>
+          <w:rFonts w:ascii="Arial" w:eastAsia="Times New Roman" w:hAnsi="Arial" w:cs="Arial"/>
+          <w:color w:val="000000"/>
+        </w:rPr>
+        <w:br/>
+      </w:r>
+      <w:r>
+        <w:rPr>
+          <w:rFonts w:ascii="Arial" w:eastAsia="Times New Roman" w:hAnsi="Arial" w:cs="Arial"/>
+          <w:color w:val="000000"/>
+        </w:rPr>
+        <w:br/>
+      </w:r>
+    </w:p>
+    <w:p>
+      <w:pPr>
+        <w:spacing w:after="0" w:line="240" w:lineRule="auto"/>
+        <w:rPr>
+          <w:rFonts w:ascii="Times New Roman" w:eastAsia="Times New Roman" w:hAnsi="Times New Roman" w:cs="Times New Roman"/>
+          <w:sz w:val="24"/>
+          <w:szCs w:val="24"/>
+        </w:rPr>
+      </w:pPr>
+      <w:r>
+        <w:rPr>
+          <w:rFonts w:ascii="Arial" w:eastAsia="Times New Roman" w:hAnsi="Arial" w:cs="Arial"/>
+          <w:b/>
+          <w:bCs/>
+          <w:color w:val="000000"/>
+        </w:rPr>
+        <w:t>Exit condition:</w:t>
+      </w:r>
+    </w:p>
+    <w:p>
+      <w:pPr>
+        <w:numPr>
+          <w:ilvl w:val="0"/>
+          <w:numId w:val="8"/>
+        </w:numPr>
+        <w:spacing w:after="0" w:line="240" w:lineRule="auto"/>
+        <w:textAlignment w:val="baseline"/>
+        <w:rPr>
+          <w:rFonts w:ascii="Arial" w:eastAsia="Times New Roman" w:hAnsi="Arial" w:cs="Arial"/>
+          <w:color w:val="000000"/>
+        </w:rPr>
+      </w:pPr>
+      <w:r>
+        <w:rPr>
+          <w:rFonts w:ascii="Arial" w:eastAsia="Times New Roman" w:hAnsi="Arial" w:cs="Arial"/>
+          <w:color w:val="000000"/>
+        </w:rPr>
+        <w:t>TODO</w:t>
+      </w:r>
+    </w:p>
+    <w:p>
+      <w:pPr>
+        <w:spacing w:after="0" w:line="240" w:lineRule="auto"/>
+        <w:rPr>
+          <w:rFonts w:ascii="Times New Roman" w:eastAsia="Times New Roman" w:hAnsi="Times New Roman" w:cs="Times New Roman"/>
+          <w:sz w:val="24"/>
+          <w:szCs w:val="24"/>
+        </w:rPr>
+      </w:pPr>
+    </w:p>
+    <w:p>
+      <w:pPr>
+        <w:spacing w:after="0" w:line="240" w:lineRule="auto"/>
+        <w:rPr>
+          <w:rFonts w:ascii="Times New Roman" w:eastAsia="Times New Roman" w:hAnsi="Times New Roman" w:cs="Times New Roman"/>
+          <w:sz w:val="24"/>
+          <w:szCs w:val="24"/>
+        </w:rPr>
+      </w:pPr>
+      <w:r>
+        <w:rPr>
+          <w:rFonts w:ascii="Arial" w:eastAsia="Times New Roman" w:hAnsi="Arial" w:cs="Arial"/>
+          <w:b/>
+          <w:bCs/>
+          <w:color w:val="000000"/>
+        </w:rPr>
+        <w:t>Exceptions:</w:t>
+      </w:r>
+    </w:p>
+    <w:p>
+      <w:pPr>
+        <w:numPr>
+          <w:ilvl w:val="0"/>
+          <w:numId w:val="9"/>
+        </w:numPr>
+        <w:spacing w:after="0" w:line="240" w:lineRule="auto"/>
+        <w:textAlignment w:val="baseline"/>
+        <w:rPr>
+          <w:rFonts w:ascii="Arial" w:eastAsia="Times New Roman" w:hAnsi="Arial" w:cs="Arial"/>
+          <w:color w:val="000000"/>
+        </w:rPr>
+      </w:pPr>
+      <w:r>
+        <w:rPr>
+          <w:rFonts w:ascii="Arial" w:eastAsia="Times New Roman" w:hAnsi="Arial" w:cs="Arial"/>
+          <w:color w:val="000000"/>
+        </w:rPr>
+        <w:t>TODO</w:t>
+      </w:r>
+    </w:p>
+    <w:p>
+      <w:pPr>
+        <w:spacing w:after="0" w:line="240" w:lineRule="auto"/>
+        <w:rPr>
+          <w:rFonts w:ascii="Times New Roman" w:eastAsia="Times New Roman" w:hAnsi="Times New Roman" w:cs="Times New Roman"/>
+          <w:sz w:val="24"/>
+          <w:szCs w:val="24"/>
+        </w:rPr>
+      </w:pPr>
+      <w:r>
+        <w:rPr>
+          <w:rFonts w:ascii="Arial" w:eastAsia="Times New Roman" w:hAnsi="Arial" w:cs="Arial"/>
+          <w:color w:val="000000"/>
+        </w:rPr>
+        <w:br/>
+      </w:r>
+      <w:r>
+        <w:rPr>
+          <w:rFonts w:ascii="Arial" w:eastAsia="Times New Roman" w:hAnsi="Arial" w:cs="Arial"/>
+          <w:b/>
+          <w:bCs/>
+          <w:color w:val="000000"/>
+        </w:rPr>
+        <w:t>Quality Requirements:</w:t>
+      </w:r>
+    </w:p>
+    <w:p>
+      <w:pPr>
+        <w:numPr>
+          <w:ilvl w:val="0"/>
+          <w:numId w:val="10"/>
+        </w:numPr>
+        <w:spacing w:after="0" w:line="240" w:lineRule="auto"/>
+        <w:textAlignment w:val="baseline"/>
+        <w:rPr>
+          <w:rFonts w:ascii="Arial" w:eastAsia="Times New Roman" w:hAnsi="Arial" w:cs="Arial"/>
+          <w:color w:val="000000"/>
+        </w:rPr>
+      </w:pPr>
+      <w:r>
+        <w:rPr>
+          <w:rFonts w:ascii="Arial" w:eastAsia="Times New Roman" w:hAnsi="Arial" w:cs="Arial"/>
+          <w:color w:val="000000"/>
+        </w:rPr>
+        <w:t>TODO</w:t>
+      </w:r>
+    </w:p>
+    <w:p>
+      <w:pPr>
+        <w:spacing w:before="100" w:beforeAutospacing="1" w:after="100" w:afterAutospacing="1" w:line="240" w:lineRule="auto"/>
+        <w:textAlignment w:val="baseline"/>
+        <w:rPr>
+          <w:rFonts w:ascii="Arial" w:eastAsia="Times New Roman" w:hAnsi="Arial" w:cs="Arial"/>
+          <w:color w:val="000000"/>
+        </w:rPr>
+      </w:pPr>
     </w:p>
     <w:p/>
     <w:sectPr>

</xml_diff>

<commit_message>
created use case stubs for Validate Business Entity and Reset Password
</commit_message>
<xml_diff>
--- a/Use Cases.docx
+++ b/Use Cases.docx
@@ -485,23 +485,7 @@
           <w:rFonts w:ascii="Arial" w:eastAsia="Times New Roman" w:hAnsi="Arial" w:cs="Arial"/>
           <w:color w:val="000000"/>
         </w:rPr>
-        <w:t xml:space="preserve">Includes </w:t>
-      </w:r>
-      <w:proofErr w:type="spellStart"/>
-      <w:r>
-        <w:rPr>
-          <w:rFonts w:ascii="Arial" w:eastAsia="Times New Roman" w:hAnsi="Arial" w:cs="Arial"/>
-          <w:color w:val="000000"/>
-        </w:rPr>
-        <w:t>Req</w:t>
-      </w:r>
-      <w:proofErr w:type="spellEnd"/>
-      <w:r>
-        <w:rPr>
-          <w:rFonts w:ascii="Arial" w:eastAsia="Times New Roman" w:hAnsi="Arial" w:cs="Arial"/>
-          <w:color w:val="000000"/>
-        </w:rPr>
-        <w:t xml:space="preserve"> 18</w:t>
+        <w:t>Requirements 15, 18</w:t>
       </w:r>
     </w:p>
     <w:p>
@@ -513,29 +497,6 @@
           <w:szCs w:val="24"/>
         </w:rPr>
       </w:pPr>
-      <w:r>
-        <w:rPr>
-          <w:rFonts w:ascii="Arial" w:eastAsia="Times New Roman" w:hAnsi="Arial" w:cs="Arial"/>
-          <w:color w:val="000000"/>
-        </w:rPr>
-        <w:tab/>
-      </w:r>
-      <w:proofErr w:type="spellStart"/>
-      <w:r>
-        <w:rPr>
-          <w:rFonts w:ascii="Arial" w:eastAsia="Times New Roman" w:hAnsi="Arial" w:cs="Arial"/>
-          <w:color w:val="000000"/>
-        </w:rPr>
-        <w:t>Req</w:t>
-      </w:r>
-      <w:proofErr w:type="spellEnd"/>
-      <w:r>
-        <w:rPr>
-          <w:rFonts w:ascii="Arial" w:eastAsia="Times New Roman" w:hAnsi="Arial" w:cs="Arial"/>
-          <w:color w:val="000000"/>
-        </w:rPr>
-        <w:t xml:space="preserve"> 15</w:t>
-      </w:r>
     </w:p>
     <w:p>
       <w:pPr>
@@ -546,16 +507,6 @@
           <w:szCs w:val="24"/>
         </w:rPr>
       </w:pPr>
-    </w:p>
-    <w:p>
-      <w:pPr>
-        <w:spacing w:after="0" w:line="240" w:lineRule="auto"/>
-        <w:rPr>
-          <w:rFonts w:ascii="Times New Roman" w:eastAsia="Times New Roman" w:hAnsi="Times New Roman" w:cs="Times New Roman"/>
-          <w:sz w:val="24"/>
-          <w:szCs w:val="24"/>
-        </w:rPr>
-      </w:pPr>
       <w:r>
         <w:rPr>
           <w:rFonts w:ascii="Arial" w:eastAsia="Times New Roman" w:hAnsi="Arial" w:cs="Arial"/>
@@ -577,23 +528,7 @@
           <w:rFonts w:ascii="Arial" w:eastAsia="Times New Roman" w:hAnsi="Arial" w:cs="Arial"/>
           <w:color w:val="000000"/>
         </w:rPr>
-        <w:t xml:space="preserve">Includes </w:t>
-      </w:r>
-      <w:proofErr w:type="spellStart"/>
-      <w:r>
-        <w:rPr>
-          <w:rFonts w:ascii="Arial" w:eastAsia="Times New Roman" w:hAnsi="Arial" w:cs="Arial"/>
-          <w:color w:val="000000"/>
-        </w:rPr>
-        <w:t>Req</w:t>
-      </w:r>
-      <w:proofErr w:type="spellEnd"/>
-      <w:r>
-        <w:rPr>
-          <w:rFonts w:ascii="Arial" w:eastAsia="Times New Roman" w:hAnsi="Arial" w:cs="Arial"/>
-          <w:color w:val="000000"/>
-        </w:rPr>
-        <w:t xml:space="preserve"> 12</w:t>
+        <w:t>Requirement 12</w:t>
       </w:r>
     </w:p>
     <w:p>
@@ -960,7 +895,6 @@
           <w:rFonts w:ascii="Arial" w:eastAsia="Times New Roman" w:hAnsi="Arial" w:cs="Arial"/>
           <w:color w:val="000000"/>
         </w:rPr>
-        <w:lastRenderedPageBreak/>
         <w:t>Delete Registered Users</w:t>
       </w:r>
     </w:p>
@@ -982,6 +916,7 @@
           <w:rFonts w:ascii="Arial" w:eastAsia="Times New Roman" w:hAnsi="Arial" w:cs="Arial"/>
           <w:color w:val="FF0000"/>
         </w:rPr>
+        <w:lastRenderedPageBreak/>
         <w:t>Load Business Entities from file</w:t>
       </w:r>
     </w:p>
@@ -3557,8 +3492,6 @@
         </w:rPr>
         <w:t xml:space="preserve"> TODO</w:t>
       </w:r>
-      <w:bookmarkStart w:id="0" w:name="_GoBack"/>
-      <w:bookmarkEnd w:id="0"/>
       <w:r>
         <w:rPr>
           <w:rFonts w:ascii="Arial" w:eastAsia="Times New Roman" w:hAnsi="Arial" w:cs="Arial"/>
@@ -3819,6 +3752,618 @@
           <w:color w:val="000000"/>
         </w:rPr>
       </w:pPr>
+    </w:p>
+    <w:p>
+      <w:r>
+        <w:br w:type="page"/>
+      </w:r>
+    </w:p>
+    <w:p>
+      <w:pPr>
+        <w:spacing w:after="0" w:line="240" w:lineRule="auto"/>
+        <w:rPr>
+          <w:rFonts w:ascii="Times New Roman" w:eastAsia="Times New Roman" w:hAnsi="Times New Roman" w:cs="Times New Roman"/>
+          <w:sz w:val="24"/>
+          <w:szCs w:val="24"/>
+        </w:rPr>
+      </w:pPr>
+      <w:r>
+        <w:rPr>
+          <w:rFonts w:ascii="Arial" w:eastAsia="Times New Roman" w:hAnsi="Arial" w:cs="Arial"/>
+          <w:b/>
+          <w:bCs/>
+          <w:color w:val="000000"/>
+        </w:rPr>
+        <w:lastRenderedPageBreak/>
+        <w:t xml:space="preserve">Name: </w:t>
+      </w:r>
+      <w:r>
+        <w:rPr>
+          <w:rFonts w:ascii="Arial" w:eastAsia="Times New Roman" w:hAnsi="Arial" w:cs="Arial"/>
+          <w:color w:val="000000"/>
+        </w:rPr>
+        <w:t>Validate Business Entity</w:t>
+      </w:r>
+      <w:r>
+        <w:rPr>
+          <w:rFonts w:ascii="Arial" w:eastAsia="Times New Roman" w:hAnsi="Arial" w:cs="Arial"/>
+          <w:color w:val="000000"/>
+        </w:rPr>
+        <w:br/>
+      </w:r>
+      <w:r>
+        <w:rPr>
+          <w:rFonts w:ascii="Arial" w:eastAsia="Times New Roman" w:hAnsi="Arial" w:cs="Arial"/>
+          <w:b/>
+          <w:bCs/>
+          <w:color w:val="000000"/>
+        </w:rPr>
+        <w:t>Actors:</w:t>
+      </w:r>
+      <w:r>
+        <w:rPr>
+          <w:rFonts w:ascii="Arial" w:eastAsia="Times New Roman" w:hAnsi="Arial" w:cs="Arial"/>
+          <w:color w:val="000000"/>
+        </w:rPr>
+        <w:t xml:space="preserve"> TODO</w:t>
+      </w:r>
+      <w:r>
+        <w:rPr>
+          <w:rFonts w:ascii="Arial" w:eastAsia="Times New Roman" w:hAnsi="Arial" w:cs="Arial"/>
+          <w:color w:val="000000"/>
+        </w:rPr>
+        <w:br/>
+      </w:r>
+      <w:r>
+        <w:rPr>
+          <w:rFonts w:ascii="Arial" w:eastAsia="Times New Roman" w:hAnsi="Arial" w:cs="Arial"/>
+          <w:b/>
+          <w:bCs/>
+          <w:color w:val="000000"/>
+        </w:rPr>
+        <w:t>Entry condition:</w:t>
+      </w:r>
+      <w:r>
+        <w:rPr>
+          <w:rFonts w:ascii="Arial" w:eastAsia="Times New Roman" w:hAnsi="Arial" w:cs="Arial"/>
+          <w:color w:val="000000"/>
+        </w:rPr>
+        <w:t xml:space="preserve"> </w:t>
+      </w:r>
+    </w:p>
+    <w:p>
+      <w:pPr>
+        <w:numPr>
+          <w:ilvl w:val="0"/>
+          <w:numId w:val="6"/>
+        </w:numPr>
+        <w:spacing w:after="0" w:line="240" w:lineRule="auto"/>
+        <w:textAlignment w:val="baseline"/>
+        <w:rPr>
+          <w:rFonts w:ascii="Arial" w:eastAsia="Times New Roman" w:hAnsi="Arial" w:cs="Arial"/>
+          <w:color w:val="000000"/>
+        </w:rPr>
+      </w:pPr>
+      <w:r>
+        <w:rPr>
+          <w:rFonts w:ascii="Arial" w:eastAsia="Times New Roman" w:hAnsi="Arial" w:cs="Arial"/>
+          <w:color w:val="000000"/>
+        </w:rPr>
+        <w:t>TODO</w:t>
+      </w:r>
+    </w:p>
+    <w:p>
+      <w:pPr>
+        <w:spacing w:after="0" w:line="240" w:lineRule="auto"/>
+        <w:ind w:firstLine="720"/>
+        <w:rPr>
+          <w:rFonts w:ascii="Times New Roman" w:eastAsia="Times New Roman" w:hAnsi="Times New Roman" w:cs="Times New Roman"/>
+          <w:sz w:val="24"/>
+          <w:szCs w:val="24"/>
+        </w:rPr>
+      </w:pPr>
+      <w:r>
+        <w:rPr>
+          <w:rFonts w:ascii="Arial" w:eastAsia="Times New Roman" w:hAnsi="Arial" w:cs="Arial"/>
+          <w:color w:val="000000"/>
+        </w:rPr>
+        <w:br/>
+      </w:r>
+      <w:r>
+        <w:rPr>
+          <w:rFonts w:ascii="Arial" w:eastAsia="Times New Roman" w:hAnsi="Arial" w:cs="Arial"/>
+          <w:b/>
+          <w:bCs/>
+          <w:color w:val="000000"/>
+        </w:rPr>
+        <w:t>Flow of Events:</w:t>
+      </w:r>
+    </w:p>
+    <w:p>
+      <w:pPr>
+        <w:numPr>
+          <w:ilvl w:val="0"/>
+          <w:numId w:val="7"/>
+        </w:numPr>
+        <w:spacing w:after="0" w:line="240" w:lineRule="auto"/>
+        <w:textAlignment w:val="baseline"/>
+        <w:rPr>
+          <w:rFonts w:ascii="Arial" w:eastAsia="Times New Roman" w:hAnsi="Arial" w:cs="Arial"/>
+          <w:color w:val="000000"/>
+        </w:rPr>
+      </w:pPr>
+      <w:r>
+        <w:rPr>
+          <w:rFonts w:ascii="Arial" w:eastAsia="Times New Roman" w:hAnsi="Arial" w:cs="Arial"/>
+          <w:color w:val="000000"/>
+        </w:rPr>
+        <w:t>TODO</w:t>
+      </w:r>
+      <w:r>
+        <w:rPr>
+          <w:rFonts w:ascii="Arial" w:eastAsia="Times New Roman" w:hAnsi="Arial" w:cs="Arial"/>
+          <w:color w:val="000000"/>
+        </w:rPr>
+        <w:tab/>
+      </w:r>
+      <w:r>
+        <w:rPr>
+          <w:rFonts w:ascii="Arial" w:eastAsia="Times New Roman" w:hAnsi="Arial" w:cs="Arial"/>
+          <w:color w:val="000000"/>
+        </w:rPr>
+        <w:br/>
+      </w:r>
+      <w:r>
+        <w:rPr>
+          <w:rFonts w:ascii="Arial" w:eastAsia="Times New Roman" w:hAnsi="Arial" w:cs="Arial"/>
+          <w:color w:val="000000"/>
+        </w:rPr>
+        <w:br/>
+      </w:r>
+    </w:p>
+    <w:p>
+      <w:pPr>
+        <w:spacing w:after="0" w:line="240" w:lineRule="auto"/>
+        <w:rPr>
+          <w:rFonts w:ascii="Times New Roman" w:eastAsia="Times New Roman" w:hAnsi="Times New Roman" w:cs="Times New Roman"/>
+          <w:sz w:val="24"/>
+          <w:szCs w:val="24"/>
+        </w:rPr>
+      </w:pPr>
+      <w:r>
+        <w:rPr>
+          <w:rFonts w:ascii="Arial" w:eastAsia="Times New Roman" w:hAnsi="Arial" w:cs="Arial"/>
+          <w:b/>
+          <w:bCs/>
+          <w:color w:val="000000"/>
+        </w:rPr>
+        <w:t>Exit condition:</w:t>
+      </w:r>
+    </w:p>
+    <w:p>
+      <w:pPr>
+        <w:numPr>
+          <w:ilvl w:val="0"/>
+          <w:numId w:val="8"/>
+        </w:numPr>
+        <w:spacing w:after="0" w:line="240" w:lineRule="auto"/>
+        <w:textAlignment w:val="baseline"/>
+        <w:rPr>
+          <w:rFonts w:ascii="Arial" w:eastAsia="Times New Roman" w:hAnsi="Arial" w:cs="Arial"/>
+          <w:color w:val="000000"/>
+        </w:rPr>
+      </w:pPr>
+      <w:r>
+        <w:rPr>
+          <w:rFonts w:ascii="Arial" w:eastAsia="Times New Roman" w:hAnsi="Arial" w:cs="Arial"/>
+          <w:color w:val="000000"/>
+        </w:rPr>
+        <w:t>TODO</w:t>
+      </w:r>
+    </w:p>
+    <w:p>
+      <w:pPr>
+        <w:spacing w:after="0" w:line="240" w:lineRule="auto"/>
+        <w:rPr>
+          <w:rFonts w:ascii="Times New Roman" w:eastAsia="Times New Roman" w:hAnsi="Times New Roman" w:cs="Times New Roman"/>
+          <w:sz w:val="24"/>
+          <w:szCs w:val="24"/>
+        </w:rPr>
+      </w:pPr>
+    </w:p>
+    <w:p>
+      <w:pPr>
+        <w:spacing w:after="0" w:line="240" w:lineRule="auto"/>
+        <w:rPr>
+          <w:rFonts w:ascii="Times New Roman" w:eastAsia="Times New Roman" w:hAnsi="Times New Roman" w:cs="Times New Roman"/>
+          <w:sz w:val="24"/>
+          <w:szCs w:val="24"/>
+        </w:rPr>
+      </w:pPr>
+      <w:r>
+        <w:rPr>
+          <w:rFonts w:ascii="Arial" w:eastAsia="Times New Roman" w:hAnsi="Arial" w:cs="Arial"/>
+          <w:b/>
+          <w:bCs/>
+          <w:color w:val="000000"/>
+        </w:rPr>
+        <w:t>Exceptions:</w:t>
+      </w:r>
+    </w:p>
+    <w:p>
+      <w:pPr>
+        <w:numPr>
+          <w:ilvl w:val="0"/>
+          <w:numId w:val="9"/>
+        </w:numPr>
+        <w:spacing w:after="0" w:line="240" w:lineRule="auto"/>
+        <w:textAlignment w:val="baseline"/>
+        <w:rPr>
+          <w:rFonts w:ascii="Arial" w:eastAsia="Times New Roman" w:hAnsi="Arial" w:cs="Arial"/>
+          <w:color w:val="000000"/>
+        </w:rPr>
+      </w:pPr>
+      <w:r>
+        <w:rPr>
+          <w:rFonts w:ascii="Arial" w:eastAsia="Times New Roman" w:hAnsi="Arial" w:cs="Arial"/>
+          <w:color w:val="000000"/>
+        </w:rPr>
+        <w:t>TODO</w:t>
+      </w:r>
+    </w:p>
+    <w:p>
+      <w:pPr>
+        <w:spacing w:after="0" w:line="240" w:lineRule="auto"/>
+        <w:rPr>
+          <w:rFonts w:ascii="Times New Roman" w:eastAsia="Times New Roman" w:hAnsi="Times New Roman" w:cs="Times New Roman"/>
+          <w:sz w:val="24"/>
+          <w:szCs w:val="24"/>
+        </w:rPr>
+      </w:pPr>
+      <w:r>
+        <w:rPr>
+          <w:rFonts w:ascii="Arial" w:eastAsia="Times New Roman" w:hAnsi="Arial" w:cs="Arial"/>
+          <w:color w:val="000000"/>
+        </w:rPr>
+        <w:br/>
+      </w:r>
+      <w:r>
+        <w:rPr>
+          <w:rFonts w:ascii="Arial" w:eastAsia="Times New Roman" w:hAnsi="Arial" w:cs="Arial"/>
+          <w:b/>
+          <w:bCs/>
+          <w:color w:val="000000"/>
+        </w:rPr>
+        <w:t>Quality Requirements:</w:t>
+      </w:r>
+    </w:p>
+    <w:p>
+      <w:pPr>
+        <w:numPr>
+          <w:ilvl w:val="0"/>
+          <w:numId w:val="10"/>
+        </w:numPr>
+        <w:spacing w:after="0" w:line="240" w:lineRule="auto"/>
+        <w:textAlignment w:val="baseline"/>
+        <w:rPr>
+          <w:rFonts w:ascii="Arial" w:eastAsia="Times New Roman" w:hAnsi="Arial" w:cs="Arial"/>
+          <w:color w:val="000000"/>
+        </w:rPr>
+      </w:pPr>
+      <w:r>
+        <w:rPr>
+          <w:rFonts w:ascii="Arial" w:eastAsia="Times New Roman" w:hAnsi="Arial" w:cs="Arial"/>
+          <w:color w:val="000000"/>
+        </w:rPr>
+        <w:t>TODO</w:t>
+      </w:r>
+    </w:p>
+    <w:p>
+      <w:r>
+        <w:br w:type="page"/>
+      </w:r>
+    </w:p>
+    <w:p>
+      <w:pPr>
+        <w:spacing w:after="0" w:line="240" w:lineRule="auto"/>
+        <w:rPr>
+          <w:rFonts w:ascii="Times New Roman" w:eastAsia="Times New Roman" w:hAnsi="Times New Roman" w:cs="Times New Roman"/>
+          <w:sz w:val="24"/>
+          <w:szCs w:val="24"/>
+        </w:rPr>
+      </w:pPr>
+      <w:r>
+        <w:rPr>
+          <w:rFonts w:ascii="Arial" w:eastAsia="Times New Roman" w:hAnsi="Arial" w:cs="Arial"/>
+          <w:b/>
+          <w:bCs/>
+          <w:color w:val="000000"/>
+        </w:rPr>
+        <w:lastRenderedPageBreak/>
+        <w:t xml:space="preserve">Name: </w:t>
+      </w:r>
+      <w:r>
+        <w:rPr>
+          <w:rFonts w:ascii="Arial" w:eastAsia="Times New Roman" w:hAnsi="Arial" w:cs="Arial"/>
+          <w:color w:val="000000"/>
+        </w:rPr>
+        <w:t>Reset Password</w:t>
+      </w:r>
+      <w:bookmarkStart w:id="0" w:name="_GoBack"/>
+      <w:bookmarkEnd w:id="0"/>
+      <w:r>
+        <w:rPr>
+          <w:rFonts w:ascii="Arial" w:eastAsia="Times New Roman" w:hAnsi="Arial" w:cs="Arial"/>
+          <w:color w:val="000000"/>
+        </w:rPr>
+        <w:br/>
+      </w:r>
+      <w:r>
+        <w:rPr>
+          <w:rFonts w:ascii="Arial" w:eastAsia="Times New Roman" w:hAnsi="Arial" w:cs="Arial"/>
+          <w:b/>
+          <w:bCs/>
+          <w:color w:val="000000"/>
+        </w:rPr>
+        <w:t>Actors:</w:t>
+      </w:r>
+      <w:r>
+        <w:rPr>
+          <w:rFonts w:ascii="Arial" w:eastAsia="Times New Roman" w:hAnsi="Arial" w:cs="Arial"/>
+          <w:color w:val="000000"/>
+        </w:rPr>
+        <w:t xml:space="preserve"> TODO</w:t>
+      </w:r>
+      <w:r>
+        <w:rPr>
+          <w:rFonts w:ascii="Arial" w:eastAsia="Times New Roman" w:hAnsi="Arial" w:cs="Arial"/>
+          <w:color w:val="000000"/>
+        </w:rPr>
+        <w:br/>
+      </w:r>
+      <w:r>
+        <w:rPr>
+          <w:rFonts w:ascii="Arial" w:eastAsia="Times New Roman" w:hAnsi="Arial" w:cs="Arial"/>
+          <w:b/>
+          <w:bCs/>
+          <w:color w:val="000000"/>
+        </w:rPr>
+        <w:t>Entry condition:</w:t>
+      </w:r>
+      <w:r>
+        <w:rPr>
+          <w:rFonts w:ascii="Arial" w:eastAsia="Times New Roman" w:hAnsi="Arial" w:cs="Arial"/>
+          <w:color w:val="000000"/>
+        </w:rPr>
+        <w:t xml:space="preserve"> </w:t>
+      </w:r>
+    </w:p>
+    <w:p>
+      <w:pPr>
+        <w:numPr>
+          <w:ilvl w:val="0"/>
+          <w:numId w:val="6"/>
+        </w:numPr>
+        <w:spacing w:after="0" w:line="240" w:lineRule="auto"/>
+        <w:textAlignment w:val="baseline"/>
+        <w:rPr>
+          <w:rFonts w:ascii="Arial" w:eastAsia="Times New Roman" w:hAnsi="Arial" w:cs="Arial"/>
+          <w:color w:val="000000"/>
+        </w:rPr>
+      </w:pPr>
+      <w:r>
+        <w:rPr>
+          <w:rFonts w:ascii="Arial" w:eastAsia="Times New Roman" w:hAnsi="Arial" w:cs="Arial"/>
+          <w:color w:val="000000"/>
+        </w:rPr>
+        <w:t>TODO</w:t>
+      </w:r>
+    </w:p>
+    <w:p>
+      <w:pPr>
+        <w:spacing w:after="0" w:line="240" w:lineRule="auto"/>
+        <w:ind w:firstLine="720"/>
+        <w:rPr>
+          <w:rFonts w:ascii="Times New Roman" w:eastAsia="Times New Roman" w:hAnsi="Times New Roman" w:cs="Times New Roman"/>
+          <w:sz w:val="24"/>
+          <w:szCs w:val="24"/>
+        </w:rPr>
+      </w:pPr>
+      <w:r>
+        <w:rPr>
+          <w:rFonts w:ascii="Arial" w:eastAsia="Times New Roman" w:hAnsi="Arial" w:cs="Arial"/>
+          <w:color w:val="000000"/>
+        </w:rPr>
+        <w:br/>
+      </w:r>
+      <w:r>
+        <w:rPr>
+          <w:rFonts w:ascii="Arial" w:eastAsia="Times New Roman" w:hAnsi="Arial" w:cs="Arial"/>
+          <w:b/>
+          <w:bCs/>
+          <w:color w:val="000000"/>
+        </w:rPr>
+        <w:t>Flow of Events:</w:t>
+      </w:r>
+    </w:p>
+    <w:p>
+      <w:pPr>
+        <w:numPr>
+          <w:ilvl w:val="0"/>
+          <w:numId w:val="7"/>
+        </w:numPr>
+        <w:spacing w:after="0" w:line="240" w:lineRule="auto"/>
+        <w:textAlignment w:val="baseline"/>
+        <w:rPr>
+          <w:rFonts w:ascii="Arial" w:eastAsia="Times New Roman" w:hAnsi="Arial" w:cs="Arial"/>
+          <w:color w:val="000000"/>
+        </w:rPr>
+      </w:pPr>
+      <w:r>
+        <w:rPr>
+          <w:rFonts w:ascii="Arial" w:eastAsia="Times New Roman" w:hAnsi="Arial" w:cs="Arial"/>
+          <w:color w:val="000000"/>
+        </w:rPr>
+        <w:t>TODO</w:t>
+      </w:r>
+      <w:r>
+        <w:rPr>
+          <w:rFonts w:ascii="Arial" w:eastAsia="Times New Roman" w:hAnsi="Arial" w:cs="Arial"/>
+          <w:color w:val="000000"/>
+        </w:rPr>
+        <w:tab/>
+      </w:r>
+      <w:r>
+        <w:rPr>
+          <w:rFonts w:ascii="Arial" w:eastAsia="Times New Roman" w:hAnsi="Arial" w:cs="Arial"/>
+          <w:color w:val="000000"/>
+        </w:rPr>
+        <w:br/>
+      </w:r>
+      <w:r>
+        <w:rPr>
+          <w:rFonts w:ascii="Arial" w:eastAsia="Times New Roman" w:hAnsi="Arial" w:cs="Arial"/>
+          <w:color w:val="000000"/>
+        </w:rPr>
+        <w:br/>
+      </w:r>
+    </w:p>
+    <w:p>
+      <w:pPr>
+        <w:spacing w:after="0" w:line="240" w:lineRule="auto"/>
+        <w:rPr>
+          <w:rFonts w:ascii="Times New Roman" w:eastAsia="Times New Roman" w:hAnsi="Times New Roman" w:cs="Times New Roman"/>
+          <w:sz w:val="24"/>
+          <w:szCs w:val="24"/>
+        </w:rPr>
+      </w:pPr>
+      <w:r>
+        <w:rPr>
+          <w:rFonts w:ascii="Arial" w:eastAsia="Times New Roman" w:hAnsi="Arial" w:cs="Arial"/>
+          <w:b/>
+          <w:bCs/>
+          <w:color w:val="000000"/>
+        </w:rPr>
+        <w:t>Exit condition:</w:t>
+      </w:r>
+    </w:p>
+    <w:p>
+      <w:pPr>
+        <w:numPr>
+          <w:ilvl w:val="0"/>
+          <w:numId w:val="8"/>
+        </w:numPr>
+        <w:spacing w:after="0" w:line="240" w:lineRule="auto"/>
+        <w:textAlignment w:val="baseline"/>
+        <w:rPr>
+          <w:rFonts w:ascii="Arial" w:eastAsia="Times New Roman" w:hAnsi="Arial" w:cs="Arial"/>
+          <w:color w:val="000000"/>
+        </w:rPr>
+      </w:pPr>
+      <w:r>
+        <w:rPr>
+          <w:rFonts w:ascii="Arial" w:eastAsia="Times New Roman" w:hAnsi="Arial" w:cs="Arial"/>
+          <w:color w:val="000000"/>
+        </w:rPr>
+        <w:t>TODO</w:t>
+      </w:r>
+    </w:p>
+    <w:p>
+      <w:pPr>
+        <w:spacing w:after="0" w:line="240" w:lineRule="auto"/>
+        <w:rPr>
+          <w:rFonts w:ascii="Times New Roman" w:eastAsia="Times New Roman" w:hAnsi="Times New Roman" w:cs="Times New Roman"/>
+          <w:sz w:val="24"/>
+          <w:szCs w:val="24"/>
+        </w:rPr>
+      </w:pPr>
+    </w:p>
+    <w:p>
+      <w:pPr>
+        <w:spacing w:after="0" w:line="240" w:lineRule="auto"/>
+        <w:rPr>
+          <w:rFonts w:ascii="Times New Roman" w:eastAsia="Times New Roman" w:hAnsi="Times New Roman" w:cs="Times New Roman"/>
+          <w:sz w:val="24"/>
+          <w:szCs w:val="24"/>
+        </w:rPr>
+      </w:pPr>
+      <w:r>
+        <w:rPr>
+          <w:rFonts w:ascii="Arial" w:eastAsia="Times New Roman" w:hAnsi="Arial" w:cs="Arial"/>
+          <w:b/>
+          <w:bCs/>
+          <w:color w:val="000000"/>
+        </w:rPr>
+        <w:t>Exceptions:</w:t>
+      </w:r>
+    </w:p>
+    <w:p>
+      <w:pPr>
+        <w:numPr>
+          <w:ilvl w:val="0"/>
+          <w:numId w:val="9"/>
+        </w:numPr>
+        <w:spacing w:after="0" w:line="240" w:lineRule="auto"/>
+        <w:textAlignment w:val="baseline"/>
+        <w:rPr>
+          <w:rFonts w:ascii="Arial" w:eastAsia="Times New Roman" w:hAnsi="Arial" w:cs="Arial"/>
+          <w:color w:val="000000"/>
+        </w:rPr>
+      </w:pPr>
+      <w:r>
+        <w:rPr>
+          <w:rFonts w:ascii="Arial" w:eastAsia="Times New Roman" w:hAnsi="Arial" w:cs="Arial"/>
+          <w:color w:val="000000"/>
+        </w:rPr>
+        <w:t>TODO</w:t>
+      </w:r>
+    </w:p>
+    <w:p>
+      <w:pPr>
+        <w:spacing w:after="0" w:line="240" w:lineRule="auto"/>
+        <w:rPr>
+          <w:rFonts w:ascii="Times New Roman" w:eastAsia="Times New Roman" w:hAnsi="Times New Roman" w:cs="Times New Roman"/>
+          <w:sz w:val="24"/>
+          <w:szCs w:val="24"/>
+        </w:rPr>
+      </w:pPr>
+      <w:r>
+        <w:rPr>
+          <w:rFonts w:ascii="Arial" w:eastAsia="Times New Roman" w:hAnsi="Arial" w:cs="Arial"/>
+          <w:color w:val="000000"/>
+        </w:rPr>
+        <w:br/>
+      </w:r>
+      <w:r>
+        <w:rPr>
+          <w:rFonts w:ascii="Arial" w:eastAsia="Times New Roman" w:hAnsi="Arial" w:cs="Arial"/>
+          <w:b/>
+          <w:bCs/>
+          <w:color w:val="000000"/>
+        </w:rPr>
+        <w:t>Quality Requirements:</w:t>
+      </w:r>
+    </w:p>
+    <w:p>
+      <w:pPr>
+        <w:numPr>
+          <w:ilvl w:val="0"/>
+          <w:numId w:val="10"/>
+        </w:numPr>
+        <w:spacing w:after="0" w:line="240" w:lineRule="auto"/>
+        <w:textAlignment w:val="baseline"/>
+        <w:rPr>
+          <w:rFonts w:ascii="Arial" w:eastAsia="Times New Roman" w:hAnsi="Arial" w:cs="Arial"/>
+          <w:color w:val="000000"/>
+        </w:rPr>
+      </w:pPr>
+      <w:r>
+        <w:rPr>
+          <w:rFonts w:ascii="Arial" w:eastAsia="Times New Roman" w:hAnsi="Arial" w:cs="Arial"/>
+          <w:color w:val="000000"/>
+        </w:rPr>
+        <w:t>TODO</w:t>
+      </w:r>
     </w:p>
     <w:p/>
     <w:sectPr>

</xml_diff>

<commit_message>
added use case Guest Login
</commit_message>
<xml_diff>
--- a/Use Cases.docx
+++ b/Use Cases.docx
@@ -542,8 +542,6 @@
         </w:rPr>
         <w:t>Use Case: Reset Password</w:t>
       </w:r>
-      <w:bookmarkStart w:id="0" w:name="_GoBack"/>
-      <w:bookmarkEnd w:id="0"/>
     </w:p>
     <w:p>
       <w:pPr>
@@ -570,6 +568,42 @@
           <w:szCs w:val="24"/>
         </w:rPr>
       </w:pPr>
+    </w:p>
+    <w:p>
+      <w:pPr>
+        <w:spacing w:after="0" w:line="240" w:lineRule="auto"/>
+        <w:rPr>
+          <w:rFonts w:ascii="Times New Roman" w:eastAsia="Times New Roman" w:hAnsi="Times New Roman" w:cs="Times New Roman"/>
+          <w:sz w:val="24"/>
+          <w:szCs w:val="24"/>
+        </w:rPr>
+      </w:pPr>
+      <w:r>
+        <w:rPr>
+          <w:rFonts w:ascii="Times New Roman" w:eastAsia="Times New Roman" w:hAnsi="Times New Roman" w:cs="Times New Roman"/>
+          <w:sz w:val="24"/>
+          <w:szCs w:val="24"/>
+        </w:rPr>
+        <w:t>Use Case: Login guest</w:t>
+      </w:r>
+    </w:p>
+    <w:p>
+      <w:pPr>
+        <w:spacing w:after="0" w:line="240" w:lineRule="auto"/>
+        <w:rPr>
+          <w:rFonts w:ascii="Times New Roman" w:eastAsia="Times New Roman" w:hAnsi="Times New Roman" w:cs="Times New Roman"/>
+          <w:sz w:val="24"/>
+          <w:szCs w:val="24"/>
+        </w:rPr>
+      </w:pPr>
+      <w:r>
+        <w:rPr>
+          <w:rFonts w:ascii="Times New Roman" w:eastAsia="Times New Roman" w:hAnsi="Times New Roman" w:cs="Times New Roman"/>
+          <w:sz w:val="24"/>
+          <w:szCs w:val="24"/>
+        </w:rPr>
+        <w:t>Requirement: 21</w:t>
+      </w:r>
     </w:p>
     <w:p>
       <w:pPr>
@@ -1161,6 +1195,27 @@
     </w:p>
     <w:p>
       <w:pPr>
+        <w:numPr>
+          <w:ilvl w:val="0"/>
+          <w:numId w:val="26"/>
+        </w:numPr>
+        <w:spacing w:before="100" w:beforeAutospacing="1" w:after="100" w:afterAutospacing="1" w:line="240" w:lineRule="auto"/>
+        <w:textAlignment w:val="baseline"/>
+        <w:rPr>
+          <w:rFonts w:ascii="Arial" w:eastAsia="Times New Roman" w:hAnsi="Arial" w:cs="Arial"/>
+          <w:color w:val="000000"/>
+        </w:rPr>
+      </w:pPr>
+      <w:r>
+        <w:rPr>
+          <w:rFonts w:ascii="Arial" w:eastAsia="Times New Roman" w:hAnsi="Arial" w:cs="Arial"/>
+          <w:color w:val="000000"/>
+        </w:rPr>
+        <w:t>Guests can login to their account</w:t>
+      </w:r>
+    </w:p>
+    <w:p>
+      <w:pPr>
         <w:rPr>
           <w:rFonts w:ascii="Arial" w:eastAsia="Times New Roman" w:hAnsi="Arial" w:cs="Arial"/>
           <w:b/>
@@ -4956,6 +5011,379 @@
         </w:rPr>
         <w:t xml:space="preserve"> TODO</w:t>
       </w:r>
+      <w:r>
+        <w:rPr>
+          <w:rFonts w:eastAsia="Times New Roman" w:cstheme="minorHAnsi"/>
+          <w:color w:val="000000"/>
+          <w:sz w:val="24"/>
+          <w:szCs w:val="24"/>
+        </w:rPr>
+        <w:br/>
+      </w:r>
+      <w:r>
+        <w:rPr>
+          <w:rFonts w:eastAsia="Times New Roman" w:cstheme="minorHAnsi"/>
+          <w:b/>
+          <w:bCs/>
+          <w:color w:val="000000"/>
+          <w:sz w:val="24"/>
+          <w:szCs w:val="24"/>
+        </w:rPr>
+        <w:t>Entry condition:</w:t>
+      </w:r>
+      <w:r>
+        <w:rPr>
+          <w:rFonts w:eastAsia="Times New Roman" w:cstheme="minorHAnsi"/>
+          <w:color w:val="000000"/>
+          <w:sz w:val="24"/>
+          <w:szCs w:val="24"/>
+        </w:rPr>
+        <w:t xml:space="preserve"> </w:t>
+      </w:r>
+    </w:p>
+    <w:p>
+      <w:pPr>
+        <w:numPr>
+          <w:ilvl w:val="0"/>
+          <w:numId w:val="6"/>
+        </w:numPr>
+        <w:spacing w:after="0" w:line="240" w:lineRule="auto"/>
+        <w:textAlignment w:val="baseline"/>
+        <w:rPr>
+          <w:rFonts w:eastAsia="Times New Roman" w:cstheme="minorHAnsi"/>
+          <w:color w:val="000000"/>
+          <w:sz w:val="24"/>
+          <w:szCs w:val="24"/>
+        </w:rPr>
+      </w:pPr>
+      <w:r>
+        <w:rPr>
+          <w:rFonts w:eastAsia="Times New Roman" w:cstheme="minorHAnsi"/>
+          <w:color w:val="000000"/>
+          <w:sz w:val="24"/>
+          <w:szCs w:val="24"/>
+        </w:rPr>
+        <w:t>TODO</w:t>
+      </w:r>
+    </w:p>
+    <w:p>
+      <w:pPr>
+        <w:spacing w:after="0" w:line="240" w:lineRule="auto"/>
+        <w:ind w:firstLine="720"/>
+        <w:rPr>
+          <w:rFonts w:eastAsia="Times New Roman" w:cstheme="minorHAnsi"/>
+          <w:sz w:val="24"/>
+          <w:szCs w:val="24"/>
+        </w:rPr>
+      </w:pPr>
+      <w:r>
+        <w:rPr>
+          <w:rFonts w:eastAsia="Times New Roman" w:cstheme="minorHAnsi"/>
+          <w:color w:val="000000"/>
+          <w:sz w:val="24"/>
+          <w:szCs w:val="24"/>
+        </w:rPr>
+        <w:br/>
+      </w:r>
+      <w:r>
+        <w:rPr>
+          <w:rFonts w:eastAsia="Times New Roman" w:cstheme="minorHAnsi"/>
+          <w:b/>
+          <w:bCs/>
+          <w:color w:val="000000"/>
+          <w:sz w:val="24"/>
+          <w:szCs w:val="24"/>
+        </w:rPr>
+        <w:t>Flow of Events:</w:t>
+      </w:r>
+    </w:p>
+    <w:p>
+      <w:pPr>
+        <w:numPr>
+          <w:ilvl w:val="0"/>
+          <w:numId w:val="7"/>
+        </w:numPr>
+        <w:spacing w:after="0" w:line="240" w:lineRule="auto"/>
+        <w:textAlignment w:val="baseline"/>
+        <w:rPr>
+          <w:rFonts w:eastAsia="Times New Roman" w:cstheme="minorHAnsi"/>
+          <w:color w:val="000000"/>
+          <w:sz w:val="24"/>
+          <w:szCs w:val="24"/>
+        </w:rPr>
+      </w:pPr>
+      <w:r>
+        <w:rPr>
+          <w:rFonts w:eastAsia="Times New Roman" w:cstheme="minorHAnsi"/>
+          <w:color w:val="000000"/>
+          <w:sz w:val="24"/>
+          <w:szCs w:val="24"/>
+        </w:rPr>
+        <w:t>TODO</w:t>
+      </w:r>
+      <w:r>
+        <w:rPr>
+          <w:rFonts w:eastAsia="Times New Roman" w:cstheme="minorHAnsi"/>
+          <w:color w:val="000000"/>
+          <w:sz w:val="24"/>
+          <w:szCs w:val="24"/>
+        </w:rPr>
+        <w:tab/>
+      </w:r>
+      <w:r>
+        <w:rPr>
+          <w:rFonts w:eastAsia="Times New Roman" w:cstheme="minorHAnsi"/>
+          <w:color w:val="000000"/>
+          <w:sz w:val="24"/>
+          <w:szCs w:val="24"/>
+        </w:rPr>
+        <w:br/>
+      </w:r>
+      <w:r>
+        <w:rPr>
+          <w:rFonts w:eastAsia="Times New Roman" w:cstheme="minorHAnsi"/>
+          <w:color w:val="000000"/>
+          <w:sz w:val="24"/>
+          <w:szCs w:val="24"/>
+        </w:rPr>
+        <w:br/>
+      </w:r>
+    </w:p>
+    <w:p>
+      <w:pPr>
+        <w:spacing w:after="0" w:line="240" w:lineRule="auto"/>
+        <w:rPr>
+          <w:rFonts w:eastAsia="Times New Roman" w:cstheme="minorHAnsi"/>
+          <w:sz w:val="24"/>
+          <w:szCs w:val="24"/>
+        </w:rPr>
+      </w:pPr>
+      <w:r>
+        <w:rPr>
+          <w:rFonts w:eastAsia="Times New Roman" w:cstheme="minorHAnsi"/>
+          <w:b/>
+          <w:bCs/>
+          <w:color w:val="000000"/>
+          <w:sz w:val="24"/>
+          <w:szCs w:val="24"/>
+        </w:rPr>
+        <w:t>Exit condition:</w:t>
+      </w:r>
+    </w:p>
+    <w:p>
+      <w:pPr>
+        <w:numPr>
+          <w:ilvl w:val="0"/>
+          <w:numId w:val="8"/>
+        </w:numPr>
+        <w:spacing w:after="0" w:line="240" w:lineRule="auto"/>
+        <w:textAlignment w:val="baseline"/>
+        <w:rPr>
+          <w:rFonts w:eastAsia="Times New Roman" w:cstheme="minorHAnsi"/>
+          <w:color w:val="000000"/>
+          <w:sz w:val="24"/>
+          <w:szCs w:val="24"/>
+        </w:rPr>
+      </w:pPr>
+      <w:r>
+        <w:rPr>
+          <w:rFonts w:eastAsia="Times New Roman" w:cstheme="minorHAnsi"/>
+          <w:color w:val="000000"/>
+          <w:sz w:val="24"/>
+          <w:szCs w:val="24"/>
+        </w:rPr>
+        <w:t>TODO</w:t>
+      </w:r>
+    </w:p>
+    <w:p>
+      <w:pPr>
+        <w:spacing w:after="0" w:line="240" w:lineRule="auto"/>
+        <w:rPr>
+          <w:rFonts w:eastAsia="Times New Roman" w:cstheme="minorHAnsi"/>
+          <w:sz w:val="24"/>
+          <w:szCs w:val="24"/>
+        </w:rPr>
+      </w:pPr>
+    </w:p>
+    <w:p>
+      <w:pPr>
+        <w:spacing w:after="0" w:line="240" w:lineRule="auto"/>
+        <w:rPr>
+          <w:rFonts w:eastAsia="Times New Roman" w:cstheme="minorHAnsi"/>
+          <w:sz w:val="24"/>
+          <w:szCs w:val="24"/>
+        </w:rPr>
+      </w:pPr>
+      <w:r>
+        <w:rPr>
+          <w:rFonts w:eastAsia="Times New Roman" w:cstheme="minorHAnsi"/>
+          <w:b/>
+          <w:bCs/>
+          <w:color w:val="000000"/>
+          <w:sz w:val="24"/>
+          <w:szCs w:val="24"/>
+        </w:rPr>
+        <w:t>Exceptions:</w:t>
+      </w:r>
+    </w:p>
+    <w:p>
+      <w:pPr>
+        <w:numPr>
+          <w:ilvl w:val="0"/>
+          <w:numId w:val="9"/>
+        </w:numPr>
+        <w:spacing w:after="0" w:line="240" w:lineRule="auto"/>
+        <w:textAlignment w:val="baseline"/>
+        <w:rPr>
+          <w:rFonts w:eastAsia="Times New Roman" w:cstheme="minorHAnsi"/>
+          <w:color w:val="000000"/>
+          <w:sz w:val="24"/>
+          <w:szCs w:val="24"/>
+        </w:rPr>
+      </w:pPr>
+      <w:r>
+        <w:rPr>
+          <w:rFonts w:eastAsia="Times New Roman" w:cstheme="minorHAnsi"/>
+          <w:color w:val="000000"/>
+          <w:sz w:val="24"/>
+          <w:szCs w:val="24"/>
+        </w:rPr>
+        <w:t>TODO</w:t>
+      </w:r>
+    </w:p>
+    <w:p>
+      <w:pPr>
+        <w:spacing w:after="0" w:line="240" w:lineRule="auto"/>
+        <w:rPr>
+          <w:rFonts w:eastAsia="Times New Roman" w:cstheme="minorHAnsi"/>
+          <w:sz w:val="24"/>
+          <w:szCs w:val="24"/>
+        </w:rPr>
+      </w:pPr>
+      <w:r>
+        <w:rPr>
+          <w:rFonts w:eastAsia="Times New Roman" w:cstheme="minorHAnsi"/>
+          <w:color w:val="000000"/>
+          <w:sz w:val="24"/>
+          <w:szCs w:val="24"/>
+        </w:rPr>
+        <w:br/>
+      </w:r>
+      <w:r>
+        <w:rPr>
+          <w:rFonts w:eastAsia="Times New Roman" w:cstheme="minorHAnsi"/>
+          <w:b/>
+          <w:bCs/>
+          <w:color w:val="000000"/>
+          <w:sz w:val="24"/>
+          <w:szCs w:val="24"/>
+        </w:rPr>
+        <w:t>Quality Requirements:</w:t>
+      </w:r>
+    </w:p>
+    <w:p>
+      <w:pPr>
+        <w:numPr>
+          <w:ilvl w:val="0"/>
+          <w:numId w:val="10"/>
+        </w:numPr>
+        <w:spacing w:after="0" w:line="240" w:lineRule="auto"/>
+        <w:textAlignment w:val="baseline"/>
+        <w:rPr>
+          <w:rFonts w:eastAsia="Times New Roman" w:cstheme="minorHAnsi"/>
+          <w:color w:val="000000"/>
+          <w:sz w:val="24"/>
+          <w:szCs w:val="24"/>
+        </w:rPr>
+      </w:pPr>
+      <w:r>
+        <w:rPr>
+          <w:rFonts w:eastAsia="Times New Roman" w:cstheme="minorHAnsi"/>
+          <w:color w:val="000000"/>
+          <w:sz w:val="24"/>
+          <w:szCs w:val="24"/>
+        </w:rPr>
+        <w:t>TODO</w:t>
+      </w:r>
+    </w:p>
+    <w:p>
+      <w:pPr>
+        <w:rPr>
+          <w:rFonts w:cstheme="minorHAnsi"/>
+          <w:sz w:val="24"/>
+          <w:szCs w:val="24"/>
+        </w:rPr>
+      </w:pPr>
+      <w:r>
+        <w:rPr>
+          <w:rFonts w:cstheme="minorHAnsi"/>
+          <w:sz w:val="24"/>
+          <w:szCs w:val="24"/>
+        </w:rPr>
+        <w:br w:type="page"/>
+      </w:r>
+    </w:p>
+    <w:p>
+      <w:pPr>
+        <w:spacing w:after="0" w:line="240" w:lineRule="auto"/>
+        <w:rPr>
+          <w:rFonts w:eastAsia="Times New Roman" w:cstheme="minorHAnsi"/>
+          <w:sz w:val="24"/>
+          <w:szCs w:val="24"/>
+        </w:rPr>
+      </w:pPr>
+      <w:r>
+        <w:rPr>
+          <w:rFonts w:eastAsia="Times New Roman" w:cstheme="minorHAnsi"/>
+          <w:b/>
+          <w:bCs/>
+          <w:color w:val="000000"/>
+          <w:sz w:val="24"/>
+          <w:szCs w:val="24"/>
+        </w:rPr>
+        <w:lastRenderedPageBreak/>
+        <w:t xml:space="preserve">Name: </w:t>
+      </w:r>
+      <w:r>
+        <w:rPr>
+          <w:rFonts w:eastAsia="Times New Roman" w:cstheme="minorHAnsi"/>
+          <w:color w:val="000000"/>
+          <w:sz w:val="24"/>
+          <w:szCs w:val="24"/>
+        </w:rPr>
+        <w:t>Login Guest</w:t>
+      </w:r>
+      <w:r>
+        <w:rPr>
+          <w:rFonts w:eastAsia="Times New Roman" w:cstheme="minorHAnsi"/>
+          <w:color w:val="000000"/>
+          <w:sz w:val="24"/>
+          <w:szCs w:val="24"/>
+        </w:rPr>
+        <w:br/>
+      </w:r>
+      <w:r>
+        <w:rPr>
+          <w:rFonts w:eastAsia="Times New Roman" w:cstheme="minorHAnsi"/>
+          <w:b/>
+          <w:bCs/>
+          <w:color w:val="000000"/>
+          <w:sz w:val="24"/>
+          <w:szCs w:val="24"/>
+        </w:rPr>
+        <w:t>Actors:</w:t>
+      </w:r>
+      <w:r>
+        <w:rPr>
+          <w:rFonts w:eastAsia="Times New Roman" w:cstheme="minorHAnsi"/>
+          <w:color w:val="000000"/>
+          <w:sz w:val="24"/>
+          <w:szCs w:val="24"/>
+        </w:rPr>
+        <w:t xml:space="preserve"> Guest</w:t>
+      </w:r>
+      <w:bookmarkStart w:id="0" w:name="_GoBack"/>
+      <w:bookmarkEnd w:id="0"/>
       <w:r>
         <w:rPr>
           <w:rFonts w:eastAsia="Times New Roman" w:cstheme="minorHAnsi"/>

</xml_diff>

<commit_message>
worked on use cases with group on the 8th after class
</commit_message>
<xml_diff>
--- a/Use Cases.docx
+++ b/Use Cases.docx
@@ -173,7 +173,7 @@
           <w:rFonts w:ascii="Arial" w:eastAsia="Times New Roman" w:hAnsi="Arial" w:cs="Arial"/>
           <w:color w:val="000000"/>
         </w:rPr>
-        <w:t>Requirements: 3, 5</w:t>
+        <w:t>Requirements: 3</w:t>
       </w:r>
     </w:p>
     <w:p>
@@ -198,6 +198,47 @@
           <w:rFonts w:ascii="Arial" w:eastAsia="Times New Roman" w:hAnsi="Arial" w:cs="Arial"/>
           <w:color w:val="000000"/>
         </w:rPr>
+        <w:t>Use Case: Edit Profile Information</w:t>
+      </w:r>
+    </w:p>
+    <w:p>
+      <w:pPr>
+        <w:spacing w:after="0" w:line="240" w:lineRule="auto"/>
+        <w:rPr>
+          <w:rFonts w:ascii="Arial" w:eastAsia="Times New Roman" w:hAnsi="Arial" w:cs="Arial"/>
+          <w:color w:val="000000"/>
+        </w:rPr>
+      </w:pPr>
+      <w:r>
+        <w:rPr>
+          <w:rFonts w:ascii="Arial" w:eastAsia="Times New Roman" w:hAnsi="Arial" w:cs="Arial"/>
+          <w:color w:val="000000"/>
+        </w:rPr>
+        <w:t>Requirements: 5</w:t>
+      </w:r>
+    </w:p>
+    <w:p>
+      <w:pPr>
+        <w:spacing w:after="0" w:line="240" w:lineRule="auto"/>
+        <w:rPr>
+          <w:rFonts w:ascii="Arial" w:eastAsia="Times New Roman" w:hAnsi="Arial" w:cs="Arial"/>
+          <w:color w:val="000000"/>
+        </w:rPr>
+      </w:pPr>
+    </w:p>
+    <w:p>
+      <w:pPr>
+        <w:spacing w:after="0" w:line="240" w:lineRule="auto"/>
+        <w:rPr>
+          <w:rFonts w:ascii="Arial" w:eastAsia="Times New Roman" w:hAnsi="Arial" w:cs="Arial"/>
+          <w:color w:val="000000"/>
+        </w:rPr>
+      </w:pPr>
+      <w:r>
+        <w:rPr>
+          <w:rFonts w:ascii="Arial" w:eastAsia="Times New Roman" w:hAnsi="Arial" w:cs="Arial"/>
+          <w:color w:val="000000"/>
+        </w:rPr>
         <w:t>Use Case: View User Profile Information</w:t>
       </w:r>
     </w:p>
@@ -214,7 +255,7 @@
           <w:rFonts w:ascii="Arial" w:eastAsia="Times New Roman" w:hAnsi="Arial" w:cs="Arial"/>
           <w:color w:val="000000"/>
         </w:rPr>
-        <w:t>Requirements: 4, 6</w:t>
+        <w:t>Requirements: 4</w:t>
       </w:r>
     </w:p>
     <w:p>
@@ -230,6 +271,47 @@
       <w:pPr>
         <w:spacing w:after="0" w:line="240" w:lineRule="auto"/>
         <w:rPr>
+          <w:rFonts w:ascii="Arial" w:eastAsia="Times New Roman" w:hAnsi="Arial" w:cs="Arial"/>
+          <w:color w:val="000000"/>
+        </w:rPr>
+      </w:pPr>
+      <w:r>
+        <w:rPr>
+          <w:rFonts w:ascii="Arial" w:eastAsia="Times New Roman" w:hAnsi="Arial" w:cs="Arial"/>
+          <w:color w:val="000000"/>
+        </w:rPr>
+        <w:t>Use Case: Edit User Profile Information</w:t>
+      </w:r>
+    </w:p>
+    <w:p>
+      <w:pPr>
+        <w:spacing w:after="0" w:line="240" w:lineRule="auto"/>
+        <w:rPr>
+          <w:rFonts w:ascii="Arial" w:eastAsia="Times New Roman" w:hAnsi="Arial" w:cs="Arial"/>
+          <w:color w:val="000000"/>
+        </w:rPr>
+      </w:pPr>
+      <w:r>
+        <w:rPr>
+          <w:rFonts w:ascii="Arial" w:eastAsia="Times New Roman" w:hAnsi="Arial" w:cs="Arial"/>
+          <w:color w:val="000000"/>
+        </w:rPr>
+        <w:t>Requirements: 6</w:t>
+      </w:r>
+    </w:p>
+    <w:p>
+      <w:pPr>
+        <w:spacing w:after="0" w:line="240" w:lineRule="auto"/>
+        <w:rPr>
+          <w:rFonts w:ascii="Arial" w:eastAsia="Times New Roman" w:hAnsi="Arial" w:cs="Arial"/>
+          <w:color w:val="000000"/>
+        </w:rPr>
+      </w:pPr>
+    </w:p>
+    <w:p>
+      <w:pPr>
+        <w:spacing w:after="0" w:line="240" w:lineRule="auto"/>
+        <w:rPr>
           <w:rFonts w:ascii="Times New Roman" w:eastAsia="Times New Roman" w:hAnsi="Times New Roman" w:cs="Times New Roman"/>
           <w:sz w:val="24"/>
           <w:szCs w:val="24"/>
@@ -603,6 +685,52 @@
           <w:szCs w:val="24"/>
         </w:rPr>
         <w:t>Requirement: 21</w:t>
+      </w:r>
+    </w:p>
+    <w:p>
+      <w:pPr>
+        <w:spacing w:after="0" w:line="240" w:lineRule="auto"/>
+        <w:rPr>
+          <w:rFonts w:ascii="Times New Roman" w:eastAsia="Times New Roman" w:hAnsi="Times New Roman" w:cs="Times New Roman"/>
+          <w:sz w:val="24"/>
+          <w:szCs w:val="24"/>
+        </w:rPr>
+      </w:pPr>
+    </w:p>
+    <w:p>
+      <w:pPr>
+        <w:spacing w:after="0" w:line="240" w:lineRule="auto"/>
+        <w:rPr>
+          <w:rFonts w:ascii="Times New Roman" w:eastAsia="Times New Roman" w:hAnsi="Times New Roman" w:cs="Times New Roman"/>
+          <w:sz w:val="24"/>
+          <w:szCs w:val="24"/>
+        </w:rPr>
+      </w:pPr>
+      <w:r>
+        <w:rPr>
+          <w:rFonts w:ascii="Times New Roman" w:eastAsia="Times New Roman" w:hAnsi="Times New Roman" w:cs="Times New Roman"/>
+          <w:sz w:val="24"/>
+          <w:szCs w:val="24"/>
+        </w:rPr>
+        <w:t>Use Case: View Business Public Page</w:t>
+      </w:r>
+    </w:p>
+    <w:p>
+      <w:pPr>
+        <w:spacing w:after="0" w:line="240" w:lineRule="auto"/>
+        <w:rPr>
+          <w:rFonts w:ascii="Times New Roman" w:eastAsia="Times New Roman" w:hAnsi="Times New Roman" w:cs="Times New Roman"/>
+          <w:sz w:val="24"/>
+          <w:szCs w:val="24"/>
+        </w:rPr>
+      </w:pPr>
+      <w:r>
+        <w:rPr>
+          <w:rFonts w:ascii="Times New Roman" w:eastAsia="Times New Roman" w:hAnsi="Times New Roman" w:cs="Times New Roman"/>
+          <w:sz w:val="24"/>
+          <w:szCs w:val="24"/>
+        </w:rPr>
+        <w:t>Requirements: 22</w:t>
       </w:r>
     </w:p>
     <w:p>
@@ -1211,7 +1339,35 @@
           <w:rFonts w:ascii="Arial" w:eastAsia="Times New Roman" w:hAnsi="Arial" w:cs="Arial"/>
           <w:color w:val="000000"/>
         </w:rPr>
-        <w:t>Guests can login to their account</w:t>
+        <w:t>Users</w:t>
+      </w:r>
+      <w:r>
+        <w:rPr>
+          <w:rFonts w:ascii="Arial" w:eastAsia="Times New Roman" w:hAnsi="Arial" w:cs="Arial"/>
+          <w:color w:val="000000"/>
+        </w:rPr>
+        <w:t xml:space="preserve"> can login to their account</w:t>
+      </w:r>
+    </w:p>
+    <w:p>
+      <w:pPr>
+        <w:numPr>
+          <w:ilvl w:val="0"/>
+          <w:numId w:val="26"/>
+        </w:numPr>
+        <w:spacing w:before="100" w:beforeAutospacing="1" w:after="100" w:afterAutospacing="1" w:line="240" w:lineRule="auto"/>
+        <w:textAlignment w:val="baseline"/>
+        <w:rPr>
+          <w:rFonts w:ascii="Arial" w:eastAsia="Times New Roman" w:hAnsi="Arial" w:cs="Arial"/>
+          <w:color w:val="000000"/>
+        </w:rPr>
+      </w:pPr>
+      <w:r>
+        <w:rPr>
+          <w:rFonts w:ascii="Arial" w:eastAsia="Times New Roman" w:hAnsi="Arial" w:cs="Arial"/>
+          <w:color w:val="000000"/>
+        </w:rPr>
+        <w:t>Users and Guests can view Business Public Information</w:t>
       </w:r>
     </w:p>
     <w:p>
@@ -1815,7 +1971,16 @@
           <w:sz w:val="24"/>
           <w:szCs w:val="24"/>
         </w:rPr>
-        <w:t xml:space="preserve"> Complete Profile Information</w:t>
+        <w:t xml:space="preserve"> </w:t>
+      </w:r>
+      <w:r>
+        <w:rPr>
+          <w:rFonts w:eastAsia="Times New Roman" w:cstheme="minorHAnsi"/>
+          <w:color w:val="000000"/>
+          <w:sz w:val="24"/>
+          <w:szCs w:val="24"/>
+        </w:rPr>
+        <w:t>Profile Information</w:t>
       </w:r>
       <w:r>
         <w:rPr>
@@ -2043,7 +2208,16 @@
           <w:sz w:val="24"/>
           <w:szCs w:val="24"/>
         </w:rPr>
-        <w:t>.Business Entity is able to view the information.</w:t>
+        <w:t>Business</w:t>
+      </w:r>
+      <w:r>
+        <w:rPr>
+          <w:rFonts w:eastAsia="Times New Roman" w:cstheme="minorHAnsi"/>
+          <w:color w:val="000000"/>
+          <w:sz w:val="24"/>
+          <w:szCs w:val="24"/>
+        </w:rPr>
+        <w:t xml:space="preserve"> Entity is able to view the information.</w:t>
       </w:r>
     </w:p>
     <w:p>
@@ -2104,19 +2278,494 @@
     </w:p>
     <w:p>
       <w:pPr>
+        <w:spacing w:after="0" w:line="240" w:lineRule="auto"/>
+        <w:rPr>
+          <w:rFonts w:eastAsia="Times New Roman" w:cstheme="minorHAnsi"/>
+          <w:sz w:val="24"/>
+          <w:szCs w:val="24"/>
+        </w:rPr>
+      </w:pPr>
+      <w:r>
+        <w:rPr>
+          <w:rFonts w:eastAsia="Times New Roman" w:cstheme="minorHAnsi"/>
+          <w:color w:val="000000"/>
+          <w:sz w:val="24"/>
+          <w:szCs w:val="24"/>
+        </w:rPr>
+        <w:br/>
+      </w:r>
+      <w:r>
+        <w:rPr>
+          <w:rFonts w:eastAsia="Times New Roman" w:cstheme="minorHAnsi"/>
+          <w:b/>
+          <w:bCs/>
+          <w:color w:val="000000"/>
+          <w:sz w:val="24"/>
+          <w:szCs w:val="24"/>
+        </w:rPr>
+        <w:t>Quality Requirements:</w:t>
+      </w:r>
+    </w:p>
+    <w:p>
+      <w:pPr>
+        <w:numPr>
+          <w:ilvl w:val="0"/>
+          <w:numId w:val="10"/>
+        </w:numPr>
+        <w:spacing w:after="0" w:line="240" w:lineRule="auto"/>
+        <w:textAlignment w:val="baseline"/>
+        <w:rPr>
+          <w:rFonts w:eastAsia="Times New Roman" w:cstheme="minorHAnsi"/>
+          <w:color w:val="000000"/>
+          <w:sz w:val="24"/>
+          <w:szCs w:val="24"/>
+        </w:rPr>
+      </w:pPr>
+      <w:r>
+        <w:rPr>
+          <w:rFonts w:eastAsia="Times New Roman" w:cstheme="minorHAnsi"/>
+          <w:color w:val="000000"/>
+          <w:sz w:val="24"/>
+          <w:szCs w:val="24"/>
+        </w:rPr>
+        <w:t>System must display information within 3 seconds.</w:t>
+      </w:r>
+    </w:p>
+    <w:p>
+      <w:pPr>
+        <w:spacing w:after="0" w:line="240" w:lineRule="auto"/>
+        <w:textAlignment w:val="baseline"/>
+        <w:rPr>
+          <w:rFonts w:eastAsia="Times New Roman" w:cstheme="minorHAnsi"/>
+          <w:color w:val="000000"/>
+          <w:sz w:val="24"/>
+          <w:szCs w:val="24"/>
+        </w:rPr>
+      </w:pPr>
+    </w:p>
+    <w:p>
+      <w:pPr>
+        <w:spacing w:after="0" w:line="240" w:lineRule="auto"/>
+        <w:textAlignment w:val="baseline"/>
+        <w:rPr>
+          <w:rFonts w:eastAsia="Times New Roman" w:cstheme="minorHAnsi"/>
+          <w:color w:val="000000"/>
+          <w:sz w:val="24"/>
+          <w:szCs w:val="24"/>
+        </w:rPr>
+      </w:pPr>
+    </w:p>
+    <w:p>
+      <w:pPr>
+        <w:spacing w:after="0" w:line="240" w:lineRule="auto"/>
+        <w:textAlignment w:val="baseline"/>
+        <w:rPr>
+          <w:rFonts w:eastAsia="Times New Roman" w:cstheme="minorHAnsi"/>
+          <w:color w:val="000000"/>
+          <w:sz w:val="24"/>
+          <w:szCs w:val="24"/>
+        </w:rPr>
+      </w:pPr>
+    </w:p>
+    <w:p>
+      <w:pPr>
+        <w:rPr>
+          <w:rFonts w:cstheme="minorHAnsi"/>
+          <w:sz w:val="24"/>
+          <w:szCs w:val="24"/>
+        </w:rPr>
+      </w:pPr>
+      <w:r>
+        <w:rPr>
+          <w:rFonts w:cstheme="minorHAnsi"/>
+          <w:sz w:val="24"/>
+          <w:szCs w:val="24"/>
+        </w:rPr>
+        <w:br w:type="page"/>
+      </w:r>
+    </w:p>
+    <w:p>
+      <w:pPr>
+        <w:spacing w:after="0" w:line="240" w:lineRule="auto"/>
+        <w:rPr>
+          <w:rFonts w:eastAsia="Times New Roman" w:cstheme="minorHAnsi"/>
+          <w:sz w:val="24"/>
+          <w:szCs w:val="24"/>
+        </w:rPr>
+      </w:pPr>
+      <w:r>
+        <w:rPr>
+          <w:rFonts w:eastAsia="Times New Roman" w:cstheme="minorHAnsi"/>
+          <w:b/>
+          <w:bCs/>
+          <w:color w:val="000000"/>
+          <w:sz w:val="24"/>
+          <w:szCs w:val="24"/>
+        </w:rPr>
+        <w:lastRenderedPageBreak/>
+        <w:t xml:space="preserve">Name: </w:t>
+      </w:r>
+      <w:r>
+        <w:rPr>
+          <w:rFonts w:eastAsia="Times New Roman" w:cstheme="minorHAnsi"/>
+          <w:color w:val="000000"/>
+          <w:sz w:val="24"/>
+          <w:szCs w:val="24"/>
+        </w:rPr>
+        <w:t>View User Profile Information</w:t>
+      </w:r>
+      <w:r>
+        <w:rPr>
+          <w:rFonts w:eastAsia="Times New Roman" w:cstheme="minorHAnsi"/>
+          <w:color w:val="000000"/>
+          <w:sz w:val="24"/>
+          <w:szCs w:val="24"/>
+        </w:rPr>
+        <w:br/>
+      </w:r>
+      <w:r>
+        <w:rPr>
+          <w:rFonts w:eastAsia="Times New Roman" w:cstheme="minorHAnsi"/>
+          <w:b/>
+          <w:bCs/>
+          <w:color w:val="000000"/>
+          <w:sz w:val="24"/>
+          <w:szCs w:val="24"/>
+        </w:rPr>
+        <w:t>Actors:</w:t>
+      </w:r>
+      <w:r>
+        <w:rPr>
+          <w:rFonts w:eastAsia="Times New Roman" w:cstheme="minorHAnsi"/>
+          <w:color w:val="000000"/>
+          <w:sz w:val="24"/>
+          <w:szCs w:val="24"/>
+        </w:rPr>
+        <w:t xml:space="preserve"> User</w:t>
+      </w:r>
+      <w:r>
+        <w:rPr>
+          <w:rFonts w:eastAsia="Times New Roman" w:cstheme="minorHAnsi"/>
+          <w:color w:val="000000"/>
+          <w:sz w:val="24"/>
+          <w:szCs w:val="24"/>
+        </w:rPr>
+        <w:br/>
+      </w:r>
+      <w:r>
+        <w:rPr>
+          <w:rFonts w:eastAsia="Times New Roman" w:cstheme="minorHAnsi"/>
+          <w:b/>
+          <w:bCs/>
+          <w:color w:val="000000"/>
+          <w:sz w:val="24"/>
+          <w:szCs w:val="24"/>
+        </w:rPr>
+        <w:t>Entry condition:</w:t>
+      </w:r>
+      <w:r>
+        <w:rPr>
+          <w:rFonts w:eastAsia="Times New Roman" w:cstheme="minorHAnsi"/>
+          <w:color w:val="000000"/>
+          <w:sz w:val="24"/>
+          <w:szCs w:val="24"/>
+        </w:rPr>
+        <w:t xml:space="preserve"> </w:t>
+      </w:r>
+    </w:p>
+    <w:p>
+      <w:pPr>
+        <w:numPr>
+          <w:ilvl w:val="0"/>
+          <w:numId w:val="6"/>
+        </w:numPr>
+        <w:spacing w:after="0" w:line="240" w:lineRule="auto"/>
+        <w:textAlignment w:val="baseline"/>
+        <w:rPr>
+          <w:rFonts w:eastAsia="Times New Roman" w:cstheme="minorHAnsi"/>
+          <w:color w:val="000000"/>
+          <w:sz w:val="24"/>
+          <w:szCs w:val="24"/>
+        </w:rPr>
+      </w:pPr>
+      <w:r>
+        <w:rPr>
+          <w:rFonts w:eastAsia="Times New Roman" w:cstheme="minorHAnsi"/>
+          <w:color w:val="000000"/>
+          <w:sz w:val="24"/>
+          <w:szCs w:val="24"/>
+        </w:rPr>
+        <w:t>User expresses desire to view their profile information.</w:t>
+      </w:r>
+    </w:p>
+    <w:p>
+      <w:pPr>
+        <w:spacing w:after="0" w:line="240" w:lineRule="auto"/>
+        <w:ind w:firstLine="720"/>
+        <w:rPr>
+          <w:rFonts w:eastAsia="Times New Roman" w:cstheme="minorHAnsi"/>
+          <w:sz w:val="24"/>
+          <w:szCs w:val="24"/>
+        </w:rPr>
+      </w:pPr>
+      <w:r>
+        <w:rPr>
+          <w:rFonts w:eastAsia="Times New Roman" w:cstheme="minorHAnsi"/>
+          <w:color w:val="000000"/>
+          <w:sz w:val="24"/>
+          <w:szCs w:val="24"/>
+        </w:rPr>
+        <w:br/>
+      </w:r>
+      <w:r>
+        <w:rPr>
+          <w:rFonts w:eastAsia="Times New Roman" w:cstheme="minorHAnsi"/>
+          <w:b/>
+          <w:bCs/>
+          <w:color w:val="000000"/>
+          <w:sz w:val="24"/>
+          <w:szCs w:val="24"/>
+        </w:rPr>
+        <w:t>Flow of Events:</w:t>
+      </w:r>
+    </w:p>
+    <w:p>
+      <w:pPr>
+        <w:numPr>
+          <w:ilvl w:val="0"/>
+          <w:numId w:val="7"/>
+        </w:numPr>
+        <w:spacing w:after="0" w:line="240" w:lineRule="auto"/>
+        <w:textAlignment w:val="baseline"/>
+        <w:rPr>
+          <w:rFonts w:eastAsia="Times New Roman" w:cstheme="minorHAnsi"/>
+          <w:color w:val="000000"/>
+          <w:sz w:val="24"/>
+          <w:szCs w:val="24"/>
+        </w:rPr>
+      </w:pPr>
+      <w:r>
+        <w:rPr>
+          <w:rFonts w:eastAsia="Times New Roman" w:cstheme="minorHAnsi"/>
+          <w:color w:val="000000"/>
+          <w:sz w:val="24"/>
+          <w:szCs w:val="24"/>
+        </w:rPr>
+        <w:t>The user requests the system to view their profile information.</w:t>
+      </w:r>
+    </w:p>
+    <w:p>
+      <w:pPr>
+        <w:numPr>
+          <w:ilvl w:val="1"/>
+          <w:numId w:val="7"/>
+        </w:numPr>
+        <w:spacing w:after="0" w:line="240" w:lineRule="auto"/>
+        <w:textAlignment w:val="baseline"/>
+        <w:rPr>
+          <w:rFonts w:eastAsia="Times New Roman" w:cstheme="minorHAnsi"/>
+          <w:color w:val="000000"/>
+          <w:sz w:val="24"/>
+          <w:szCs w:val="24"/>
+        </w:rPr>
+      </w:pPr>
+      <w:r>
+        <w:rPr>
+          <w:rFonts w:eastAsia="Times New Roman" w:cstheme="minorHAnsi"/>
+          <w:color w:val="000000"/>
+          <w:sz w:val="24"/>
+          <w:szCs w:val="24"/>
+        </w:rPr>
+        <w:t xml:space="preserve">The system </w:t>
+      </w:r>
+      <w:r>
+        <w:rPr>
+          <w:rFonts w:eastAsia="Times New Roman" w:cstheme="minorHAnsi"/>
+          <w:color w:val="000000"/>
+          <w:sz w:val="24"/>
+          <w:szCs w:val="24"/>
+        </w:rPr>
+        <w:t>displays to the user their profile.</w:t>
+      </w:r>
+      <w:r>
+        <w:rPr>
+          <w:rFonts w:eastAsia="Times New Roman" w:cstheme="minorHAnsi"/>
+          <w:color w:val="000000"/>
+          <w:sz w:val="24"/>
+          <w:szCs w:val="24"/>
+        </w:rPr>
+        <w:br/>
+      </w:r>
+    </w:p>
+    <w:p>
+      <w:pPr>
+        <w:spacing w:after="0" w:line="240" w:lineRule="auto"/>
+        <w:rPr>
+          <w:rFonts w:eastAsia="Times New Roman" w:cstheme="minorHAnsi"/>
+          <w:sz w:val="24"/>
+          <w:szCs w:val="24"/>
+        </w:rPr>
+      </w:pPr>
+      <w:r>
+        <w:rPr>
+          <w:rFonts w:eastAsia="Times New Roman" w:cstheme="minorHAnsi"/>
+          <w:b/>
+          <w:bCs/>
+          <w:color w:val="000000"/>
+          <w:sz w:val="24"/>
+          <w:szCs w:val="24"/>
+        </w:rPr>
+        <w:t>Exit condition:</w:t>
+      </w:r>
+    </w:p>
+    <w:p>
+      <w:pPr>
+        <w:numPr>
+          <w:ilvl w:val="0"/>
+          <w:numId w:val="8"/>
+        </w:numPr>
+        <w:spacing w:after="0" w:line="240" w:lineRule="auto"/>
+        <w:textAlignment w:val="baseline"/>
+        <w:rPr>
+          <w:rFonts w:eastAsia="Times New Roman" w:cstheme="minorHAnsi"/>
+          <w:color w:val="000000"/>
+          <w:sz w:val="24"/>
+          <w:szCs w:val="24"/>
+        </w:rPr>
+      </w:pPr>
+      <w:r>
+        <w:rPr>
+          <w:rFonts w:eastAsia="Times New Roman" w:cstheme="minorHAnsi"/>
+          <w:color w:val="000000"/>
+          <w:sz w:val="24"/>
+          <w:szCs w:val="24"/>
+        </w:rPr>
+        <w:t>The user is able to see their profile.</w:t>
+      </w:r>
+    </w:p>
+    <w:p>
+      <w:pPr>
+        <w:spacing w:after="0" w:line="240" w:lineRule="auto"/>
+        <w:rPr>
+          <w:rFonts w:eastAsia="Times New Roman" w:cstheme="minorHAnsi"/>
+          <w:sz w:val="24"/>
+          <w:szCs w:val="24"/>
+        </w:rPr>
+      </w:pPr>
+    </w:p>
+    <w:p>
+      <w:pPr>
+        <w:spacing w:after="0" w:line="240" w:lineRule="auto"/>
+        <w:rPr>
+          <w:rFonts w:eastAsia="Times New Roman" w:cstheme="minorHAnsi"/>
+          <w:sz w:val="24"/>
+          <w:szCs w:val="24"/>
+        </w:rPr>
+      </w:pPr>
+      <w:r>
+        <w:rPr>
+          <w:rFonts w:eastAsia="Times New Roman" w:cstheme="minorHAnsi"/>
+          <w:b/>
+          <w:bCs/>
+          <w:color w:val="000000"/>
+          <w:sz w:val="24"/>
+          <w:szCs w:val="24"/>
+        </w:rPr>
+        <w:t>Exceptions:</w:t>
+      </w:r>
+    </w:p>
+    <w:p>
+      <w:pPr>
         <w:numPr>
           <w:ilvl w:val="0"/>
           <w:numId w:val="9"/>
         </w:numPr>
-        <w:spacing w:before="100" w:beforeAutospacing="1" w:after="100" w:afterAutospacing="1" w:line="240" w:lineRule="auto"/>
-        <w:textAlignment w:val="baseline"/>
-        <w:rPr>
-          <w:rFonts w:eastAsia="Times New Roman" w:cstheme="minorHAnsi"/>
-          <w:color w:val="000000"/>
-          <w:sz w:val="24"/>
-          <w:szCs w:val="24"/>
-        </w:rPr>
-      </w:pPr>
+        <w:spacing w:after="0" w:line="240" w:lineRule="auto"/>
+        <w:textAlignment w:val="baseline"/>
+        <w:rPr>
+          <w:rFonts w:eastAsia="Times New Roman" w:cstheme="minorHAnsi"/>
+          <w:color w:val="000000"/>
+          <w:sz w:val="24"/>
+          <w:szCs w:val="24"/>
+        </w:rPr>
+      </w:pPr>
+      <w:r>
+        <w:rPr>
+          <w:rFonts w:eastAsia="Times New Roman" w:cstheme="minorHAnsi"/>
+          <w:color w:val="000000"/>
+          <w:sz w:val="24"/>
+          <w:szCs w:val="24"/>
+        </w:rPr>
+        <w:t>Sys</w:t>
+      </w:r>
+      <w:r>
+        <w:rPr>
+          <w:rFonts w:eastAsia="Times New Roman" w:cstheme="minorHAnsi"/>
+          <w:color w:val="000000"/>
+          <w:sz w:val="24"/>
+          <w:szCs w:val="24"/>
+        </w:rPr>
+        <w:t>tem fails to return information.</w:t>
+      </w:r>
+      <w:r>
+        <w:rPr>
+          <w:rFonts w:eastAsia="Times New Roman" w:cstheme="minorHAnsi"/>
+          <w:color w:val="000000"/>
+          <w:sz w:val="24"/>
+          <w:szCs w:val="24"/>
+        </w:rPr>
+        <w:t xml:space="preserve"> </w:t>
+      </w:r>
+    </w:p>
+    <w:p>
+      <w:pPr>
+        <w:numPr>
+          <w:ilvl w:val="0"/>
+          <w:numId w:val="9"/>
+        </w:numPr>
+        <w:spacing w:after="0" w:line="240" w:lineRule="auto"/>
+        <w:textAlignment w:val="baseline"/>
+        <w:rPr>
+          <w:rFonts w:eastAsia="Times New Roman" w:cstheme="minorHAnsi"/>
+          <w:color w:val="000000"/>
+          <w:sz w:val="24"/>
+          <w:szCs w:val="24"/>
+        </w:rPr>
+      </w:pPr>
+      <w:r>
+        <w:rPr>
+          <w:rFonts w:eastAsia="Times New Roman" w:cstheme="minorHAnsi"/>
+          <w:color w:val="000000"/>
+          <w:sz w:val="24"/>
+          <w:szCs w:val="24"/>
+        </w:rPr>
+        <w:t>Profile not found by System.</w:t>
+      </w:r>
+    </w:p>
+    <w:p>
+      <w:pPr>
+        <w:numPr>
+          <w:ilvl w:val="0"/>
+          <w:numId w:val="9"/>
+        </w:numPr>
+        <w:spacing w:after="0" w:line="240" w:lineRule="auto"/>
+        <w:textAlignment w:val="baseline"/>
+        <w:rPr>
+          <w:rFonts w:eastAsia="Times New Roman" w:cstheme="minorHAnsi"/>
+          <w:color w:val="000000"/>
+          <w:sz w:val="24"/>
+          <w:szCs w:val="24"/>
+        </w:rPr>
+      </w:pPr>
+      <w:r>
+        <w:rPr>
+          <w:rFonts w:eastAsia="Times New Roman" w:cstheme="minorHAnsi"/>
+          <w:color w:val="000000"/>
+          <w:sz w:val="24"/>
+          <w:szCs w:val="24"/>
+        </w:rPr>
+        <w:t>System returns incorrect profile.</w:t>
+      </w:r>
     </w:p>
     <w:p>
       <w:pPr>
@@ -2170,44 +2819,8 @@
           <w:sz w:val="24"/>
           <w:szCs w:val="24"/>
         </w:rPr>
-        <w:t>System must display information within 3 seconds.</w:t>
-      </w:r>
-    </w:p>
-    <w:p>
-      <w:pPr>
-        <w:spacing w:after="0" w:line="240" w:lineRule="auto"/>
-        <w:textAlignment w:val="baseline"/>
-        <w:rPr>
-          <w:rFonts w:eastAsia="Times New Roman" w:cstheme="minorHAnsi"/>
-          <w:color w:val="000000"/>
-          <w:sz w:val="24"/>
-          <w:szCs w:val="24"/>
-        </w:rPr>
-      </w:pPr>
-    </w:p>
-    <w:p>
-      <w:pPr>
-        <w:spacing w:after="0" w:line="240" w:lineRule="auto"/>
-        <w:textAlignment w:val="baseline"/>
-        <w:rPr>
-          <w:rFonts w:eastAsia="Times New Roman" w:cstheme="minorHAnsi"/>
-          <w:color w:val="000000"/>
-          <w:sz w:val="24"/>
-          <w:szCs w:val="24"/>
-        </w:rPr>
-      </w:pPr>
-    </w:p>
-    <w:p>
-      <w:pPr>
-        <w:spacing w:after="0" w:line="240" w:lineRule="auto"/>
-        <w:textAlignment w:val="baseline"/>
-        <w:rPr>
-          <w:rFonts w:eastAsia="Times New Roman" w:cstheme="minorHAnsi"/>
-          <w:color w:val="000000"/>
-          <w:sz w:val="24"/>
-          <w:szCs w:val="24"/>
-        </w:rPr>
-      </w:pPr>
+        <w:t>System displays the profile information within 3 seconds.</w:t>
+      </w:r>
     </w:p>
     <w:p>
       <w:pPr>
@@ -2254,7 +2867,539 @@
           <w:sz w:val="24"/>
           <w:szCs w:val="24"/>
         </w:rPr>
-        <w:t>View User Profile Information</w:t>
+        <w:t>Submit</w:t>
+      </w:r>
+      <w:r>
+        <w:rPr>
+          <w:rFonts w:eastAsia="Times New Roman" w:cstheme="minorHAnsi"/>
+          <w:color w:val="000000"/>
+          <w:sz w:val="24"/>
+          <w:szCs w:val="24"/>
+        </w:rPr>
+        <w:t xml:space="preserve"> review</w:t>
+      </w:r>
+      <w:r>
+        <w:rPr>
+          <w:rFonts w:eastAsia="Times New Roman" w:cstheme="minorHAnsi"/>
+          <w:color w:val="000000"/>
+          <w:sz w:val="24"/>
+          <w:szCs w:val="24"/>
+        </w:rPr>
+        <w:br/>
+      </w:r>
+      <w:r>
+        <w:rPr>
+          <w:rFonts w:eastAsia="Times New Roman" w:cstheme="minorHAnsi"/>
+          <w:b/>
+          <w:bCs/>
+          <w:color w:val="000000"/>
+          <w:sz w:val="24"/>
+          <w:szCs w:val="24"/>
+        </w:rPr>
+        <w:t>Actors:</w:t>
+      </w:r>
+      <w:r>
+        <w:rPr>
+          <w:rFonts w:eastAsia="Times New Roman" w:cstheme="minorHAnsi"/>
+          <w:color w:val="000000"/>
+          <w:sz w:val="24"/>
+          <w:szCs w:val="24"/>
+        </w:rPr>
+        <w:t xml:space="preserve"> User</w:t>
+      </w:r>
+      <w:r>
+        <w:rPr>
+          <w:rFonts w:eastAsia="Times New Roman" w:cstheme="minorHAnsi"/>
+          <w:color w:val="000000"/>
+          <w:sz w:val="24"/>
+          <w:szCs w:val="24"/>
+        </w:rPr>
+        <w:br/>
+      </w:r>
+      <w:r>
+        <w:rPr>
+          <w:rFonts w:eastAsia="Times New Roman" w:cstheme="minorHAnsi"/>
+          <w:b/>
+          <w:bCs/>
+          <w:color w:val="000000"/>
+          <w:sz w:val="24"/>
+          <w:szCs w:val="24"/>
+        </w:rPr>
+        <w:t>Entry condition:</w:t>
+      </w:r>
+      <w:r>
+        <w:rPr>
+          <w:rFonts w:eastAsia="Times New Roman" w:cstheme="minorHAnsi"/>
+          <w:color w:val="000000"/>
+          <w:sz w:val="24"/>
+          <w:szCs w:val="24"/>
+        </w:rPr>
+        <w:t xml:space="preserve"> </w:t>
+      </w:r>
+    </w:p>
+    <w:p>
+      <w:pPr>
+        <w:numPr>
+          <w:ilvl w:val="0"/>
+          <w:numId w:val="11"/>
+        </w:numPr>
+        <w:spacing w:after="0" w:line="240" w:lineRule="auto"/>
+        <w:textAlignment w:val="baseline"/>
+        <w:rPr>
+          <w:rFonts w:eastAsia="Times New Roman" w:cstheme="minorHAnsi"/>
+          <w:color w:val="000000"/>
+          <w:sz w:val="24"/>
+          <w:szCs w:val="24"/>
+        </w:rPr>
+      </w:pPr>
+      <w:r>
+        <w:rPr>
+          <w:rFonts w:eastAsia="Times New Roman" w:cstheme="minorHAnsi"/>
+          <w:color w:val="000000"/>
+          <w:sz w:val="24"/>
+          <w:szCs w:val="24"/>
+        </w:rPr>
+        <w:t>User identifies the Business Entity</w:t>
+      </w:r>
+    </w:p>
+    <w:p>
+      <w:pPr>
+        <w:numPr>
+          <w:ilvl w:val="0"/>
+          <w:numId w:val="11"/>
+        </w:numPr>
+        <w:spacing w:after="0" w:line="240" w:lineRule="auto"/>
+        <w:textAlignment w:val="baseline"/>
+        <w:rPr>
+          <w:rFonts w:eastAsia="Times New Roman" w:cstheme="minorHAnsi"/>
+          <w:color w:val="000000"/>
+          <w:sz w:val="24"/>
+          <w:szCs w:val="24"/>
+        </w:rPr>
+      </w:pPr>
+      <w:r>
+        <w:rPr>
+          <w:rFonts w:eastAsia="Times New Roman" w:cstheme="minorHAnsi"/>
+          <w:color w:val="000000"/>
+          <w:sz w:val="24"/>
+          <w:szCs w:val="24"/>
+        </w:rPr>
+        <w:t>User expresses desire to write a review.</w:t>
+      </w:r>
+    </w:p>
+    <w:p>
+      <w:pPr>
+        <w:spacing w:after="0" w:line="240" w:lineRule="auto"/>
+        <w:ind w:firstLine="720"/>
+        <w:rPr>
+          <w:rFonts w:eastAsia="Times New Roman" w:cstheme="minorHAnsi"/>
+          <w:sz w:val="24"/>
+          <w:szCs w:val="24"/>
+        </w:rPr>
+      </w:pPr>
+      <w:r>
+        <w:rPr>
+          <w:rFonts w:eastAsia="Times New Roman" w:cstheme="minorHAnsi"/>
+          <w:color w:val="000000"/>
+          <w:sz w:val="24"/>
+          <w:szCs w:val="24"/>
+        </w:rPr>
+        <w:br/>
+      </w:r>
+      <w:r>
+        <w:rPr>
+          <w:rFonts w:eastAsia="Times New Roman" w:cstheme="minorHAnsi"/>
+          <w:b/>
+          <w:bCs/>
+          <w:color w:val="000000"/>
+          <w:sz w:val="24"/>
+          <w:szCs w:val="24"/>
+        </w:rPr>
+        <w:t>Flow of Events:</w:t>
+      </w:r>
+    </w:p>
+    <w:p>
+      <w:pPr>
+        <w:numPr>
+          <w:ilvl w:val="0"/>
+          <w:numId w:val="12"/>
+        </w:numPr>
+        <w:spacing w:after="0" w:line="240" w:lineRule="auto"/>
+        <w:textAlignment w:val="baseline"/>
+        <w:rPr>
+          <w:rFonts w:eastAsia="Times New Roman" w:cstheme="minorHAnsi"/>
+          <w:color w:val="000000"/>
+          <w:sz w:val="24"/>
+          <w:szCs w:val="24"/>
+        </w:rPr>
+      </w:pPr>
+      <w:r>
+        <w:rPr>
+          <w:rFonts w:eastAsia="Times New Roman" w:cstheme="minorHAnsi"/>
+          <w:color w:val="000000"/>
+          <w:sz w:val="24"/>
+          <w:szCs w:val="24"/>
+        </w:rPr>
+        <w:t>System presents to user space to write review.</w:t>
+      </w:r>
+    </w:p>
+    <w:p>
+      <w:pPr>
+        <w:numPr>
+          <w:ilvl w:val="0"/>
+          <w:numId w:val="12"/>
+        </w:numPr>
+        <w:spacing w:after="0" w:line="240" w:lineRule="auto"/>
+        <w:textAlignment w:val="baseline"/>
+        <w:rPr>
+          <w:rFonts w:eastAsia="Times New Roman" w:cstheme="minorHAnsi"/>
+          <w:color w:val="000000"/>
+          <w:sz w:val="24"/>
+          <w:szCs w:val="24"/>
+        </w:rPr>
+      </w:pPr>
+      <w:r>
+        <w:rPr>
+          <w:rFonts w:eastAsia="Times New Roman" w:cstheme="minorHAnsi"/>
+          <w:color w:val="000000"/>
+          <w:sz w:val="24"/>
+          <w:szCs w:val="24"/>
+        </w:rPr>
+        <w:t>User writes review</w:t>
+      </w:r>
+    </w:p>
+    <w:p>
+      <w:pPr>
+        <w:numPr>
+          <w:ilvl w:val="0"/>
+          <w:numId w:val="12"/>
+        </w:numPr>
+        <w:spacing w:after="0" w:line="240" w:lineRule="auto"/>
+        <w:textAlignment w:val="baseline"/>
+        <w:rPr>
+          <w:rFonts w:eastAsia="Times New Roman" w:cstheme="minorHAnsi"/>
+          <w:color w:val="000000"/>
+          <w:sz w:val="24"/>
+          <w:szCs w:val="24"/>
+        </w:rPr>
+      </w:pPr>
+      <w:r>
+        <w:rPr>
+          <w:rFonts w:eastAsia="Times New Roman" w:cstheme="minorHAnsi"/>
+          <w:color w:val="000000"/>
+          <w:sz w:val="24"/>
+          <w:szCs w:val="24"/>
+        </w:rPr>
+        <w:t>User submits review</w:t>
+      </w:r>
+    </w:p>
+    <w:p>
+      <w:pPr>
+        <w:numPr>
+          <w:ilvl w:val="1"/>
+          <w:numId w:val="12"/>
+        </w:numPr>
+        <w:spacing w:after="0" w:line="240" w:lineRule="auto"/>
+        <w:textAlignment w:val="baseline"/>
+        <w:rPr>
+          <w:rFonts w:eastAsia="Times New Roman" w:cstheme="minorHAnsi"/>
+          <w:color w:val="000000"/>
+          <w:sz w:val="24"/>
+          <w:szCs w:val="24"/>
+        </w:rPr>
+      </w:pPr>
+      <w:r>
+        <w:rPr>
+          <w:rFonts w:eastAsia="Times New Roman" w:cstheme="minorHAnsi"/>
+          <w:color w:val="000000"/>
+          <w:sz w:val="24"/>
+          <w:szCs w:val="24"/>
+        </w:rPr>
+        <w:t>System saves review information</w:t>
+      </w:r>
+    </w:p>
+    <w:p>
+      <w:pPr>
+        <w:spacing w:after="0" w:line="240" w:lineRule="auto"/>
+        <w:ind w:left="1440"/>
+        <w:textAlignment w:val="baseline"/>
+        <w:rPr>
+          <w:rFonts w:eastAsia="Times New Roman" w:cstheme="minorHAnsi"/>
+          <w:color w:val="000000"/>
+          <w:sz w:val="24"/>
+          <w:szCs w:val="24"/>
+        </w:rPr>
+      </w:pPr>
+    </w:p>
+    <w:p>
+      <w:pPr>
+        <w:spacing w:after="0" w:line="240" w:lineRule="auto"/>
+        <w:rPr>
+          <w:rFonts w:eastAsia="Times New Roman" w:cstheme="minorHAnsi"/>
+          <w:sz w:val="24"/>
+          <w:szCs w:val="24"/>
+        </w:rPr>
+      </w:pPr>
+      <w:r>
+        <w:rPr>
+          <w:rFonts w:eastAsia="Times New Roman" w:cstheme="minorHAnsi"/>
+          <w:b/>
+          <w:bCs/>
+          <w:color w:val="000000"/>
+          <w:sz w:val="24"/>
+          <w:szCs w:val="24"/>
+        </w:rPr>
+        <w:t>Exit condition:</w:t>
+      </w:r>
+    </w:p>
+    <w:p>
+      <w:pPr>
+        <w:numPr>
+          <w:ilvl w:val="0"/>
+          <w:numId w:val="13"/>
+        </w:numPr>
+        <w:spacing w:after="0" w:line="240" w:lineRule="auto"/>
+        <w:textAlignment w:val="baseline"/>
+        <w:rPr>
+          <w:rFonts w:eastAsia="Times New Roman" w:cstheme="minorHAnsi"/>
+          <w:color w:val="000000"/>
+          <w:sz w:val="24"/>
+          <w:szCs w:val="24"/>
+        </w:rPr>
+      </w:pPr>
+      <w:r>
+        <w:rPr>
+          <w:rFonts w:eastAsia="Times New Roman" w:cstheme="minorHAnsi"/>
+          <w:color w:val="000000"/>
+          <w:sz w:val="24"/>
+          <w:szCs w:val="24"/>
+        </w:rPr>
+        <w:t>A new review is added to the Business Entity profile.</w:t>
+      </w:r>
+    </w:p>
+    <w:p>
+      <w:pPr>
+        <w:numPr>
+          <w:ilvl w:val="0"/>
+          <w:numId w:val="13"/>
+        </w:numPr>
+        <w:spacing w:after="0" w:line="240" w:lineRule="auto"/>
+        <w:textAlignment w:val="baseline"/>
+        <w:rPr>
+          <w:rFonts w:eastAsia="Times New Roman" w:cstheme="minorHAnsi"/>
+          <w:color w:val="000000"/>
+          <w:sz w:val="24"/>
+          <w:szCs w:val="24"/>
+        </w:rPr>
+      </w:pPr>
+      <w:r>
+        <w:rPr>
+          <w:rFonts w:eastAsia="Times New Roman" w:cstheme="minorHAnsi"/>
+          <w:color w:val="000000"/>
+          <w:sz w:val="24"/>
+          <w:szCs w:val="24"/>
+        </w:rPr>
+        <w:t>System shows confirmation message to user.</w:t>
+      </w:r>
+    </w:p>
+    <w:p>
+      <w:pPr>
+        <w:spacing w:after="0" w:line="240" w:lineRule="auto"/>
+        <w:rPr>
+          <w:rFonts w:eastAsia="Times New Roman" w:cstheme="minorHAnsi"/>
+          <w:sz w:val="24"/>
+          <w:szCs w:val="24"/>
+        </w:rPr>
+      </w:pPr>
+    </w:p>
+    <w:p>
+      <w:pPr>
+        <w:spacing w:after="0" w:line="240" w:lineRule="auto"/>
+        <w:rPr>
+          <w:rFonts w:eastAsia="Times New Roman" w:cstheme="minorHAnsi"/>
+          <w:sz w:val="24"/>
+          <w:szCs w:val="24"/>
+        </w:rPr>
+      </w:pPr>
+      <w:r>
+        <w:rPr>
+          <w:rFonts w:eastAsia="Times New Roman" w:cstheme="minorHAnsi"/>
+          <w:b/>
+          <w:bCs/>
+          <w:color w:val="000000"/>
+          <w:sz w:val="24"/>
+          <w:szCs w:val="24"/>
+        </w:rPr>
+        <w:t>Exceptions:</w:t>
+      </w:r>
+    </w:p>
+    <w:p>
+      <w:pPr>
+        <w:numPr>
+          <w:ilvl w:val="0"/>
+          <w:numId w:val="14"/>
+        </w:numPr>
+        <w:spacing w:after="0" w:line="240" w:lineRule="auto"/>
+        <w:textAlignment w:val="baseline"/>
+        <w:rPr>
+          <w:rFonts w:eastAsia="Times New Roman" w:cstheme="minorHAnsi"/>
+          <w:color w:val="000000"/>
+          <w:sz w:val="24"/>
+          <w:szCs w:val="24"/>
+        </w:rPr>
+      </w:pPr>
+      <w:r>
+        <w:rPr>
+          <w:rFonts w:eastAsia="Times New Roman" w:cstheme="minorHAnsi"/>
+          <w:color w:val="000000"/>
+          <w:sz w:val="24"/>
+          <w:szCs w:val="24"/>
+        </w:rPr>
+        <w:t>User submits an empty review</w:t>
+      </w:r>
+    </w:p>
+    <w:p>
+      <w:pPr>
+        <w:numPr>
+          <w:ilvl w:val="0"/>
+          <w:numId w:val="14"/>
+        </w:numPr>
+        <w:spacing w:after="0" w:line="240" w:lineRule="auto"/>
+        <w:textAlignment w:val="baseline"/>
+        <w:rPr>
+          <w:rFonts w:eastAsia="Times New Roman" w:cstheme="minorHAnsi"/>
+          <w:color w:val="000000"/>
+          <w:sz w:val="24"/>
+          <w:szCs w:val="24"/>
+        </w:rPr>
+      </w:pPr>
+      <w:r>
+        <w:rPr>
+          <w:rFonts w:eastAsia="Times New Roman" w:cstheme="minorHAnsi"/>
+          <w:color w:val="000000"/>
+          <w:sz w:val="24"/>
+          <w:szCs w:val="24"/>
+        </w:rPr>
+        <w:t xml:space="preserve">User exceeds character limit </w:t>
+      </w:r>
+    </w:p>
+    <w:p>
+      <w:pPr>
+        <w:numPr>
+          <w:ilvl w:val="0"/>
+          <w:numId w:val="14"/>
+        </w:numPr>
+        <w:spacing w:after="0" w:line="240" w:lineRule="auto"/>
+        <w:textAlignment w:val="baseline"/>
+        <w:rPr>
+          <w:rFonts w:eastAsia="Times New Roman" w:cstheme="minorHAnsi"/>
+          <w:color w:val="000000"/>
+          <w:sz w:val="24"/>
+          <w:szCs w:val="24"/>
+        </w:rPr>
+      </w:pPr>
+      <w:r>
+        <w:rPr>
+          <w:rFonts w:eastAsia="Times New Roman" w:cstheme="minorHAnsi"/>
+          <w:color w:val="000000"/>
+          <w:sz w:val="24"/>
+          <w:szCs w:val="24"/>
+        </w:rPr>
+        <w:t>System does not show confirmation message.</w:t>
+      </w:r>
+    </w:p>
+    <w:p>
+      <w:pPr>
+        <w:spacing w:after="0" w:line="240" w:lineRule="auto"/>
+        <w:rPr>
+          <w:rFonts w:eastAsia="Times New Roman" w:cstheme="minorHAnsi"/>
+          <w:sz w:val="24"/>
+          <w:szCs w:val="24"/>
+        </w:rPr>
+      </w:pPr>
+      <w:r>
+        <w:rPr>
+          <w:rFonts w:eastAsia="Times New Roman" w:cstheme="minorHAnsi"/>
+          <w:color w:val="000000"/>
+          <w:sz w:val="24"/>
+          <w:szCs w:val="24"/>
+        </w:rPr>
+        <w:br/>
+      </w:r>
+      <w:r>
+        <w:rPr>
+          <w:rFonts w:eastAsia="Times New Roman" w:cstheme="minorHAnsi"/>
+          <w:b/>
+          <w:bCs/>
+          <w:color w:val="000000"/>
+          <w:sz w:val="24"/>
+          <w:szCs w:val="24"/>
+        </w:rPr>
+        <w:t>Quality Requirements:</w:t>
+      </w:r>
+    </w:p>
+    <w:p>
+      <w:pPr>
+        <w:numPr>
+          <w:ilvl w:val="0"/>
+          <w:numId w:val="15"/>
+        </w:numPr>
+        <w:spacing w:after="0" w:line="240" w:lineRule="auto"/>
+        <w:textAlignment w:val="baseline"/>
+        <w:rPr>
+          <w:rFonts w:eastAsia="Times New Roman" w:cstheme="minorHAnsi"/>
+          <w:color w:val="000000"/>
+          <w:sz w:val="24"/>
+          <w:szCs w:val="24"/>
+        </w:rPr>
+      </w:pPr>
+      <w:r>
+        <w:rPr>
+          <w:rFonts w:eastAsia="Times New Roman" w:cstheme="minorHAnsi"/>
+          <w:color w:val="000000"/>
+          <w:sz w:val="24"/>
+          <w:szCs w:val="24"/>
+        </w:rPr>
+        <w:t>System updates business landing page with review within 3 seconds.</w:t>
+      </w:r>
+    </w:p>
+    <w:p>
+      <w:pPr>
+        <w:spacing w:after="0" w:line="240" w:lineRule="auto"/>
+        <w:rPr>
+          <w:rFonts w:eastAsia="Times New Roman" w:cstheme="minorHAnsi"/>
+          <w:sz w:val="24"/>
+          <w:szCs w:val="24"/>
+        </w:rPr>
+      </w:pPr>
+      <w:r>
+        <w:rPr>
+          <w:rFonts w:cstheme="minorHAnsi"/>
+          <w:sz w:val="24"/>
+          <w:szCs w:val="24"/>
+        </w:rPr>
+        <w:br w:type="page"/>
+      </w:r>
+      <w:r>
+        <w:rPr>
+          <w:rFonts w:eastAsia="Times New Roman" w:cstheme="minorHAnsi"/>
+          <w:b/>
+          <w:bCs/>
+          <w:color w:val="000000"/>
+          <w:sz w:val="24"/>
+          <w:szCs w:val="24"/>
+        </w:rPr>
+        <w:lastRenderedPageBreak/>
+        <w:t xml:space="preserve">Name: </w:t>
+      </w:r>
+      <w:r>
+        <w:rPr>
+          <w:rFonts w:eastAsia="Times New Roman" w:cstheme="minorHAnsi"/>
+          <w:color w:val="000000"/>
+          <w:sz w:val="24"/>
+          <w:szCs w:val="24"/>
+        </w:rPr>
+        <w:t>Rate Business</w:t>
       </w:r>
       <w:r>
         <w:rPr>
@@ -2332,12 +3477,75 @@
       </w:pPr>
       <w:r>
         <w:rPr>
-          <w:rFonts w:eastAsia="Times New Roman" w:cstheme="minorHAnsi"/>
-          <w:color w:val="000000"/>
-          <w:sz w:val="24"/>
-          <w:szCs w:val="24"/>
-        </w:rPr>
-        <w:t>TODO</w:t>
+          <w:rFonts w:ascii="Times New Roman" w:eastAsia="Times New Roman" w:hAnsi="Times New Roman" w:cs="Times New Roman"/>
+          <w:sz w:val="24"/>
+          <w:szCs w:val="24"/>
+        </w:rPr>
+        <w:t xml:space="preserve">User invokes </w:t>
+      </w:r>
+      <w:r>
+        <w:rPr>
+          <w:rFonts w:ascii="Times New Roman" w:eastAsia="Times New Roman" w:hAnsi="Times New Roman" w:cs="Times New Roman"/>
+          <w:sz w:val="24"/>
+          <w:szCs w:val="24"/>
+        </w:rPr>
+        <w:t>View Business Public Page</w:t>
+      </w:r>
+      <w:r>
+        <w:rPr>
+          <w:rFonts w:ascii="Times New Roman" w:eastAsia="Times New Roman" w:hAnsi="Times New Roman" w:cs="Times New Roman"/>
+          <w:sz w:val="24"/>
+          <w:szCs w:val="24"/>
+        </w:rPr>
+        <w:t>.</w:t>
+      </w:r>
+    </w:p>
+    <w:p>
+      <w:pPr>
+        <w:numPr>
+          <w:ilvl w:val="0"/>
+          <w:numId w:val="6"/>
+        </w:numPr>
+        <w:spacing w:after="0" w:line="240" w:lineRule="auto"/>
+        <w:textAlignment w:val="baseline"/>
+        <w:rPr>
+          <w:rFonts w:eastAsia="Times New Roman" w:cstheme="minorHAnsi"/>
+          <w:color w:val="000000"/>
+          <w:sz w:val="24"/>
+          <w:szCs w:val="24"/>
+        </w:rPr>
+      </w:pPr>
+      <w:r>
+        <w:rPr>
+          <w:rFonts w:ascii="Times New Roman" w:eastAsia="Times New Roman" w:hAnsi="Times New Roman" w:cs="Times New Roman"/>
+          <w:sz w:val="24"/>
+          <w:szCs w:val="24"/>
+        </w:rPr>
+        <w:t>User invokes Review Business</w:t>
+      </w:r>
+    </w:p>
+    <w:p>
+      <w:pPr>
+        <w:numPr>
+          <w:ilvl w:val="0"/>
+          <w:numId w:val="6"/>
+        </w:numPr>
+        <w:spacing w:after="0" w:line="240" w:lineRule="auto"/>
+        <w:textAlignment w:val="baseline"/>
+        <w:rPr>
+          <w:rFonts w:eastAsia="Times New Roman" w:cstheme="minorHAnsi"/>
+          <w:color w:val="000000"/>
+          <w:sz w:val="24"/>
+          <w:szCs w:val="24"/>
+        </w:rPr>
+      </w:pPr>
+      <w:r>
+        <w:rPr>
+          <w:rFonts w:ascii="Times New Roman" w:eastAsia="Times New Roman" w:hAnsi="Times New Roman" w:cs="Times New Roman"/>
+          <w:sz w:val="24"/>
+          <w:szCs w:val="24"/>
+        </w:rPr>
+        <w:t>User expresses desire to give business rating.</w:t>
       </w:r>
     </w:p>
     <w:p>
@@ -2393,7 +3601,33 @@
           <w:sz w:val="24"/>
           <w:szCs w:val="24"/>
         </w:rPr>
-        <w:t>TODO</w:t>
+        <w:t>User submits their star rating of the business.</w:t>
+      </w:r>
+    </w:p>
+    <w:p>
+      <w:pPr>
+        <w:numPr>
+          <w:ilvl w:val="0"/>
+          <w:numId w:val="7"/>
+        </w:numPr>
+        <w:spacing w:after="0" w:line="240" w:lineRule="auto"/>
+        <w:textAlignment w:val="baseline"/>
+        <w:rPr>
+          <w:rFonts w:eastAsia="Times New Roman" w:cstheme="minorHAnsi"/>
+          <w:color w:val="000000"/>
+          <w:sz w:val="24"/>
+          <w:szCs w:val="24"/>
+        </w:rPr>
+      </w:pPr>
+      <w:r>
+        <w:rPr>
+          <w:rFonts w:eastAsia="Times New Roman" w:cstheme="minorHAnsi"/>
+          <w:color w:val="000000"/>
+          <w:sz w:val="24"/>
+          <w:szCs w:val="24"/>
+        </w:rPr>
+        <w:tab/>
+        <w:t>System updates the average rating.</w:t>
       </w:r>
       <w:r>
         <w:rPr>
@@ -2466,7 +3700,7 @@
           <w:sz w:val="24"/>
           <w:szCs w:val="24"/>
         </w:rPr>
-        <w:t>TODO</w:t>
+        <w:t>System displays the new average rating.</w:t>
       </w:r>
     </w:p>
     <w:p>
@@ -2522,7 +3756,7 @@
           <w:sz w:val="24"/>
           <w:szCs w:val="24"/>
         </w:rPr>
-        <w:t>TODO</w:t>
+        <w:t>User’s rating is not taken into account.</w:t>
       </w:r>
     </w:p>
     <w:p>
@@ -2577,831 +3811,7 @@
           <w:sz w:val="24"/>
           <w:szCs w:val="24"/>
         </w:rPr>
-        <w:t>TODO</w:t>
-      </w:r>
-    </w:p>
-    <w:p>
-      <w:pPr>
-        <w:rPr>
-          <w:rFonts w:cstheme="minorHAnsi"/>
-          <w:sz w:val="24"/>
-          <w:szCs w:val="24"/>
-        </w:rPr>
-      </w:pPr>
-      <w:r>
-        <w:rPr>
-          <w:rFonts w:cstheme="minorHAnsi"/>
-          <w:sz w:val="24"/>
-          <w:szCs w:val="24"/>
-        </w:rPr>
-        <w:br w:type="page"/>
-      </w:r>
-    </w:p>
-    <w:p>
-      <w:pPr>
-        <w:spacing w:after="0" w:line="240" w:lineRule="auto"/>
-        <w:rPr>
-          <w:rFonts w:eastAsia="Times New Roman" w:cstheme="minorHAnsi"/>
-          <w:sz w:val="24"/>
-          <w:szCs w:val="24"/>
-        </w:rPr>
-      </w:pPr>
-      <w:r>
-        <w:rPr>
-          <w:rFonts w:eastAsia="Times New Roman" w:cstheme="minorHAnsi"/>
-          <w:b/>
-          <w:bCs/>
-          <w:color w:val="000000"/>
-          <w:sz w:val="24"/>
-          <w:szCs w:val="24"/>
-        </w:rPr>
-        <w:lastRenderedPageBreak/>
-        <w:t xml:space="preserve">Name: </w:t>
-      </w:r>
-      <w:r>
-        <w:rPr>
-          <w:rFonts w:eastAsia="Times New Roman" w:cstheme="minorHAnsi"/>
-          <w:color w:val="000000"/>
-          <w:sz w:val="24"/>
-          <w:szCs w:val="24"/>
-        </w:rPr>
-        <w:t>Submit</w:t>
-      </w:r>
-      <w:r>
-        <w:rPr>
-          <w:rFonts w:eastAsia="Times New Roman" w:cstheme="minorHAnsi"/>
-          <w:color w:val="000000"/>
-          <w:sz w:val="24"/>
-          <w:szCs w:val="24"/>
-        </w:rPr>
-        <w:t xml:space="preserve"> review</w:t>
-      </w:r>
-      <w:r>
-        <w:rPr>
-          <w:rFonts w:eastAsia="Times New Roman" w:cstheme="minorHAnsi"/>
-          <w:color w:val="000000"/>
-          <w:sz w:val="24"/>
-          <w:szCs w:val="24"/>
-        </w:rPr>
-        <w:br/>
-      </w:r>
-      <w:r>
-        <w:rPr>
-          <w:rFonts w:eastAsia="Times New Roman" w:cstheme="minorHAnsi"/>
-          <w:b/>
-          <w:bCs/>
-          <w:color w:val="000000"/>
-          <w:sz w:val="24"/>
-          <w:szCs w:val="24"/>
-        </w:rPr>
-        <w:t>Actors:</w:t>
-      </w:r>
-      <w:r>
-        <w:rPr>
-          <w:rFonts w:eastAsia="Times New Roman" w:cstheme="minorHAnsi"/>
-          <w:color w:val="000000"/>
-          <w:sz w:val="24"/>
-          <w:szCs w:val="24"/>
-        </w:rPr>
-        <w:t xml:space="preserve"> User</w:t>
-      </w:r>
-      <w:r>
-        <w:rPr>
-          <w:rFonts w:eastAsia="Times New Roman" w:cstheme="minorHAnsi"/>
-          <w:color w:val="000000"/>
-          <w:sz w:val="24"/>
-          <w:szCs w:val="24"/>
-        </w:rPr>
-        <w:br/>
-      </w:r>
-      <w:r>
-        <w:rPr>
-          <w:rFonts w:eastAsia="Times New Roman" w:cstheme="minorHAnsi"/>
-          <w:b/>
-          <w:bCs/>
-          <w:color w:val="000000"/>
-          <w:sz w:val="24"/>
-          <w:szCs w:val="24"/>
-        </w:rPr>
-        <w:t>Entry condition:</w:t>
-      </w:r>
-      <w:r>
-        <w:rPr>
-          <w:rFonts w:eastAsia="Times New Roman" w:cstheme="minorHAnsi"/>
-          <w:color w:val="000000"/>
-          <w:sz w:val="24"/>
-          <w:szCs w:val="24"/>
-        </w:rPr>
-        <w:t xml:space="preserve"> </w:t>
-      </w:r>
-    </w:p>
-    <w:p>
-      <w:pPr>
-        <w:numPr>
-          <w:ilvl w:val="0"/>
-          <w:numId w:val="11"/>
-        </w:numPr>
-        <w:spacing w:after="0" w:line="240" w:lineRule="auto"/>
-        <w:textAlignment w:val="baseline"/>
-        <w:rPr>
-          <w:rFonts w:eastAsia="Times New Roman" w:cstheme="minorHAnsi"/>
-          <w:color w:val="000000"/>
-          <w:sz w:val="24"/>
-          <w:szCs w:val="24"/>
-        </w:rPr>
-      </w:pPr>
-      <w:r>
-        <w:rPr>
-          <w:rFonts w:eastAsia="Times New Roman" w:cstheme="minorHAnsi"/>
-          <w:color w:val="000000"/>
-          <w:sz w:val="24"/>
-          <w:szCs w:val="24"/>
-        </w:rPr>
-        <w:t>User identifies the Business Entity</w:t>
-      </w:r>
-    </w:p>
-    <w:p>
-      <w:pPr>
-        <w:numPr>
-          <w:ilvl w:val="0"/>
-          <w:numId w:val="11"/>
-        </w:numPr>
-        <w:spacing w:after="0" w:line="240" w:lineRule="auto"/>
-        <w:textAlignment w:val="baseline"/>
-        <w:rPr>
-          <w:rFonts w:eastAsia="Times New Roman" w:cstheme="minorHAnsi"/>
-          <w:color w:val="000000"/>
-          <w:sz w:val="24"/>
-          <w:szCs w:val="24"/>
-        </w:rPr>
-      </w:pPr>
-      <w:r>
-        <w:rPr>
-          <w:rFonts w:eastAsia="Times New Roman" w:cstheme="minorHAnsi"/>
-          <w:color w:val="000000"/>
-          <w:sz w:val="24"/>
-          <w:szCs w:val="24"/>
-        </w:rPr>
-        <w:t>User expresses desire to write a review.</w:t>
-      </w:r>
-    </w:p>
-    <w:p>
-      <w:pPr>
-        <w:spacing w:after="0" w:line="240" w:lineRule="auto"/>
-        <w:ind w:firstLine="720"/>
-        <w:rPr>
-          <w:rFonts w:eastAsia="Times New Roman" w:cstheme="minorHAnsi"/>
-          <w:sz w:val="24"/>
-          <w:szCs w:val="24"/>
-        </w:rPr>
-      </w:pPr>
-      <w:r>
-        <w:rPr>
-          <w:rFonts w:eastAsia="Times New Roman" w:cstheme="minorHAnsi"/>
-          <w:color w:val="000000"/>
-          <w:sz w:val="24"/>
-          <w:szCs w:val="24"/>
-        </w:rPr>
-        <w:br/>
-      </w:r>
-      <w:r>
-        <w:rPr>
-          <w:rFonts w:eastAsia="Times New Roman" w:cstheme="minorHAnsi"/>
-          <w:b/>
-          <w:bCs/>
-          <w:color w:val="000000"/>
-          <w:sz w:val="24"/>
-          <w:szCs w:val="24"/>
-        </w:rPr>
-        <w:t>Flow of Events:</w:t>
-      </w:r>
-    </w:p>
-    <w:p>
-      <w:pPr>
-        <w:numPr>
-          <w:ilvl w:val="0"/>
-          <w:numId w:val="12"/>
-        </w:numPr>
-        <w:spacing w:after="0" w:line="240" w:lineRule="auto"/>
-        <w:textAlignment w:val="baseline"/>
-        <w:rPr>
-          <w:rFonts w:eastAsia="Times New Roman" w:cstheme="minorHAnsi"/>
-          <w:color w:val="000000"/>
-          <w:sz w:val="24"/>
-          <w:szCs w:val="24"/>
-        </w:rPr>
-      </w:pPr>
-      <w:r>
-        <w:rPr>
-          <w:rFonts w:eastAsia="Times New Roman" w:cstheme="minorHAnsi"/>
-          <w:color w:val="000000"/>
-          <w:sz w:val="24"/>
-          <w:szCs w:val="24"/>
-        </w:rPr>
-        <w:t>User writes review</w:t>
-      </w:r>
-    </w:p>
-    <w:p>
-      <w:pPr>
-        <w:numPr>
-          <w:ilvl w:val="0"/>
-          <w:numId w:val="12"/>
-        </w:numPr>
-        <w:spacing w:after="0" w:line="240" w:lineRule="auto"/>
-        <w:textAlignment w:val="baseline"/>
-        <w:rPr>
-          <w:rFonts w:eastAsia="Times New Roman" w:cstheme="minorHAnsi"/>
-          <w:color w:val="000000"/>
-          <w:sz w:val="24"/>
-          <w:szCs w:val="24"/>
-        </w:rPr>
-      </w:pPr>
-      <w:r>
-        <w:rPr>
-          <w:rFonts w:eastAsia="Times New Roman" w:cstheme="minorHAnsi"/>
-          <w:color w:val="000000"/>
-          <w:sz w:val="24"/>
-          <w:szCs w:val="24"/>
-        </w:rPr>
-        <w:t>User submits review</w:t>
-      </w:r>
-    </w:p>
-    <w:p>
-      <w:pPr>
-        <w:numPr>
-          <w:ilvl w:val="1"/>
-          <w:numId w:val="12"/>
-        </w:numPr>
-        <w:spacing w:after="0" w:line="240" w:lineRule="auto"/>
-        <w:textAlignment w:val="baseline"/>
-        <w:rPr>
-          <w:rFonts w:eastAsia="Times New Roman" w:cstheme="minorHAnsi"/>
-          <w:color w:val="000000"/>
-          <w:sz w:val="24"/>
-          <w:szCs w:val="24"/>
-        </w:rPr>
-      </w:pPr>
-      <w:r>
-        <w:rPr>
-          <w:rFonts w:eastAsia="Times New Roman" w:cstheme="minorHAnsi"/>
-          <w:color w:val="000000"/>
-          <w:sz w:val="24"/>
-          <w:szCs w:val="24"/>
-        </w:rPr>
-        <w:t>Saves review information</w:t>
-      </w:r>
-      <w:r>
-        <w:rPr>
-          <w:rFonts w:eastAsia="Times New Roman" w:cstheme="minorHAnsi"/>
-          <w:color w:val="000000"/>
-          <w:sz w:val="24"/>
-          <w:szCs w:val="24"/>
-        </w:rPr>
-        <w:br/>
-      </w:r>
-    </w:p>
-    <w:p>
-      <w:pPr>
-        <w:spacing w:after="0" w:line="240" w:lineRule="auto"/>
-        <w:rPr>
-          <w:rFonts w:eastAsia="Times New Roman" w:cstheme="minorHAnsi"/>
-          <w:sz w:val="24"/>
-          <w:szCs w:val="24"/>
-        </w:rPr>
-      </w:pPr>
-      <w:r>
-        <w:rPr>
-          <w:rFonts w:eastAsia="Times New Roman" w:cstheme="minorHAnsi"/>
-          <w:b/>
-          <w:bCs/>
-          <w:color w:val="000000"/>
-          <w:sz w:val="24"/>
-          <w:szCs w:val="24"/>
-        </w:rPr>
-        <w:t>Exit condition:</w:t>
-      </w:r>
-    </w:p>
-    <w:p>
-      <w:pPr>
-        <w:numPr>
-          <w:ilvl w:val="0"/>
-          <w:numId w:val="13"/>
-        </w:numPr>
-        <w:spacing w:after="0" w:line="240" w:lineRule="auto"/>
-        <w:textAlignment w:val="baseline"/>
-        <w:rPr>
-          <w:rFonts w:eastAsia="Times New Roman" w:cstheme="minorHAnsi"/>
-          <w:color w:val="000000"/>
-          <w:sz w:val="24"/>
-          <w:szCs w:val="24"/>
-        </w:rPr>
-      </w:pPr>
-      <w:r>
-        <w:rPr>
-          <w:rFonts w:eastAsia="Times New Roman" w:cstheme="minorHAnsi"/>
-          <w:color w:val="000000"/>
-          <w:sz w:val="24"/>
-          <w:szCs w:val="24"/>
-        </w:rPr>
-        <w:t>A new review is added to the Business Entity profile.</w:t>
-      </w:r>
-    </w:p>
-    <w:p>
-      <w:pPr>
-        <w:spacing w:after="0" w:line="240" w:lineRule="auto"/>
-        <w:rPr>
-          <w:rFonts w:eastAsia="Times New Roman" w:cstheme="minorHAnsi"/>
-          <w:sz w:val="24"/>
-          <w:szCs w:val="24"/>
-        </w:rPr>
-      </w:pPr>
-    </w:p>
-    <w:p>
-      <w:pPr>
-        <w:spacing w:after="0" w:line="240" w:lineRule="auto"/>
-        <w:rPr>
-          <w:rFonts w:eastAsia="Times New Roman" w:cstheme="minorHAnsi"/>
-          <w:sz w:val="24"/>
-          <w:szCs w:val="24"/>
-        </w:rPr>
-      </w:pPr>
-      <w:r>
-        <w:rPr>
-          <w:rFonts w:eastAsia="Times New Roman" w:cstheme="minorHAnsi"/>
-          <w:b/>
-          <w:bCs/>
-          <w:color w:val="000000"/>
-          <w:sz w:val="24"/>
-          <w:szCs w:val="24"/>
-        </w:rPr>
-        <w:t>Exceptions:</w:t>
-      </w:r>
-    </w:p>
-    <w:p>
-      <w:pPr>
-        <w:numPr>
-          <w:ilvl w:val="0"/>
-          <w:numId w:val="14"/>
-        </w:numPr>
-        <w:spacing w:after="0" w:line="240" w:lineRule="auto"/>
-        <w:textAlignment w:val="baseline"/>
-        <w:rPr>
-          <w:rFonts w:eastAsia="Times New Roman" w:cstheme="minorHAnsi"/>
-          <w:color w:val="000000"/>
-          <w:sz w:val="24"/>
-          <w:szCs w:val="24"/>
-        </w:rPr>
-      </w:pPr>
-      <w:r>
-        <w:rPr>
-          <w:rFonts w:eastAsia="Times New Roman" w:cstheme="minorHAnsi"/>
-          <w:color w:val="000000"/>
-          <w:sz w:val="24"/>
-          <w:szCs w:val="24"/>
-        </w:rPr>
-        <w:t>User submits an empty review</w:t>
-      </w:r>
-    </w:p>
-    <w:p>
-      <w:pPr>
-        <w:numPr>
-          <w:ilvl w:val="0"/>
-          <w:numId w:val="14"/>
-        </w:numPr>
-        <w:spacing w:after="0" w:line="240" w:lineRule="auto"/>
-        <w:textAlignment w:val="baseline"/>
-        <w:rPr>
-          <w:rFonts w:eastAsia="Times New Roman" w:cstheme="minorHAnsi"/>
-          <w:color w:val="000000"/>
-          <w:sz w:val="24"/>
-          <w:szCs w:val="24"/>
-        </w:rPr>
-      </w:pPr>
-      <w:r>
-        <w:rPr>
-          <w:rFonts w:eastAsia="Times New Roman" w:cstheme="minorHAnsi"/>
-          <w:color w:val="000000"/>
-          <w:sz w:val="24"/>
-          <w:szCs w:val="24"/>
-        </w:rPr>
-        <w:t xml:space="preserve">User exceeds character limit </w:t>
-      </w:r>
-    </w:p>
-    <w:p>
-      <w:pPr>
-        <w:spacing w:after="0" w:line="240" w:lineRule="auto"/>
-        <w:rPr>
-          <w:rFonts w:eastAsia="Times New Roman" w:cstheme="minorHAnsi"/>
-          <w:sz w:val="24"/>
-          <w:szCs w:val="24"/>
-        </w:rPr>
-      </w:pPr>
-      <w:r>
-        <w:rPr>
-          <w:rFonts w:eastAsia="Times New Roman" w:cstheme="minorHAnsi"/>
-          <w:color w:val="000000"/>
-          <w:sz w:val="24"/>
-          <w:szCs w:val="24"/>
-        </w:rPr>
-        <w:br/>
-      </w:r>
-      <w:r>
-        <w:rPr>
-          <w:rFonts w:eastAsia="Times New Roman" w:cstheme="minorHAnsi"/>
-          <w:b/>
-          <w:bCs/>
-          <w:color w:val="000000"/>
-          <w:sz w:val="24"/>
-          <w:szCs w:val="24"/>
-        </w:rPr>
-        <w:t>Quality Requirements:</w:t>
-      </w:r>
-    </w:p>
-    <w:p>
-      <w:pPr>
-        <w:numPr>
-          <w:ilvl w:val="0"/>
-          <w:numId w:val="15"/>
-        </w:numPr>
-        <w:spacing w:after="0" w:line="240" w:lineRule="auto"/>
-        <w:textAlignment w:val="baseline"/>
-        <w:rPr>
-          <w:rFonts w:eastAsia="Times New Roman" w:cstheme="minorHAnsi"/>
-          <w:color w:val="000000"/>
-          <w:sz w:val="24"/>
-          <w:szCs w:val="24"/>
-        </w:rPr>
-      </w:pPr>
-      <w:r>
-        <w:rPr>
-          <w:rFonts w:eastAsia="Times New Roman" w:cstheme="minorHAnsi"/>
-          <w:color w:val="000000"/>
-          <w:sz w:val="24"/>
-          <w:szCs w:val="24"/>
-        </w:rPr>
-        <w:t>None</w:t>
-      </w:r>
-    </w:p>
-    <w:p>
-      <w:pPr>
-        <w:spacing w:after="0" w:line="240" w:lineRule="auto"/>
-        <w:rPr>
-          <w:rFonts w:eastAsia="Times New Roman" w:cstheme="minorHAnsi"/>
-          <w:sz w:val="24"/>
-          <w:szCs w:val="24"/>
-        </w:rPr>
-      </w:pPr>
-      <w:r>
-        <w:rPr>
-          <w:rFonts w:cstheme="minorHAnsi"/>
-          <w:sz w:val="24"/>
-          <w:szCs w:val="24"/>
-        </w:rPr>
-        <w:br w:type="page"/>
-      </w:r>
-      <w:r>
-        <w:rPr>
-          <w:rFonts w:eastAsia="Times New Roman" w:cstheme="minorHAnsi"/>
-          <w:b/>
-          <w:bCs/>
-          <w:color w:val="000000"/>
-          <w:sz w:val="24"/>
-          <w:szCs w:val="24"/>
-        </w:rPr>
-        <w:lastRenderedPageBreak/>
-        <w:t xml:space="preserve">Name: </w:t>
-      </w:r>
-      <w:r>
-        <w:rPr>
-          <w:rFonts w:eastAsia="Times New Roman" w:cstheme="minorHAnsi"/>
-          <w:color w:val="000000"/>
-          <w:sz w:val="24"/>
-          <w:szCs w:val="24"/>
-        </w:rPr>
-        <w:t>Rate Business</w:t>
-      </w:r>
-      <w:r>
-        <w:rPr>
-          <w:rFonts w:eastAsia="Times New Roman" w:cstheme="minorHAnsi"/>
-          <w:color w:val="000000"/>
-          <w:sz w:val="24"/>
-          <w:szCs w:val="24"/>
-        </w:rPr>
-        <w:br/>
-      </w:r>
-      <w:r>
-        <w:rPr>
-          <w:rFonts w:eastAsia="Times New Roman" w:cstheme="minorHAnsi"/>
-          <w:b/>
-          <w:bCs/>
-          <w:color w:val="000000"/>
-          <w:sz w:val="24"/>
-          <w:szCs w:val="24"/>
-        </w:rPr>
-        <w:t>Actors:</w:t>
-      </w:r>
-      <w:r>
-        <w:rPr>
-          <w:rFonts w:eastAsia="Times New Roman" w:cstheme="minorHAnsi"/>
-          <w:color w:val="000000"/>
-          <w:sz w:val="24"/>
-          <w:szCs w:val="24"/>
-        </w:rPr>
-        <w:t xml:space="preserve"> User</w:t>
-      </w:r>
-      <w:r>
-        <w:rPr>
-          <w:rFonts w:eastAsia="Times New Roman" w:cstheme="minorHAnsi"/>
-          <w:color w:val="000000"/>
-          <w:sz w:val="24"/>
-          <w:szCs w:val="24"/>
-        </w:rPr>
-        <w:br/>
-      </w:r>
-      <w:r>
-        <w:rPr>
-          <w:rFonts w:eastAsia="Times New Roman" w:cstheme="minorHAnsi"/>
-          <w:b/>
-          <w:bCs/>
-          <w:color w:val="000000"/>
-          <w:sz w:val="24"/>
-          <w:szCs w:val="24"/>
-        </w:rPr>
-        <w:t>Entry condition:</w:t>
-      </w:r>
-      <w:r>
-        <w:rPr>
-          <w:rFonts w:eastAsia="Times New Roman" w:cstheme="minorHAnsi"/>
-          <w:color w:val="000000"/>
-          <w:sz w:val="24"/>
-          <w:szCs w:val="24"/>
-        </w:rPr>
-        <w:t xml:space="preserve"> </w:t>
-      </w:r>
-    </w:p>
-    <w:p>
-      <w:pPr>
-        <w:numPr>
-          <w:ilvl w:val="0"/>
-          <w:numId w:val="6"/>
-        </w:numPr>
-        <w:spacing w:after="0" w:line="240" w:lineRule="auto"/>
-        <w:textAlignment w:val="baseline"/>
-        <w:rPr>
-          <w:rFonts w:eastAsia="Times New Roman" w:cstheme="minorHAnsi"/>
-          <w:color w:val="000000"/>
-          <w:sz w:val="24"/>
-          <w:szCs w:val="24"/>
-        </w:rPr>
-      </w:pPr>
-      <w:r>
-        <w:rPr>
-          <w:rFonts w:eastAsia="Times New Roman" w:cstheme="minorHAnsi"/>
-          <w:color w:val="000000"/>
-          <w:sz w:val="24"/>
-          <w:szCs w:val="24"/>
-        </w:rPr>
-        <w:t>TODO</w:t>
-      </w:r>
-    </w:p>
-    <w:p>
-      <w:pPr>
-        <w:spacing w:after="0" w:line="240" w:lineRule="auto"/>
-        <w:ind w:firstLine="720"/>
-        <w:rPr>
-          <w:rFonts w:eastAsia="Times New Roman" w:cstheme="minorHAnsi"/>
-          <w:sz w:val="24"/>
-          <w:szCs w:val="24"/>
-        </w:rPr>
-      </w:pPr>
-      <w:r>
-        <w:rPr>
-          <w:rFonts w:eastAsia="Times New Roman" w:cstheme="minorHAnsi"/>
-          <w:color w:val="000000"/>
-          <w:sz w:val="24"/>
-          <w:szCs w:val="24"/>
-        </w:rPr>
-        <w:br/>
-      </w:r>
-      <w:r>
-        <w:rPr>
-          <w:rFonts w:eastAsia="Times New Roman" w:cstheme="minorHAnsi"/>
-          <w:b/>
-          <w:bCs/>
-          <w:color w:val="000000"/>
-          <w:sz w:val="24"/>
-          <w:szCs w:val="24"/>
-        </w:rPr>
-        <w:t>Flow of Events:</w:t>
-      </w:r>
-    </w:p>
-    <w:p>
-      <w:pPr>
-        <w:numPr>
-          <w:ilvl w:val="0"/>
-          <w:numId w:val="7"/>
-        </w:numPr>
-        <w:spacing w:after="0" w:line="240" w:lineRule="auto"/>
-        <w:textAlignment w:val="baseline"/>
-        <w:rPr>
-          <w:rFonts w:eastAsia="Times New Roman" w:cstheme="minorHAnsi"/>
-          <w:color w:val="000000"/>
-          <w:sz w:val="24"/>
-          <w:szCs w:val="24"/>
-        </w:rPr>
-      </w:pPr>
-      <w:r>
-        <w:rPr>
-          <w:rFonts w:eastAsia="Times New Roman" w:cstheme="minorHAnsi"/>
-          <w:color w:val="000000"/>
-          <w:sz w:val="24"/>
-          <w:szCs w:val="24"/>
-        </w:rPr>
-        <w:t>TODO</w:t>
-      </w:r>
-      <w:r>
-        <w:rPr>
-          <w:rFonts w:eastAsia="Times New Roman" w:cstheme="minorHAnsi"/>
-          <w:color w:val="000000"/>
-          <w:sz w:val="24"/>
-          <w:szCs w:val="24"/>
-        </w:rPr>
-        <w:tab/>
-      </w:r>
-      <w:r>
-        <w:rPr>
-          <w:rFonts w:eastAsia="Times New Roman" w:cstheme="minorHAnsi"/>
-          <w:color w:val="000000"/>
-          <w:sz w:val="24"/>
-          <w:szCs w:val="24"/>
-        </w:rPr>
-        <w:br/>
-      </w:r>
-      <w:r>
-        <w:rPr>
-          <w:rFonts w:eastAsia="Times New Roman" w:cstheme="minorHAnsi"/>
-          <w:color w:val="000000"/>
-          <w:sz w:val="24"/>
-          <w:szCs w:val="24"/>
-        </w:rPr>
-        <w:br/>
-      </w:r>
-    </w:p>
-    <w:p>
-      <w:pPr>
-        <w:spacing w:after="0" w:line="240" w:lineRule="auto"/>
-        <w:rPr>
-          <w:rFonts w:eastAsia="Times New Roman" w:cstheme="minorHAnsi"/>
-          <w:sz w:val="24"/>
-          <w:szCs w:val="24"/>
-        </w:rPr>
-      </w:pPr>
-      <w:r>
-        <w:rPr>
-          <w:rFonts w:eastAsia="Times New Roman" w:cstheme="minorHAnsi"/>
-          <w:b/>
-          <w:bCs/>
-          <w:color w:val="000000"/>
-          <w:sz w:val="24"/>
-          <w:szCs w:val="24"/>
-        </w:rPr>
-        <w:t>Exit condition:</w:t>
-      </w:r>
-    </w:p>
-    <w:p>
-      <w:pPr>
-        <w:numPr>
-          <w:ilvl w:val="0"/>
-          <w:numId w:val="8"/>
-        </w:numPr>
-        <w:spacing w:after="0" w:line="240" w:lineRule="auto"/>
-        <w:textAlignment w:val="baseline"/>
-        <w:rPr>
-          <w:rFonts w:eastAsia="Times New Roman" w:cstheme="minorHAnsi"/>
-          <w:color w:val="000000"/>
-          <w:sz w:val="24"/>
-          <w:szCs w:val="24"/>
-        </w:rPr>
-      </w:pPr>
-      <w:r>
-        <w:rPr>
-          <w:rFonts w:eastAsia="Times New Roman" w:cstheme="minorHAnsi"/>
-          <w:color w:val="000000"/>
-          <w:sz w:val="24"/>
-          <w:szCs w:val="24"/>
-        </w:rPr>
-        <w:t>TODO</w:t>
-      </w:r>
-    </w:p>
-    <w:p>
-      <w:pPr>
-        <w:spacing w:after="0" w:line="240" w:lineRule="auto"/>
-        <w:rPr>
-          <w:rFonts w:eastAsia="Times New Roman" w:cstheme="minorHAnsi"/>
-          <w:sz w:val="24"/>
-          <w:szCs w:val="24"/>
-        </w:rPr>
-      </w:pPr>
-    </w:p>
-    <w:p>
-      <w:pPr>
-        <w:spacing w:after="0" w:line="240" w:lineRule="auto"/>
-        <w:rPr>
-          <w:rFonts w:eastAsia="Times New Roman" w:cstheme="minorHAnsi"/>
-          <w:sz w:val="24"/>
-          <w:szCs w:val="24"/>
-        </w:rPr>
-      </w:pPr>
-      <w:r>
-        <w:rPr>
-          <w:rFonts w:eastAsia="Times New Roman" w:cstheme="minorHAnsi"/>
-          <w:b/>
-          <w:bCs/>
-          <w:color w:val="000000"/>
-          <w:sz w:val="24"/>
-          <w:szCs w:val="24"/>
-        </w:rPr>
-        <w:t>Exceptions:</w:t>
-      </w:r>
-    </w:p>
-    <w:p>
-      <w:pPr>
-        <w:numPr>
-          <w:ilvl w:val="0"/>
-          <w:numId w:val="9"/>
-        </w:numPr>
-        <w:spacing w:after="0" w:line="240" w:lineRule="auto"/>
-        <w:textAlignment w:val="baseline"/>
-        <w:rPr>
-          <w:rFonts w:eastAsia="Times New Roman" w:cstheme="minorHAnsi"/>
-          <w:color w:val="000000"/>
-          <w:sz w:val="24"/>
-          <w:szCs w:val="24"/>
-        </w:rPr>
-      </w:pPr>
-      <w:r>
-        <w:rPr>
-          <w:rFonts w:eastAsia="Times New Roman" w:cstheme="minorHAnsi"/>
-          <w:color w:val="000000"/>
-          <w:sz w:val="24"/>
-          <w:szCs w:val="24"/>
-        </w:rPr>
-        <w:t>TODO</w:t>
-      </w:r>
-    </w:p>
-    <w:p>
-      <w:pPr>
-        <w:spacing w:after="0" w:line="240" w:lineRule="auto"/>
-        <w:rPr>
-          <w:rFonts w:eastAsia="Times New Roman" w:cstheme="minorHAnsi"/>
-          <w:sz w:val="24"/>
-          <w:szCs w:val="24"/>
-        </w:rPr>
-      </w:pPr>
-      <w:r>
-        <w:rPr>
-          <w:rFonts w:eastAsia="Times New Roman" w:cstheme="minorHAnsi"/>
-          <w:color w:val="000000"/>
-          <w:sz w:val="24"/>
-          <w:szCs w:val="24"/>
-        </w:rPr>
-        <w:br/>
-      </w:r>
-      <w:r>
-        <w:rPr>
-          <w:rFonts w:eastAsia="Times New Roman" w:cstheme="minorHAnsi"/>
-          <w:b/>
-          <w:bCs/>
-          <w:color w:val="000000"/>
-          <w:sz w:val="24"/>
-          <w:szCs w:val="24"/>
-        </w:rPr>
-        <w:t>Quality Requirements:</w:t>
-      </w:r>
-    </w:p>
-    <w:p>
-      <w:pPr>
-        <w:numPr>
-          <w:ilvl w:val="0"/>
-          <w:numId w:val="10"/>
-        </w:numPr>
-        <w:spacing w:after="0" w:line="240" w:lineRule="auto"/>
-        <w:textAlignment w:val="baseline"/>
-        <w:rPr>
-          <w:rFonts w:eastAsia="Times New Roman" w:cstheme="minorHAnsi"/>
-          <w:color w:val="000000"/>
-          <w:sz w:val="24"/>
-          <w:szCs w:val="24"/>
-        </w:rPr>
-      </w:pPr>
-      <w:r>
-        <w:rPr>
-          <w:rFonts w:eastAsia="Times New Roman" w:cstheme="minorHAnsi"/>
-          <w:color w:val="000000"/>
-          <w:sz w:val="24"/>
-          <w:szCs w:val="24"/>
-        </w:rPr>
-        <w:t>TODO</w:t>
+        <w:t>Average rating is updated within 3 seconds.</w:t>
       </w:r>
     </w:p>
     <w:p>
@@ -3531,7 +3941,41 @@
           <w:sz w:val="24"/>
           <w:szCs w:val="24"/>
         </w:rPr>
-        <w:t>User expresses desire to filter search results..</w:t>
+        <w:t>User invokes View Business Public Page</w:t>
+      </w:r>
+    </w:p>
+    <w:p>
+      <w:pPr>
+        <w:numPr>
+          <w:ilvl w:val="0"/>
+          <w:numId w:val="16"/>
+        </w:numPr>
+        <w:spacing w:after="0" w:line="240" w:lineRule="auto"/>
+        <w:textAlignment w:val="baseline"/>
+        <w:rPr>
+          <w:rFonts w:eastAsia="Times New Roman" w:cstheme="minorHAnsi"/>
+          <w:color w:val="000000"/>
+          <w:sz w:val="24"/>
+          <w:szCs w:val="24"/>
+        </w:rPr>
+      </w:pPr>
+      <w:r>
+        <w:rPr>
+          <w:rFonts w:eastAsia="Times New Roman" w:cstheme="minorHAnsi"/>
+          <w:color w:val="000000"/>
+          <w:sz w:val="24"/>
+          <w:szCs w:val="24"/>
+        </w:rPr>
+        <w:t>User expresses d</w:t>
+      </w:r>
+      <w:r>
+        <w:rPr>
+          <w:rFonts w:eastAsia="Times New Roman" w:cstheme="minorHAnsi"/>
+          <w:color w:val="000000"/>
+          <w:sz w:val="24"/>
+          <w:szCs w:val="24"/>
+        </w:rPr>
+        <w:t>esire to filter search results.</w:t>
       </w:r>
     </w:p>
     <w:p>
@@ -3651,7 +4095,16 @@
           <w:sz w:val="24"/>
           <w:szCs w:val="24"/>
         </w:rPr>
-        <w:t>System returns result of filtered Businesses.</w:t>
+        <w:t>System return</w:t>
+      </w:r>
+      <w:r>
+        <w:rPr>
+          <w:rFonts w:eastAsia="Times New Roman" w:cstheme="minorHAnsi"/>
+          <w:color w:val="000000"/>
+          <w:sz w:val="24"/>
+          <w:szCs w:val="24"/>
+        </w:rPr>
+        <w:t>s result of filtered results.</w:t>
       </w:r>
     </w:p>
     <w:p>
@@ -3707,7 +4160,7 @@
           <w:sz w:val="24"/>
           <w:szCs w:val="24"/>
         </w:rPr>
-        <w:t>None</w:t>
+        <w:t>Incorrect results are returned from the filtering.</w:t>
       </w:r>
     </w:p>
     <w:p>
@@ -3812,7 +4265,25 @@
           <w:sz w:val="24"/>
           <w:szCs w:val="24"/>
         </w:rPr>
-        <w:t>Suspend User</w:t>
+        <w:t>Update</w:t>
+      </w:r>
+      <w:r>
+        <w:rPr>
+          <w:rFonts w:eastAsia="Times New Roman" w:cstheme="minorHAnsi"/>
+          <w:color w:val="000000"/>
+          <w:sz w:val="24"/>
+          <w:szCs w:val="24"/>
+        </w:rPr>
+        <w:t xml:space="preserve"> User</w:t>
+      </w:r>
+      <w:r>
+        <w:rPr>
+          <w:rFonts w:eastAsia="Times New Roman" w:cstheme="minorHAnsi"/>
+          <w:color w:val="000000"/>
+          <w:sz w:val="24"/>
+          <w:szCs w:val="24"/>
+        </w:rPr>
+        <w:t xml:space="preserve"> Status</w:t>
       </w:r>
       <w:r>
         <w:rPr>
@@ -3842,6 +4313,15 @@
           <w:szCs w:val="24"/>
         </w:rPr>
         <w:t xml:space="preserve"> Administrator</w:t>
+      </w:r>
+      <w:r>
+        <w:rPr>
+          <w:rFonts w:eastAsia="Times New Roman" w:cstheme="minorHAnsi"/>
+          <w:color w:val="000000"/>
+          <w:sz w:val="24"/>
+          <w:szCs w:val="24"/>
+        </w:rPr>
+        <w:t xml:space="preserve">, User </w:t>
       </w:r>
       <w:r>
         <w:rPr>
@@ -3951,7 +4431,16 @@
           <w:sz w:val="24"/>
           <w:szCs w:val="24"/>
         </w:rPr>
-        <w:t>Server notifies Administrator of Offence.</w:t>
+        <w:t>System</w:t>
+      </w:r>
+      <w:r>
+        <w:rPr>
+          <w:rFonts w:eastAsia="Times New Roman" w:cstheme="minorHAnsi"/>
+          <w:color w:val="000000"/>
+          <w:sz w:val="24"/>
+          <w:szCs w:val="24"/>
+        </w:rPr>
+        <w:t xml:space="preserve"> notifies Administrator of Offence.</w:t>
       </w:r>
     </w:p>
     <w:p>
@@ -4096,7 +4585,7 @@
           <w:sz w:val="24"/>
           <w:szCs w:val="24"/>
         </w:rPr>
-        <w:t>None</w:t>
+        <w:t>User’s status is not changed.</w:t>
       </w:r>
     </w:p>
     <w:p>
@@ -4151,7 +4640,16 @@
           <w:sz w:val="24"/>
           <w:szCs w:val="24"/>
         </w:rPr>
-        <w:t>User status can be: Active, Suspended, or Banned</w:t>
+        <w:t xml:space="preserve">User status can </w:t>
+      </w:r>
+      <w:r>
+        <w:rPr>
+          <w:rFonts w:eastAsia="Times New Roman" w:cstheme="minorHAnsi"/>
+          <w:color w:val="000000"/>
+          <w:sz w:val="24"/>
+          <w:szCs w:val="24"/>
+        </w:rPr>
+        <w:t>be: Active, Disabled, Suspended, Or Banned</w:t>
       </w:r>
     </w:p>
     <w:p>
@@ -4181,6 +4679,31 @@
     </w:p>
     <w:p>
       <w:pPr>
+        <w:numPr>
+          <w:ilvl w:val="0"/>
+          <w:numId w:val="25"/>
+        </w:numPr>
+        <w:spacing w:before="100" w:beforeAutospacing="1" w:after="100" w:afterAutospacing="1" w:line="240" w:lineRule="auto"/>
+        <w:textAlignment w:val="baseline"/>
+        <w:rPr>
+          <w:rFonts w:eastAsia="Times New Roman" w:cstheme="minorHAnsi"/>
+          <w:color w:val="000000"/>
+          <w:sz w:val="24"/>
+          <w:szCs w:val="24"/>
+        </w:rPr>
+      </w:pPr>
+      <w:r>
+        <w:rPr>
+          <w:rFonts w:eastAsia="Times New Roman" w:cstheme="minorHAnsi"/>
+          <w:color w:val="000000"/>
+          <w:sz w:val="24"/>
+          <w:szCs w:val="24"/>
+        </w:rPr>
+        <w:t>System action is reflected within one day.</w:t>
+      </w:r>
+    </w:p>
+    <w:p>
+      <w:pPr>
         <w:rPr>
           <w:rFonts w:eastAsia="Times New Roman" w:cstheme="minorHAnsi"/>
           <w:color w:val="000000"/>
@@ -4255,7 +4778,16 @@
           <w:sz w:val="24"/>
           <w:szCs w:val="24"/>
         </w:rPr>
-        <w:t xml:space="preserve"> TODO</w:t>
+        <w:t xml:space="preserve"> User A, User B</w:t>
+      </w:r>
+      <w:r>
+        <w:rPr>
+          <w:rFonts w:eastAsia="Times New Roman" w:cstheme="minorHAnsi"/>
+          <w:color w:val="000000"/>
+          <w:sz w:val="24"/>
+          <w:szCs w:val="24"/>
+        </w:rPr>
+        <w:t>,</w:t>
       </w:r>
       <w:r>
         <w:rPr>
@@ -4309,7 +4841,7 @@
           <w:sz w:val="24"/>
           <w:szCs w:val="24"/>
         </w:rPr>
-        <w:t>TODO</w:t>
+        <w:t>User A wants to report User B’s online content.</w:t>
       </w:r>
     </w:p>
     <w:p>
@@ -4365,25 +4897,77 @@
           <w:sz w:val="24"/>
           <w:szCs w:val="24"/>
         </w:rPr>
-        <w:t>TODO</w:t>
-      </w:r>
-      <w:r>
-        <w:rPr>
-          <w:rFonts w:eastAsia="Times New Roman" w:cstheme="minorHAnsi"/>
-          <w:color w:val="000000"/>
-          <w:sz w:val="24"/>
-          <w:szCs w:val="24"/>
-        </w:rPr>
-        <w:tab/>
-      </w:r>
-      <w:r>
-        <w:rPr>
-          <w:rFonts w:eastAsia="Times New Roman" w:cstheme="minorHAnsi"/>
-          <w:color w:val="000000"/>
-          <w:sz w:val="24"/>
-          <w:szCs w:val="24"/>
-        </w:rPr>
-        <w:br/>
+        <w:t>User A identifies inappropriate content of User B.</w:t>
+      </w:r>
+    </w:p>
+    <w:p>
+      <w:pPr>
+        <w:numPr>
+          <w:ilvl w:val="0"/>
+          <w:numId w:val="7"/>
+        </w:numPr>
+        <w:spacing w:after="0" w:line="240" w:lineRule="auto"/>
+        <w:textAlignment w:val="baseline"/>
+        <w:rPr>
+          <w:rFonts w:eastAsia="Times New Roman" w:cstheme="minorHAnsi"/>
+          <w:color w:val="000000"/>
+          <w:sz w:val="24"/>
+          <w:szCs w:val="24"/>
+        </w:rPr>
+      </w:pPr>
+      <w:r>
+        <w:rPr>
+          <w:rFonts w:eastAsia="Times New Roman" w:cstheme="minorHAnsi"/>
+          <w:color w:val="000000"/>
+          <w:sz w:val="24"/>
+          <w:szCs w:val="24"/>
+        </w:rPr>
+        <w:t xml:space="preserve">User A reports to the system the </w:t>
+      </w:r>
+      <w:proofErr w:type="spellStart"/>
+      <w:r>
+        <w:rPr>
+          <w:rFonts w:eastAsia="Times New Roman" w:cstheme="minorHAnsi"/>
+          <w:color w:val="000000"/>
+          <w:sz w:val="24"/>
+          <w:szCs w:val="24"/>
+        </w:rPr>
+        <w:t>innapropriate</w:t>
+      </w:r>
+      <w:proofErr w:type="spellEnd"/>
+      <w:r>
+        <w:rPr>
+          <w:rFonts w:eastAsia="Times New Roman" w:cstheme="minorHAnsi"/>
+          <w:color w:val="000000"/>
+          <w:sz w:val="24"/>
+          <w:szCs w:val="24"/>
+        </w:rPr>
+        <w:t xml:space="preserve"> content</w:t>
+      </w:r>
+    </w:p>
+    <w:p>
+      <w:pPr>
+        <w:numPr>
+          <w:ilvl w:val="1"/>
+          <w:numId w:val="7"/>
+        </w:numPr>
+        <w:spacing w:after="0" w:line="240" w:lineRule="auto"/>
+        <w:textAlignment w:val="baseline"/>
+        <w:rPr>
+          <w:rFonts w:eastAsia="Times New Roman" w:cstheme="minorHAnsi"/>
+          <w:color w:val="000000"/>
+          <w:sz w:val="24"/>
+          <w:szCs w:val="24"/>
+        </w:rPr>
+      </w:pPr>
+      <w:r>
+        <w:rPr>
+          <w:rFonts w:eastAsia="Times New Roman" w:cstheme="minorHAnsi"/>
+          <w:color w:val="000000"/>
+          <w:sz w:val="24"/>
+          <w:szCs w:val="24"/>
+        </w:rPr>
+        <w:t>System acknowledges report.</w:t>
       </w:r>
       <w:r>
         <w:rPr>
@@ -4438,7 +5022,7 @@
           <w:sz w:val="24"/>
           <w:szCs w:val="24"/>
         </w:rPr>
-        <w:t>TODO</w:t>
+        <w:t>An administrator is notified.</w:t>
       </w:r>
     </w:p>
     <w:p>
@@ -4494,7 +5078,57 @@
           <w:sz w:val="24"/>
           <w:szCs w:val="24"/>
         </w:rPr>
-        <w:t>TODO</w:t>
+        <w:t>System does not acknowledge the reported content.</w:t>
+      </w:r>
+    </w:p>
+    <w:p>
+      <w:pPr>
+        <w:numPr>
+          <w:ilvl w:val="0"/>
+          <w:numId w:val="9"/>
+        </w:numPr>
+        <w:spacing w:after="0" w:line="240" w:lineRule="auto"/>
+        <w:textAlignment w:val="baseline"/>
+        <w:rPr>
+          <w:rFonts w:eastAsia="Times New Roman" w:cstheme="minorHAnsi"/>
+          <w:color w:val="000000"/>
+          <w:sz w:val="24"/>
+          <w:szCs w:val="24"/>
+        </w:rPr>
+      </w:pPr>
+      <w:r>
+        <w:rPr>
+          <w:rFonts w:eastAsia="Times New Roman" w:cstheme="minorHAnsi"/>
+          <w:color w:val="000000"/>
+          <w:sz w:val="24"/>
+          <w:szCs w:val="24"/>
+        </w:rPr>
+        <w:t>System reports incorrect content.</w:t>
+      </w:r>
+    </w:p>
+    <w:p>
+      <w:pPr>
+        <w:numPr>
+          <w:ilvl w:val="0"/>
+          <w:numId w:val="9"/>
+        </w:numPr>
+        <w:spacing w:after="0" w:line="240" w:lineRule="auto"/>
+        <w:textAlignment w:val="baseline"/>
+        <w:rPr>
+          <w:rFonts w:eastAsia="Times New Roman" w:cstheme="minorHAnsi"/>
+          <w:color w:val="000000"/>
+          <w:sz w:val="24"/>
+          <w:szCs w:val="24"/>
+        </w:rPr>
+      </w:pPr>
+      <w:r>
+        <w:rPr>
+          <w:rFonts w:eastAsia="Times New Roman" w:cstheme="minorHAnsi"/>
+          <w:color w:val="000000"/>
+          <w:sz w:val="24"/>
+          <w:szCs w:val="24"/>
+        </w:rPr>
+        <w:t>Administrator is not notified.</w:t>
       </w:r>
     </w:p>
     <w:p>
@@ -4549,7 +5183,7 @@
           <w:sz w:val="24"/>
           <w:szCs w:val="24"/>
         </w:rPr>
-        <w:t>TODO</w:t>
+        <w:t>Administrator should be notified within 15 seconds.</w:t>
       </w:r>
     </w:p>
     <w:p>
@@ -4610,6 +5244,470 @@
           <w:szCs w:val="24"/>
         </w:rPr>
         <w:t>Validate Business Entity</w:t>
+      </w:r>
+      <w:r>
+        <w:rPr>
+          <w:rFonts w:eastAsia="Times New Roman" w:cstheme="minorHAnsi"/>
+          <w:color w:val="000000"/>
+          <w:sz w:val="24"/>
+          <w:szCs w:val="24"/>
+        </w:rPr>
+        <w:br/>
+      </w:r>
+      <w:r>
+        <w:rPr>
+          <w:rFonts w:eastAsia="Times New Roman" w:cstheme="minorHAnsi"/>
+          <w:b/>
+          <w:bCs/>
+          <w:color w:val="000000"/>
+          <w:sz w:val="24"/>
+          <w:szCs w:val="24"/>
+        </w:rPr>
+        <w:t>Actors:</w:t>
+      </w:r>
+      <w:r>
+        <w:rPr>
+          <w:rFonts w:eastAsia="Times New Roman" w:cstheme="minorHAnsi"/>
+          <w:color w:val="000000"/>
+          <w:sz w:val="24"/>
+          <w:szCs w:val="24"/>
+        </w:rPr>
+        <w:t xml:space="preserve"> </w:t>
+      </w:r>
+      <w:r>
+        <w:rPr>
+          <w:rFonts w:eastAsia="Times New Roman" w:cstheme="minorHAnsi"/>
+          <w:color w:val="000000"/>
+          <w:sz w:val="24"/>
+          <w:szCs w:val="24"/>
+        </w:rPr>
+        <w:t xml:space="preserve"> Administrator</w:t>
+      </w:r>
+      <w:r>
+        <w:rPr>
+          <w:rFonts w:eastAsia="Times New Roman" w:cstheme="minorHAnsi"/>
+          <w:color w:val="000000"/>
+          <w:sz w:val="24"/>
+          <w:szCs w:val="24"/>
+        </w:rPr>
+        <w:br/>
+      </w:r>
+      <w:r>
+        <w:rPr>
+          <w:rFonts w:eastAsia="Times New Roman" w:cstheme="minorHAnsi"/>
+          <w:b/>
+          <w:bCs/>
+          <w:color w:val="000000"/>
+          <w:sz w:val="24"/>
+          <w:szCs w:val="24"/>
+        </w:rPr>
+        <w:t>Entry condition:</w:t>
+      </w:r>
+      <w:r>
+        <w:rPr>
+          <w:rFonts w:eastAsia="Times New Roman" w:cstheme="minorHAnsi"/>
+          <w:color w:val="000000"/>
+          <w:sz w:val="24"/>
+          <w:szCs w:val="24"/>
+        </w:rPr>
+        <w:t xml:space="preserve"> </w:t>
+      </w:r>
+    </w:p>
+    <w:p>
+      <w:pPr>
+        <w:pStyle w:val="ListParagraph"/>
+        <w:numPr>
+          <w:ilvl w:val="0"/>
+          <w:numId w:val="27"/>
+        </w:numPr>
+        <w:spacing w:after="0" w:line="240" w:lineRule="auto"/>
+        <w:rPr>
+          <w:rFonts w:eastAsia="Times New Roman" w:cstheme="minorHAnsi"/>
+          <w:sz w:val="24"/>
+          <w:szCs w:val="24"/>
+        </w:rPr>
+      </w:pPr>
+      <w:r>
+        <w:rPr>
+          <w:rFonts w:eastAsia="Times New Roman" w:cstheme="minorHAnsi"/>
+          <w:color w:val="000000"/>
+          <w:sz w:val="24"/>
+          <w:szCs w:val="24"/>
+        </w:rPr>
+        <w:t>A new business has registered as a Business entity.</w:t>
+      </w:r>
+    </w:p>
+    <w:p>
+      <w:pPr>
+        <w:pStyle w:val="ListParagraph"/>
+        <w:numPr>
+          <w:ilvl w:val="0"/>
+          <w:numId w:val="27"/>
+        </w:numPr>
+        <w:spacing w:after="0" w:line="240" w:lineRule="auto"/>
+        <w:rPr>
+          <w:rFonts w:eastAsia="Times New Roman" w:cstheme="minorHAnsi"/>
+          <w:sz w:val="24"/>
+          <w:szCs w:val="24"/>
+        </w:rPr>
+      </w:pPr>
+      <w:r>
+        <w:rPr>
+          <w:rFonts w:eastAsia="Times New Roman" w:cstheme="minorHAnsi"/>
+          <w:color w:val="000000"/>
+          <w:sz w:val="24"/>
+          <w:szCs w:val="24"/>
+        </w:rPr>
+        <w:t>Administrator has been notified of new business entity.</w:t>
+      </w:r>
+      <w:r>
+        <w:rPr>
+          <w:rFonts w:eastAsia="Times New Roman" w:cstheme="minorHAnsi"/>
+          <w:color w:val="000000"/>
+          <w:sz w:val="24"/>
+          <w:szCs w:val="24"/>
+        </w:rPr>
+        <w:br/>
+      </w:r>
+    </w:p>
+    <w:p>
+      <w:pPr>
+        <w:spacing w:after="0" w:line="240" w:lineRule="auto"/>
+        <w:rPr>
+          <w:rFonts w:eastAsia="Times New Roman" w:cstheme="minorHAnsi"/>
+          <w:sz w:val="24"/>
+          <w:szCs w:val="24"/>
+        </w:rPr>
+      </w:pPr>
+      <w:r>
+        <w:rPr>
+          <w:rFonts w:eastAsia="Times New Roman" w:cstheme="minorHAnsi"/>
+          <w:b/>
+          <w:bCs/>
+          <w:color w:val="000000"/>
+          <w:sz w:val="24"/>
+          <w:szCs w:val="24"/>
+        </w:rPr>
+        <w:t>Flow of Events:</w:t>
+      </w:r>
+    </w:p>
+    <w:p>
+      <w:pPr>
+        <w:numPr>
+          <w:ilvl w:val="0"/>
+          <w:numId w:val="7"/>
+        </w:numPr>
+        <w:spacing w:after="0" w:line="240" w:lineRule="auto"/>
+        <w:textAlignment w:val="baseline"/>
+        <w:rPr>
+          <w:rFonts w:eastAsia="Times New Roman" w:cstheme="minorHAnsi"/>
+          <w:color w:val="000000"/>
+          <w:sz w:val="24"/>
+          <w:szCs w:val="24"/>
+        </w:rPr>
+      </w:pPr>
+      <w:r>
+        <w:rPr>
+          <w:rFonts w:eastAsia="Times New Roman" w:cstheme="minorHAnsi"/>
+          <w:color w:val="000000"/>
+          <w:sz w:val="24"/>
+          <w:szCs w:val="24"/>
+        </w:rPr>
+        <w:t>Administrator cross references information.</w:t>
+      </w:r>
+    </w:p>
+    <w:p>
+      <w:pPr>
+        <w:numPr>
+          <w:ilvl w:val="0"/>
+          <w:numId w:val="7"/>
+        </w:numPr>
+        <w:spacing w:after="0" w:line="240" w:lineRule="auto"/>
+        <w:textAlignment w:val="baseline"/>
+        <w:rPr>
+          <w:rFonts w:eastAsia="Times New Roman" w:cstheme="minorHAnsi"/>
+          <w:color w:val="000000"/>
+          <w:sz w:val="24"/>
+          <w:szCs w:val="24"/>
+        </w:rPr>
+      </w:pPr>
+      <w:r>
+        <w:rPr>
+          <w:rFonts w:eastAsia="Times New Roman" w:cstheme="minorHAnsi"/>
+          <w:color w:val="000000"/>
+          <w:sz w:val="24"/>
+          <w:szCs w:val="24"/>
+        </w:rPr>
+        <w:t>Administrato</w:t>
+      </w:r>
+      <w:bookmarkStart w:id="0" w:name="_GoBack"/>
+      <w:bookmarkEnd w:id="0"/>
+      <w:r>
+        <w:rPr>
+          <w:rFonts w:eastAsia="Times New Roman" w:cstheme="minorHAnsi"/>
+          <w:color w:val="000000"/>
+          <w:sz w:val="24"/>
+          <w:szCs w:val="24"/>
+        </w:rPr>
+        <w:t>r takes action on information.</w:t>
+      </w:r>
+    </w:p>
+    <w:p>
+      <w:pPr>
+        <w:numPr>
+          <w:ilvl w:val="1"/>
+          <w:numId w:val="7"/>
+        </w:numPr>
+        <w:spacing w:after="0" w:line="240" w:lineRule="auto"/>
+        <w:textAlignment w:val="baseline"/>
+        <w:rPr>
+          <w:rFonts w:eastAsia="Times New Roman" w:cstheme="minorHAnsi"/>
+          <w:color w:val="000000"/>
+          <w:sz w:val="24"/>
+          <w:szCs w:val="24"/>
+        </w:rPr>
+      </w:pPr>
+      <w:r>
+        <w:rPr>
+          <w:rFonts w:eastAsia="Times New Roman" w:cstheme="minorHAnsi"/>
+          <w:color w:val="000000"/>
+          <w:sz w:val="24"/>
+          <w:szCs w:val="24"/>
+        </w:rPr>
+        <w:t>System implements the action.</w:t>
+      </w:r>
+      <w:r>
+        <w:rPr>
+          <w:rFonts w:eastAsia="Times New Roman" w:cstheme="minorHAnsi"/>
+          <w:color w:val="000000"/>
+          <w:sz w:val="24"/>
+          <w:szCs w:val="24"/>
+        </w:rPr>
+        <w:br/>
+      </w:r>
+      <w:r>
+        <w:rPr>
+          <w:rFonts w:eastAsia="Times New Roman" w:cstheme="minorHAnsi"/>
+          <w:color w:val="000000"/>
+          <w:sz w:val="24"/>
+          <w:szCs w:val="24"/>
+        </w:rPr>
+        <w:br/>
+      </w:r>
+    </w:p>
+    <w:p>
+      <w:pPr>
+        <w:spacing w:after="0" w:line="240" w:lineRule="auto"/>
+        <w:rPr>
+          <w:rFonts w:eastAsia="Times New Roman" w:cstheme="minorHAnsi"/>
+          <w:sz w:val="24"/>
+          <w:szCs w:val="24"/>
+        </w:rPr>
+      </w:pPr>
+      <w:r>
+        <w:rPr>
+          <w:rFonts w:eastAsia="Times New Roman" w:cstheme="minorHAnsi"/>
+          <w:b/>
+          <w:bCs/>
+          <w:color w:val="000000"/>
+          <w:sz w:val="24"/>
+          <w:szCs w:val="24"/>
+        </w:rPr>
+        <w:t>Exit condition:</w:t>
+      </w:r>
+    </w:p>
+    <w:p>
+      <w:pPr>
+        <w:spacing w:after="0" w:line="240" w:lineRule="auto"/>
+        <w:ind w:left="720"/>
+        <w:textAlignment w:val="baseline"/>
+        <w:rPr>
+          <w:rFonts w:eastAsia="Times New Roman" w:cstheme="minorHAnsi"/>
+          <w:color w:val="000000"/>
+          <w:sz w:val="24"/>
+          <w:szCs w:val="24"/>
+        </w:rPr>
+      </w:pPr>
+      <w:r>
+        <w:rPr>
+          <w:rFonts w:eastAsia="Times New Roman" w:cstheme="minorHAnsi"/>
+          <w:color w:val="000000"/>
+          <w:sz w:val="24"/>
+          <w:szCs w:val="24"/>
+        </w:rPr>
+        <w:t>Business is notified of action taken by Administrator.</w:t>
+      </w:r>
+    </w:p>
+    <w:p>
+      <w:pPr>
+        <w:spacing w:after="0" w:line="240" w:lineRule="auto"/>
+        <w:rPr>
+          <w:rFonts w:eastAsia="Times New Roman" w:cstheme="minorHAnsi"/>
+          <w:sz w:val="24"/>
+          <w:szCs w:val="24"/>
+        </w:rPr>
+      </w:pPr>
+    </w:p>
+    <w:p>
+      <w:pPr>
+        <w:spacing w:after="0" w:line="240" w:lineRule="auto"/>
+        <w:rPr>
+          <w:rFonts w:eastAsia="Times New Roman" w:cstheme="minorHAnsi"/>
+          <w:sz w:val="24"/>
+          <w:szCs w:val="24"/>
+        </w:rPr>
+      </w:pPr>
+      <w:r>
+        <w:rPr>
+          <w:rFonts w:eastAsia="Times New Roman" w:cstheme="minorHAnsi"/>
+          <w:b/>
+          <w:bCs/>
+          <w:color w:val="000000"/>
+          <w:sz w:val="24"/>
+          <w:szCs w:val="24"/>
+        </w:rPr>
+        <w:t>Exceptions:</w:t>
+      </w:r>
+    </w:p>
+    <w:p>
+      <w:pPr>
+        <w:numPr>
+          <w:ilvl w:val="0"/>
+          <w:numId w:val="9"/>
+        </w:numPr>
+        <w:spacing w:after="0" w:line="240" w:lineRule="auto"/>
+        <w:textAlignment w:val="baseline"/>
+        <w:rPr>
+          <w:rFonts w:eastAsia="Times New Roman" w:cstheme="minorHAnsi"/>
+          <w:color w:val="000000"/>
+          <w:sz w:val="24"/>
+          <w:szCs w:val="24"/>
+        </w:rPr>
+      </w:pPr>
+      <w:r>
+        <w:rPr>
+          <w:rFonts w:eastAsia="Times New Roman" w:cstheme="minorHAnsi"/>
+          <w:color w:val="000000"/>
+          <w:sz w:val="24"/>
+          <w:szCs w:val="24"/>
+        </w:rPr>
+        <w:t>Action implemented is not reflected in the system.</w:t>
+      </w:r>
+    </w:p>
+    <w:p>
+      <w:pPr>
+        <w:spacing w:after="0" w:line="240" w:lineRule="auto"/>
+        <w:ind w:left="720"/>
+        <w:textAlignment w:val="baseline"/>
+        <w:rPr>
+          <w:rFonts w:eastAsia="Times New Roman" w:cstheme="minorHAnsi"/>
+          <w:color w:val="000000"/>
+          <w:sz w:val="24"/>
+          <w:szCs w:val="24"/>
+        </w:rPr>
+      </w:pPr>
+    </w:p>
+    <w:p>
+      <w:pPr>
+        <w:spacing w:after="0" w:line="240" w:lineRule="auto"/>
+        <w:rPr>
+          <w:rFonts w:eastAsia="Times New Roman" w:cstheme="minorHAnsi"/>
+          <w:sz w:val="24"/>
+          <w:szCs w:val="24"/>
+        </w:rPr>
+      </w:pPr>
+      <w:r>
+        <w:rPr>
+          <w:rFonts w:eastAsia="Times New Roman" w:cstheme="minorHAnsi"/>
+          <w:color w:val="000000"/>
+          <w:sz w:val="24"/>
+          <w:szCs w:val="24"/>
+        </w:rPr>
+        <w:br/>
+      </w:r>
+      <w:r>
+        <w:rPr>
+          <w:rFonts w:eastAsia="Times New Roman" w:cstheme="minorHAnsi"/>
+          <w:b/>
+          <w:bCs/>
+          <w:color w:val="000000"/>
+          <w:sz w:val="24"/>
+          <w:szCs w:val="24"/>
+        </w:rPr>
+        <w:t>Quality Requirements:</w:t>
+      </w:r>
+    </w:p>
+    <w:p>
+      <w:pPr>
+        <w:numPr>
+          <w:ilvl w:val="0"/>
+          <w:numId w:val="10"/>
+        </w:numPr>
+        <w:spacing w:after="0" w:line="240" w:lineRule="auto"/>
+        <w:textAlignment w:val="baseline"/>
+        <w:rPr>
+          <w:rFonts w:eastAsia="Times New Roman" w:cstheme="minorHAnsi"/>
+          <w:color w:val="000000"/>
+          <w:sz w:val="24"/>
+          <w:szCs w:val="24"/>
+        </w:rPr>
+      </w:pPr>
+      <w:r>
+        <w:rPr>
+          <w:rFonts w:eastAsia="Times New Roman" w:cstheme="minorHAnsi"/>
+          <w:color w:val="000000"/>
+          <w:sz w:val="24"/>
+          <w:szCs w:val="24"/>
+        </w:rPr>
+        <w:t>Administrator acknowledges request for validation within 5 days.</w:t>
+      </w:r>
+    </w:p>
+    <w:p>
+      <w:pPr>
+        <w:rPr>
+          <w:rFonts w:cstheme="minorHAnsi"/>
+          <w:sz w:val="24"/>
+          <w:szCs w:val="24"/>
+        </w:rPr>
+      </w:pPr>
+      <w:r>
+        <w:rPr>
+          <w:rFonts w:cstheme="minorHAnsi"/>
+          <w:sz w:val="24"/>
+          <w:szCs w:val="24"/>
+        </w:rPr>
+        <w:br w:type="page"/>
+      </w:r>
+    </w:p>
+    <w:p>
+      <w:pPr>
+        <w:spacing w:after="0" w:line="240" w:lineRule="auto"/>
+        <w:rPr>
+          <w:rFonts w:eastAsia="Times New Roman" w:cstheme="minorHAnsi"/>
+          <w:sz w:val="24"/>
+          <w:szCs w:val="24"/>
+        </w:rPr>
+      </w:pPr>
+      <w:r>
+        <w:rPr>
+          <w:rFonts w:eastAsia="Times New Roman" w:cstheme="minorHAnsi"/>
+          <w:b/>
+          <w:bCs/>
+          <w:color w:val="000000"/>
+          <w:sz w:val="24"/>
+          <w:szCs w:val="24"/>
+        </w:rPr>
+        <w:lastRenderedPageBreak/>
+        <w:t xml:space="preserve">Name: </w:t>
+      </w:r>
+      <w:r>
+        <w:rPr>
+          <w:rFonts w:eastAsia="Times New Roman" w:cstheme="minorHAnsi"/>
+          <w:color w:val="000000"/>
+          <w:sz w:val="24"/>
+          <w:szCs w:val="24"/>
+        </w:rPr>
+        <w:t>Reset Password</w:t>
       </w:r>
       <w:r>
         <w:rPr>
@@ -4980,7 +6078,7 @@
           <w:sz w:val="24"/>
           <w:szCs w:val="24"/>
         </w:rPr>
-        <w:t>Reset Password</w:t>
+        <w:t>Login Guest</w:t>
       </w:r>
       <w:r>
         <w:rPr>
@@ -5009,381 +6107,8 @@
           <w:sz w:val="24"/>
           <w:szCs w:val="24"/>
         </w:rPr>
-        <w:t xml:space="preserve"> TODO</w:t>
-      </w:r>
-      <w:r>
-        <w:rPr>
-          <w:rFonts w:eastAsia="Times New Roman" w:cstheme="minorHAnsi"/>
-          <w:color w:val="000000"/>
-          <w:sz w:val="24"/>
-          <w:szCs w:val="24"/>
-        </w:rPr>
-        <w:br/>
-      </w:r>
-      <w:r>
-        <w:rPr>
-          <w:rFonts w:eastAsia="Times New Roman" w:cstheme="minorHAnsi"/>
-          <w:b/>
-          <w:bCs/>
-          <w:color w:val="000000"/>
-          <w:sz w:val="24"/>
-          <w:szCs w:val="24"/>
-        </w:rPr>
-        <w:t>Entry condition:</w:t>
-      </w:r>
-      <w:r>
-        <w:rPr>
-          <w:rFonts w:eastAsia="Times New Roman" w:cstheme="minorHAnsi"/>
-          <w:color w:val="000000"/>
-          <w:sz w:val="24"/>
-          <w:szCs w:val="24"/>
-        </w:rPr>
-        <w:t xml:space="preserve"> </w:t>
-      </w:r>
-    </w:p>
-    <w:p>
-      <w:pPr>
-        <w:numPr>
-          <w:ilvl w:val="0"/>
-          <w:numId w:val="6"/>
-        </w:numPr>
-        <w:spacing w:after="0" w:line="240" w:lineRule="auto"/>
-        <w:textAlignment w:val="baseline"/>
-        <w:rPr>
-          <w:rFonts w:eastAsia="Times New Roman" w:cstheme="minorHAnsi"/>
-          <w:color w:val="000000"/>
-          <w:sz w:val="24"/>
-          <w:szCs w:val="24"/>
-        </w:rPr>
-      </w:pPr>
-      <w:r>
-        <w:rPr>
-          <w:rFonts w:eastAsia="Times New Roman" w:cstheme="minorHAnsi"/>
-          <w:color w:val="000000"/>
-          <w:sz w:val="24"/>
-          <w:szCs w:val="24"/>
-        </w:rPr>
-        <w:t>TODO</w:t>
-      </w:r>
-    </w:p>
-    <w:p>
-      <w:pPr>
-        <w:spacing w:after="0" w:line="240" w:lineRule="auto"/>
-        <w:ind w:firstLine="720"/>
-        <w:rPr>
-          <w:rFonts w:eastAsia="Times New Roman" w:cstheme="minorHAnsi"/>
-          <w:sz w:val="24"/>
-          <w:szCs w:val="24"/>
-        </w:rPr>
-      </w:pPr>
-      <w:r>
-        <w:rPr>
-          <w:rFonts w:eastAsia="Times New Roman" w:cstheme="minorHAnsi"/>
-          <w:color w:val="000000"/>
-          <w:sz w:val="24"/>
-          <w:szCs w:val="24"/>
-        </w:rPr>
-        <w:br/>
-      </w:r>
-      <w:r>
-        <w:rPr>
-          <w:rFonts w:eastAsia="Times New Roman" w:cstheme="minorHAnsi"/>
-          <w:b/>
-          <w:bCs/>
-          <w:color w:val="000000"/>
-          <w:sz w:val="24"/>
-          <w:szCs w:val="24"/>
-        </w:rPr>
-        <w:t>Flow of Events:</w:t>
-      </w:r>
-    </w:p>
-    <w:p>
-      <w:pPr>
-        <w:numPr>
-          <w:ilvl w:val="0"/>
-          <w:numId w:val="7"/>
-        </w:numPr>
-        <w:spacing w:after="0" w:line="240" w:lineRule="auto"/>
-        <w:textAlignment w:val="baseline"/>
-        <w:rPr>
-          <w:rFonts w:eastAsia="Times New Roman" w:cstheme="minorHAnsi"/>
-          <w:color w:val="000000"/>
-          <w:sz w:val="24"/>
-          <w:szCs w:val="24"/>
-        </w:rPr>
-      </w:pPr>
-      <w:r>
-        <w:rPr>
-          <w:rFonts w:eastAsia="Times New Roman" w:cstheme="minorHAnsi"/>
-          <w:color w:val="000000"/>
-          <w:sz w:val="24"/>
-          <w:szCs w:val="24"/>
-        </w:rPr>
-        <w:t>TODO</w:t>
-      </w:r>
-      <w:r>
-        <w:rPr>
-          <w:rFonts w:eastAsia="Times New Roman" w:cstheme="minorHAnsi"/>
-          <w:color w:val="000000"/>
-          <w:sz w:val="24"/>
-          <w:szCs w:val="24"/>
-        </w:rPr>
-        <w:tab/>
-      </w:r>
-      <w:r>
-        <w:rPr>
-          <w:rFonts w:eastAsia="Times New Roman" w:cstheme="minorHAnsi"/>
-          <w:color w:val="000000"/>
-          <w:sz w:val="24"/>
-          <w:szCs w:val="24"/>
-        </w:rPr>
-        <w:br/>
-      </w:r>
-      <w:r>
-        <w:rPr>
-          <w:rFonts w:eastAsia="Times New Roman" w:cstheme="minorHAnsi"/>
-          <w:color w:val="000000"/>
-          <w:sz w:val="24"/>
-          <w:szCs w:val="24"/>
-        </w:rPr>
-        <w:br/>
-      </w:r>
-    </w:p>
-    <w:p>
-      <w:pPr>
-        <w:spacing w:after="0" w:line="240" w:lineRule="auto"/>
-        <w:rPr>
-          <w:rFonts w:eastAsia="Times New Roman" w:cstheme="minorHAnsi"/>
-          <w:sz w:val="24"/>
-          <w:szCs w:val="24"/>
-        </w:rPr>
-      </w:pPr>
-      <w:r>
-        <w:rPr>
-          <w:rFonts w:eastAsia="Times New Roman" w:cstheme="minorHAnsi"/>
-          <w:b/>
-          <w:bCs/>
-          <w:color w:val="000000"/>
-          <w:sz w:val="24"/>
-          <w:szCs w:val="24"/>
-        </w:rPr>
-        <w:t>Exit condition:</w:t>
-      </w:r>
-    </w:p>
-    <w:p>
-      <w:pPr>
-        <w:numPr>
-          <w:ilvl w:val="0"/>
-          <w:numId w:val="8"/>
-        </w:numPr>
-        <w:spacing w:after="0" w:line="240" w:lineRule="auto"/>
-        <w:textAlignment w:val="baseline"/>
-        <w:rPr>
-          <w:rFonts w:eastAsia="Times New Roman" w:cstheme="minorHAnsi"/>
-          <w:color w:val="000000"/>
-          <w:sz w:val="24"/>
-          <w:szCs w:val="24"/>
-        </w:rPr>
-      </w:pPr>
-      <w:r>
-        <w:rPr>
-          <w:rFonts w:eastAsia="Times New Roman" w:cstheme="minorHAnsi"/>
-          <w:color w:val="000000"/>
-          <w:sz w:val="24"/>
-          <w:szCs w:val="24"/>
-        </w:rPr>
-        <w:t>TODO</w:t>
-      </w:r>
-    </w:p>
-    <w:p>
-      <w:pPr>
-        <w:spacing w:after="0" w:line="240" w:lineRule="auto"/>
-        <w:rPr>
-          <w:rFonts w:eastAsia="Times New Roman" w:cstheme="minorHAnsi"/>
-          <w:sz w:val="24"/>
-          <w:szCs w:val="24"/>
-        </w:rPr>
-      </w:pPr>
-    </w:p>
-    <w:p>
-      <w:pPr>
-        <w:spacing w:after="0" w:line="240" w:lineRule="auto"/>
-        <w:rPr>
-          <w:rFonts w:eastAsia="Times New Roman" w:cstheme="minorHAnsi"/>
-          <w:sz w:val="24"/>
-          <w:szCs w:val="24"/>
-        </w:rPr>
-      </w:pPr>
-      <w:r>
-        <w:rPr>
-          <w:rFonts w:eastAsia="Times New Roman" w:cstheme="minorHAnsi"/>
-          <w:b/>
-          <w:bCs/>
-          <w:color w:val="000000"/>
-          <w:sz w:val="24"/>
-          <w:szCs w:val="24"/>
-        </w:rPr>
-        <w:t>Exceptions:</w:t>
-      </w:r>
-    </w:p>
-    <w:p>
-      <w:pPr>
-        <w:numPr>
-          <w:ilvl w:val="0"/>
-          <w:numId w:val="9"/>
-        </w:numPr>
-        <w:spacing w:after="0" w:line="240" w:lineRule="auto"/>
-        <w:textAlignment w:val="baseline"/>
-        <w:rPr>
-          <w:rFonts w:eastAsia="Times New Roman" w:cstheme="minorHAnsi"/>
-          <w:color w:val="000000"/>
-          <w:sz w:val="24"/>
-          <w:szCs w:val="24"/>
-        </w:rPr>
-      </w:pPr>
-      <w:r>
-        <w:rPr>
-          <w:rFonts w:eastAsia="Times New Roman" w:cstheme="minorHAnsi"/>
-          <w:color w:val="000000"/>
-          <w:sz w:val="24"/>
-          <w:szCs w:val="24"/>
-        </w:rPr>
-        <w:t>TODO</w:t>
-      </w:r>
-    </w:p>
-    <w:p>
-      <w:pPr>
-        <w:spacing w:after="0" w:line="240" w:lineRule="auto"/>
-        <w:rPr>
-          <w:rFonts w:eastAsia="Times New Roman" w:cstheme="minorHAnsi"/>
-          <w:sz w:val="24"/>
-          <w:szCs w:val="24"/>
-        </w:rPr>
-      </w:pPr>
-      <w:r>
-        <w:rPr>
-          <w:rFonts w:eastAsia="Times New Roman" w:cstheme="minorHAnsi"/>
-          <w:color w:val="000000"/>
-          <w:sz w:val="24"/>
-          <w:szCs w:val="24"/>
-        </w:rPr>
-        <w:br/>
-      </w:r>
-      <w:r>
-        <w:rPr>
-          <w:rFonts w:eastAsia="Times New Roman" w:cstheme="minorHAnsi"/>
-          <w:b/>
-          <w:bCs/>
-          <w:color w:val="000000"/>
-          <w:sz w:val="24"/>
-          <w:szCs w:val="24"/>
-        </w:rPr>
-        <w:t>Quality Requirements:</w:t>
-      </w:r>
-    </w:p>
-    <w:p>
-      <w:pPr>
-        <w:numPr>
-          <w:ilvl w:val="0"/>
-          <w:numId w:val="10"/>
-        </w:numPr>
-        <w:spacing w:after="0" w:line="240" w:lineRule="auto"/>
-        <w:textAlignment w:val="baseline"/>
-        <w:rPr>
-          <w:rFonts w:eastAsia="Times New Roman" w:cstheme="minorHAnsi"/>
-          <w:color w:val="000000"/>
-          <w:sz w:val="24"/>
-          <w:szCs w:val="24"/>
-        </w:rPr>
-      </w:pPr>
-      <w:r>
-        <w:rPr>
-          <w:rFonts w:eastAsia="Times New Roman" w:cstheme="minorHAnsi"/>
-          <w:color w:val="000000"/>
-          <w:sz w:val="24"/>
-          <w:szCs w:val="24"/>
-        </w:rPr>
-        <w:t>TODO</w:t>
-      </w:r>
-    </w:p>
-    <w:p>
-      <w:pPr>
-        <w:rPr>
-          <w:rFonts w:cstheme="minorHAnsi"/>
-          <w:sz w:val="24"/>
-          <w:szCs w:val="24"/>
-        </w:rPr>
-      </w:pPr>
-      <w:r>
-        <w:rPr>
-          <w:rFonts w:cstheme="minorHAnsi"/>
-          <w:sz w:val="24"/>
-          <w:szCs w:val="24"/>
-        </w:rPr>
-        <w:br w:type="page"/>
-      </w:r>
-    </w:p>
-    <w:p>
-      <w:pPr>
-        <w:spacing w:after="0" w:line="240" w:lineRule="auto"/>
-        <w:rPr>
-          <w:rFonts w:eastAsia="Times New Roman" w:cstheme="minorHAnsi"/>
-          <w:sz w:val="24"/>
-          <w:szCs w:val="24"/>
-        </w:rPr>
-      </w:pPr>
-      <w:r>
-        <w:rPr>
-          <w:rFonts w:eastAsia="Times New Roman" w:cstheme="minorHAnsi"/>
-          <w:b/>
-          <w:bCs/>
-          <w:color w:val="000000"/>
-          <w:sz w:val="24"/>
-          <w:szCs w:val="24"/>
-        </w:rPr>
-        <w:lastRenderedPageBreak/>
-        <w:t xml:space="preserve">Name: </w:t>
-      </w:r>
-      <w:r>
-        <w:rPr>
-          <w:rFonts w:eastAsia="Times New Roman" w:cstheme="minorHAnsi"/>
-          <w:color w:val="000000"/>
-          <w:sz w:val="24"/>
-          <w:szCs w:val="24"/>
-        </w:rPr>
-        <w:t>Login Guest</w:t>
-      </w:r>
-      <w:r>
-        <w:rPr>
-          <w:rFonts w:eastAsia="Times New Roman" w:cstheme="minorHAnsi"/>
-          <w:color w:val="000000"/>
-          <w:sz w:val="24"/>
-          <w:szCs w:val="24"/>
-        </w:rPr>
-        <w:br/>
-      </w:r>
-      <w:r>
-        <w:rPr>
-          <w:rFonts w:eastAsia="Times New Roman" w:cstheme="minorHAnsi"/>
-          <w:b/>
-          <w:bCs/>
-          <w:color w:val="000000"/>
-          <w:sz w:val="24"/>
-          <w:szCs w:val="24"/>
-        </w:rPr>
-        <w:t>Actors:</w:t>
-      </w:r>
-      <w:r>
-        <w:rPr>
-          <w:rFonts w:eastAsia="Times New Roman" w:cstheme="minorHAnsi"/>
-          <w:color w:val="000000"/>
-          <w:sz w:val="24"/>
-          <w:szCs w:val="24"/>
-        </w:rPr>
         <w:t xml:space="preserve"> Guest</w:t>
       </w:r>
-      <w:bookmarkStart w:id="0" w:name="_GoBack"/>
-      <w:bookmarkEnd w:id="0"/>
       <w:r>
         <w:rPr>
           <w:rFonts w:eastAsia="Times New Roman" w:cstheme="minorHAnsi"/>
@@ -8049,6 +8774,119 @@
     </w:lvl>
   </w:abstractNum>
   <w:abstractNum w:abstractNumId="16" w15:restartNumberingAfterBreak="0">
+    <w:nsid w:val="49D0651A"/>
+    <w:multiLevelType w:val="hybridMultilevel"/>
+    <w:tmpl w:val="C39A839E"/>
+    <w:lvl w:ilvl="0" w:tplc="04090001">
+      <w:start w:val="1"/>
+      <w:numFmt w:val="bullet"/>
+      <w:lvlText w:val=""/>
+      <w:lvlJc w:val="left"/>
+      <w:pPr>
+        <w:ind w:left="720" w:hanging="360"/>
+      </w:pPr>
+      <w:rPr>
+        <w:rFonts w:ascii="Symbol" w:hAnsi="Symbol" w:hint="default"/>
+      </w:rPr>
+    </w:lvl>
+    <w:lvl w:ilvl="1" w:tplc="04090003" w:tentative="1">
+      <w:start w:val="1"/>
+      <w:numFmt w:val="bullet"/>
+      <w:lvlText w:val="o"/>
+      <w:lvlJc w:val="left"/>
+      <w:pPr>
+        <w:ind w:left="1440" w:hanging="360"/>
+      </w:pPr>
+      <w:rPr>
+        <w:rFonts w:ascii="Courier New" w:hAnsi="Courier New" w:cs="Courier New" w:hint="default"/>
+      </w:rPr>
+    </w:lvl>
+    <w:lvl w:ilvl="2" w:tplc="04090005" w:tentative="1">
+      <w:start w:val="1"/>
+      <w:numFmt w:val="bullet"/>
+      <w:lvlText w:val=""/>
+      <w:lvlJc w:val="left"/>
+      <w:pPr>
+        <w:ind w:left="2160" w:hanging="360"/>
+      </w:pPr>
+      <w:rPr>
+        <w:rFonts w:ascii="Wingdings" w:hAnsi="Wingdings" w:hint="default"/>
+      </w:rPr>
+    </w:lvl>
+    <w:lvl w:ilvl="3" w:tplc="04090001" w:tentative="1">
+      <w:start w:val="1"/>
+      <w:numFmt w:val="bullet"/>
+      <w:lvlText w:val=""/>
+      <w:lvlJc w:val="left"/>
+      <w:pPr>
+        <w:ind w:left="2880" w:hanging="360"/>
+      </w:pPr>
+      <w:rPr>
+        <w:rFonts w:ascii="Symbol" w:hAnsi="Symbol" w:hint="default"/>
+      </w:rPr>
+    </w:lvl>
+    <w:lvl w:ilvl="4" w:tplc="04090003" w:tentative="1">
+      <w:start w:val="1"/>
+      <w:numFmt w:val="bullet"/>
+      <w:lvlText w:val="o"/>
+      <w:lvlJc w:val="left"/>
+      <w:pPr>
+        <w:ind w:left="3600" w:hanging="360"/>
+      </w:pPr>
+      <w:rPr>
+        <w:rFonts w:ascii="Courier New" w:hAnsi="Courier New" w:cs="Courier New" w:hint="default"/>
+      </w:rPr>
+    </w:lvl>
+    <w:lvl w:ilvl="5" w:tplc="04090005" w:tentative="1">
+      <w:start w:val="1"/>
+      <w:numFmt w:val="bullet"/>
+      <w:lvlText w:val=""/>
+      <w:lvlJc w:val="left"/>
+      <w:pPr>
+        <w:ind w:left="4320" w:hanging="360"/>
+      </w:pPr>
+      <w:rPr>
+        <w:rFonts w:ascii="Wingdings" w:hAnsi="Wingdings" w:hint="default"/>
+      </w:rPr>
+    </w:lvl>
+    <w:lvl w:ilvl="6" w:tplc="04090001" w:tentative="1">
+      <w:start w:val="1"/>
+      <w:numFmt w:val="bullet"/>
+      <w:lvlText w:val=""/>
+      <w:lvlJc w:val="left"/>
+      <w:pPr>
+        <w:ind w:left="5040" w:hanging="360"/>
+      </w:pPr>
+      <w:rPr>
+        <w:rFonts w:ascii="Symbol" w:hAnsi="Symbol" w:hint="default"/>
+      </w:rPr>
+    </w:lvl>
+    <w:lvl w:ilvl="7" w:tplc="04090003" w:tentative="1">
+      <w:start w:val="1"/>
+      <w:numFmt w:val="bullet"/>
+      <w:lvlText w:val="o"/>
+      <w:lvlJc w:val="left"/>
+      <w:pPr>
+        <w:ind w:left="5760" w:hanging="360"/>
+      </w:pPr>
+      <w:rPr>
+        <w:rFonts w:ascii="Courier New" w:hAnsi="Courier New" w:cs="Courier New" w:hint="default"/>
+      </w:rPr>
+    </w:lvl>
+    <w:lvl w:ilvl="8" w:tplc="04090005" w:tentative="1">
+      <w:start w:val="1"/>
+      <w:numFmt w:val="bullet"/>
+      <w:lvlText w:val=""/>
+      <w:lvlJc w:val="left"/>
+      <w:pPr>
+        <w:ind w:left="6480" w:hanging="360"/>
+      </w:pPr>
+      <w:rPr>
+        <w:rFonts w:ascii="Wingdings" w:hAnsi="Wingdings" w:hint="default"/>
+      </w:rPr>
+    </w:lvl>
+  </w:abstractNum>
+  <w:abstractNum w:abstractNumId="17" w15:restartNumberingAfterBreak="0">
     <w:nsid w:val="4A0A2A45"/>
     <w:multiLevelType w:val="multilevel"/>
     <w:tmpl w:val="AACE1078"/>
@@ -8197,7 +9035,7 @@
       </w:rPr>
     </w:lvl>
   </w:abstractNum>
-  <w:abstractNum w:abstractNumId="17" w15:restartNumberingAfterBreak="0">
+  <w:abstractNum w:abstractNumId="18" w15:restartNumberingAfterBreak="0">
     <w:nsid w:val="4E595FBB"/>
     <w:multiLevelType w:val="multilevel"/>
     <w:tmpl w:val="C3AA0962"/>
@@ -8346,7 +9184,7 @@
       </w:rPr>
     </w:lvl>
   </w:abstractNum>
-  <w:abstractNum w:abstractNumId="18" w15:restartNumberingAfterBreak="0">
+  <w:abstractNum w:abstractNumId="19" w15:restartNumberingAfterBreak="0">
     <w:nsid w:val="51101F6A"/>
     <w:multiLevelType w:val="multilevel"/>
     <w:tmpl w:val="B13E0970"/>
@@ -8495,7 +9333,7 @@
       </w:rPr>
     </w:lvl>
   </w:abstractNum>
-  <w:abstractNum w:abstractNumId="19" w15:restartNumberingAfterBreak="0">
+  <w:abstractNum w:abstractNumId="20" w15:restartNumberingAfterBreak="0">
     <w:nsid w:val="55893FFD"/>
     <w:multiLevelType w:val="multilevel"/>
     <w:tmpl w:val="02B42050"/>
@@ -8644,7 +9482,7 @@
       </w:rPr>
     </w:lvl>
   </w:abstractNum>
-  <w:abstractNum w:abstractNumId="20" w15:restartNumberingAfterBreak="0">
+  <w:abstractNum w:abstractNumId="21" w15:restartNumberingAfterBreak="0">
     <w:nsid w:val="57B8640F"/>
     <w:multiLevelType w:val="multilevel"/>
     <w:tmpl w:val="A838F6C6"/>
@@ -8793,7 +9631,7 @@
       </w:rPr>
     </w:lvl>
   </w:abstractNum>
-  <w:abstractNum w:abstractNumId="21" w15:restartNumberingAfterBreak="0">
+  <w:abstractNum w:abstractNumId="22" w15:restartNumberingAfterBreak="0">
     <w:nsid w:val="63DF22D4"/>
     <w:multiLevelType w:val="multilevel"/>
     <w:tmpl w:val="AEA225F4"/>
@@ -8942,7 +9780,7 @@
       </w:rPr>
     </w:lvl>
   </w:abstractNum>
-  <w:abstractNum w:abstractNumId="22" w15:restartNumberingAfterBreak="0">
+  <w:abstractNum w:abstractNumId="23" w15:restartNumberingAfterBreak="0">
     <w:nsid w:val="64974EB9"/>
     <w:multiLevelType w:val="multilevel"/>
     <w:tmpl w:val="9132C278"/>
@@ -9091,7 +9929,7 @@
       </w:rPr>
     </w:lvl>
   </w:abstractNum>
-  <w:abstractNum w:abstractNumId="23" w15:restartNumberingAfterBreak="0">
+  <w:abstractNum w:abstractNumId="24" w15:restartNumberingAfterBreak="0">
     <w:nsid w:val="78AE6B2B"/>
     <w:multiLevelType w:val="multilevel"/>
     <w:tmpl w:val="51906A0C"/>
@@ -9240,7 +10078,7 @@
       </w:rPr>
     </w:lvl>
   </w:abstractNum>
-  <w:abstractNum w:abstractNumId="24" w15:restartNumberingAfterBreak="0">
+  <w:abstractNum w:abstractNumId="25" w15:restartNumberingAfterBreak="0">
     <w:nsid w:val="7C0815D7"/>
     <w:multiLevelType w:val="multilevel"/>
     <w:tmpl w:val="0A06EC0A"/>
@@ -9389,7 +10227,7 @@
       </w:rPr>
     </w:lvl>
   </w:abstractNum>
-  <w:abstractNum w:abstractNumId="25" w15:restartNumberingAfterBreak="0">
+  <w:abstractNum w:abstractNumId="26" w15:restartNumberingAfterBreak="0">
     <w:nsid w:val="7CD14027"/>
     <w:multiLevelType w:val="multilevel"/>
     <w:tmpl w:val="8F74D482"/>
@@ -9548,7 +10386,7 @@
     <w:abstractNumId w:val="9"/>
   </w:num>
   <w:num w:numId="4">
-    <w:abstractNumId w:val="18"/>
+    <w:abstractNumId w:val="19"/>
   </w:num>
   <w:num w:numId="5">
     <w:abstractNumId w:val="6"/>
@@ -9563,43 +10401,43 @@
     <w:abstractNumId w:val="11"/>
   </w:num>
   <w:num w:numId="9">
-    <w:abstractNumId w:val="21"/>
+    <w:abstractNumId w:val="22"/>
   </w:num>
   <w:num w:numId="10">
     <w:abstractNumId w:val="14"/>
   </w:num>
   <w:num w:numId="11">
-    <w:abstractNumId w:val="22"/>
+    <w:abstractNumId w:val="23"/>
   </w:num>
   <w:num w:numId="12">
+    <w:abstractNumId w:val="25"/>
+  </w:num>
+  <w:num w:numId="13">
     <w:abstractNumId w:val="24"/>
   </w:num>
-  <w:num w:numId="13">
-    <w:abstractNumId w:val="23"/>
-  </w:num>
   <w:num w:numId="14">
-    <w:abstractNumId w:val="19"/>
+    <w:abstractNumId w:val="20"/>
   </w:num>
   <w:num w:numId="15">
     <w:abstractNumId w:val="3"/>
   </w:num>
   <w:num w:numId="16">
-    <w:abstractNumId w:val="20"/>
+    <w:abstractNumId w:val="21"/>
   </w:num>
   <w:num w:numId="17">
-    <w:abstractNumId w:val="17"/>
+    <w:abstractNumId w:val="18"/>
   </w:num>
   <w:num w:numId="18">
     <w:abstractNumId w:val="7"/>
   </w:num>
   <w:num w:numId="19">
-    <w:abstractNumId w:val="16"/>
+    <w:abstractNumId w:val="17"/>
   </w:num>
   <w:num w:numId="20">
     <w:abstractNumId w:val="5"/>
   </w:num>
   <w:num w:numId="21">
-    <w:abstractNumId w:val="25"/>
+    <w:abstractNumId w:val="26"/>
   </w:num>
   <w:num w:numId="22">
     <w:abstractNumId w:val="0"/>
@@ -9615,6 +10453,9 @@
   </w:num>
   <w:num w:numId="26">
     <w:abstractNumId w:val="15"/>
+  </w:num>
+  <w:num w:numId="27">
+    <w:abstractNumId w:val="16"/>
   </w:num>
 </w:numbering>
 </file>
@@ -10074,6 +10915,17 @@
       <w:color w:val="808080"/>
     </w:rPr>
   </w:style>
+  <w:style w:type="paragraph" w:styleId="ListParagraph">
+    <w:name w:val="List Paragraph"/>
+    <w:basedOn w:val="Normal"/>
+    <w:uiPriority w:val="34"/>
+    <w:qFormat/>
+    <w:rsid w:val="00276517"/>
+    <w:pPr>
+      <w:ind w:left="720"/>
+      <w:contextualSpacing/>
+    </w:pPr>
+  </w:style>
 </w:styles>
 </file>
 

</xml_diff>